<commit_message>
added diagrams and cooresponding docs
</commit_message>
<xml_diff>
--- a/Seminarski Aleksa i Nikola last version.docx
+++ b/Seminarski Aleksa i Nikola last version.docx
@@ -1,6 +1,6 @@
 
 <file path=word/document.xml><?xml version="1.0" encoding="utf-8"?>
-<w:document xmlns:wpc="http://schemas.microsoft.com/office/word/2010/wordprocessingCanvas" xmlns:cx="http://schemas.microsoft.com/office/drawing/2014/chartex" xmlns:mc="http://schemas.openxmlformats.org/markup-compatibility/2006" xmlns:o="urn:schemas-microsoft-com:office:office" xmlns:r="http://schemas.openxmlformats.org/officeDocument/2006/relationships" xmlns:m="http://schemas.openxmlformats.org/officeDocument/2006/math" xmlns:v="urn:schemas-microsoft-com:vml" xmlns:wp14="http://schemas.microsoft.com/office/word/2010/wordprocessingDrawing" xmlns:wp="http://schemas.openxmlformats.org/drawingml/2006/wordprocessingDrawing" xmlns:w10="urn:schemas-microsoft-com:office:word" xmlns:w="http://schemas.openxmlformats.org/wordprocessingml/2006/main" xmlns:w14="http://schemas.microsoft.com/office/word/2010/wordml" xmlns:w15="http://schemas.microsoft.com/office/word/2012/wordml" xmlns:w16se="http://schemas.microsoft.com/office/word/2015/wordml/symex" xmlns:wpg="http://schemas.microsoft.com/office/word/2010/wordprocessingGroup" xmlns:wpi="http://schemas.microsoft.com/office/word/2010/wordprocessingInk" xmlns:wne="http://schemas.microsoft.com/office/word/2006/wordml" xmlns:wps="http://schemas.microsoft.com/office/word/2010/wordprocessingShape" mc:Ignorable="w14 w15 w16se wp14">
+<w:document xmlns:wpc="http://schemas.microsoft.com/office/word/2010/wordprocessingCanvas" xmlns:cx="http://schemas.microsoft.com/office/drawing/2014/chartex" xmlns:cx1="http://schemas.microsoft.com/office/drawing/2015/9/8/chartex" xmlns:cx2="http://schemas.microsoft.com/office/drawing/2015/10/21/chartex" xmlns:cx3="http://schemas.microsoft.com/office/drawing/2016/5/9/chartex" xmlns:cx4="http://schemas.microsoft.com/office/drawing/2016/5/10/chartex" xmlns:cx5="http://schemas.microsoft.com/office/drawing/2016/5/11/chartex" xmlns:cx6="http://schemas.microsoft.com/office/drawing/2016/5/12/chartex" xmlns:cx7="http://schemas.microsoft.com/office/drawing/2016/5/13/chartex" xmlns:cx8="http://schemas.microsoft.com/office/drawing/2016/5/14/chartex" xmlns:mc="http://schemas.openxmlformats.org/markup-compatibility/2006" xmlns:aink="http://schemas.microsoft.com/office/drawing/2016/ink" xmlns:am3d="http://schemas.microsoft.com/office/drawing/2017/model3d" xmlns:o="urn:schemas-microsoft-com:office:office" xmlns:r="http://schemas.openxmlformats.org/officeDocument/2006/relationships" xmlns:m="http://schemas.openxmlformats.org/officeDocument/2006/math" xmlns:v="urn:schemas-microsoft-com:vml" xmlns:wp14="http://schemas.microsoft.com/office/word/2010/wordprocessingDrawing" xmlns:wp="http://schemas.openxmlformats.org/drawingml/2006/wordprocessingDrawing" xmlns:w10="urn:schemas-microsoft-com:office:word" xmlns:w="http://schemas.openxmlformats.org/wordprocessingml/2006/main" xmlns:w14="http://schemas.microsoft.com/office/word/2010/wordml" xmlns:w15="http://schemas.microsoft.com/office/word/2012/wordml" xmlns:w16cid="http://schemas.microsoft.com/office/word/2016/wordml/cid" xmlns:w16se="http://schemas.microsoft.com/office/word/2015/wordml/symex" xmlns:wpg="http://schemas.microsoft.com/office/word/2010/wordprocessingGroup" xmlns:wpi="http://schemas.microsoft.com/office/word/2010/wordprocessingInk" xmlns:wne="http://schemas.microsoft.com/office/word/2006/wordml" xmlns:wps="http://schemas.microsoft.com/office/word/2010/wordprocessingShape" mc:Ignorable="w14 w15 w16se w16cid wp14">
   <w:body>
     <w:p>
       <w:pPr>
@@ -60,7 +60,7 @@
           <w:lang w:eastAsia="en-US" w:bidi="ar-SA"/>
         </w:rPr>
         <w:drawing>
-          <wp:anchor distT="0" distB="0" distL="114300" distR="114300" simplePos="0" relativeHeight="251659264" behindDoc="0" locked="0" layoutInCell="1" allowOverlap="1" wp14:anchorId="4EF4243D" wp14:editId="071F09FC">
+          <wp:anchor distT="0" distB="0" distL="114300" distR="114300" simplePos="0" relativeHeight="251659264" behindDoc="0" locked="0" layoutInCell="1" allowOverlap="1" wp14:anchorId="4A80784E" wp14:editId="3D942BD7">
             <wp:simplePos x="0" y="0"/>
             <wp:positionH relativeFrom="column">
               <wp:posOffset>5013380</wp:posOffset>
@@ -121,7 +121,7 @@
           <w:lang w:eastAsia="en-US" w:bidi="ar-SA"/>
         </w:rPr>
         <w:drawing>
-          <wp:anchor distT="0" distB="0" distL="114300" distR="114300" simplePos="0" relativeHeight="251660288" behindDoc="0" locked="0" layoutInCell="1" allowOverlap="1" wp14:anchorId="4CCEC982" wp14:editId="34156C93">
+          <wp:anchor distT="0" distB="0" distL="114300" distR="114300" simplePos="0" relativeHeight="251660288" behindDoc="0" locked="0" layoutInCell="1" allowOverlap="1" wp14:anchorId="7862B955" wp14:editId="7E6CF719">
             <wp:simplePos x="0" y="0"/>
             <wp:positionH relativeFrom="column">
               <wp:posOffset>-647669</wp:posOffset>
@@ -658,6 +658,13 @@
     </w:p>
     <w:sdt>
       <w:sdtPr>
+        <w:rPr>
+          <w:rFonts w:ascii="Times New Roman" w:eastAsia="Arial" w:hAnsi="Times New Roman" w:cs="Arial"/>
+          <w:color w:val="auto"/>
+          <w:sz w:val="24"/>
+          <w:szCs w:val="22"/>
+          <w:lang w:val="sr" w:eastAsia="zh-CN" w:bidi="hi-IN"/>
+        </w:rPr>
         <w:id w:val="1201661553"/>
         <w:docPartObj>
           <w:docPartGallery w:val="Table of Contents"/>
@@ -666,14 +673,9 @@
       </w:sdtPr>
       <w:sdtEndPr>
         <w:rPr>
-          <w:rFonts w:ascii="Times New Roman" w:eastAsia="Arial" w:hAnsi="Times New Roman" w:cs="Arial"/>
           <w:b/>
           <w:bCs/>
           <w:noProof/>
-          <w:color w:val="auto"/>
-          <w:sz w:val="24"/>
-          <w:szCs w:val="22"/>
-          <w:lang w:val="sr" w:eastAsia="zh-CN" w:bidi="hi-IN"/>
         </w:rPr>
       </w:sdtEndPr>
       <w:sdtContent>
@@ -3026,6 +3028,1010 @@
       </w:r>
     </w:p>
     <w:p>
+      <w:pPr>
+        <w:spacing w:before="240" w:after="140" w:line="300" w:lineRule="auto"/>
+        <w:rPr>
+          <w:rFonts w:eastAsia="Times New Roman" w:cs="Times New Roman"/>
+          <w:szCs w:val="24"/>
+        </w:rPr>
+      </w:pPr>
+      <w:r>
+        <w:rPr>
+          <w:rFonts w:eastAsia="Times New Roman" w:cs="Times New Roman"/>
+          <w:szCs w:val="24"/>
+        </w:rPr>
+        <w:t>Prvobitni plan je bio minimalan klon Twitter aplikacije sa najvažnijim funkcionalnostima. Cilj je bio lakoća razumevanja koda</w:t>
+      </w:r>
+      <w:r>
+        <w:rPr>
+          <w:rFonts w:eastAsia="Times New Roman" w:cs="Times New Roman"/>
+          <w:szCs w:val="24"/>
+        </w:rPr>
+        <w:t>, snalaženje korisnika i ispunjenje zadatka uslova za ispit i postignutih poena.</w:t>
+      </w:r>
+    </w:p>
+    <w:p>
+      <w:pPr>
+        <w:spacing w:before="240" w:after="140" w:line="300" w:lineRule="auto"/>
+        <w:rPr>
+          <w:rFonts w:eastAsia="Times New Roman" w:cs="Times New Roman"/>
+          <w:szCs w:val="24"/>
+        </w:rPr>
+      </w:pPr>
+      <w:r>
+        <w:rPr>
+          <w:rFonts w:eastAsia="Times New Roman" w:cs="Times New Roman"/>
+          <w:szCs w:val="24"/>
+        </w:rPr>
+        <w:t xml:space="preserve">Proces je počeo istraživanjem šta čini Twitter aplikaciju. Izgled, funkcionalnosti i tehnologije. Prateći blogove i testimonijale zaposlenih u Twitteru, studenti su pomno pratili i razvijali u vidu prethodno pomenutih izvora. </w:t>
+      </w:r>
+    </w:p>
+    <w:p>
+      <w:pPr>
+        <w:spacing w:before="240" w:after="140" w:line="300" w:lineRule="auto"/>
+        <w:rPr>
+          <w:rFonts w:eastAsia="Times New Roman" w:cs="Times New Roman"/>
+          <w:szCs w:val="24"/>
+        </w:rPr>
+      </w:pPr>
+      <w:r>
+        <w:rPr>
+          <w:rFonts w:eastAsia="Times New Roman" w:cs="Times New Roman"/>
+          <w:szCs w:val="24"/>
+        </w:rPr>
+        <w:t xml:space="preserve">Razvoj je počeo pripremanjem simultanim postavljanjem bekenda i Freemarkera gde se inicijalno postavila početna </w:t>
+      </w:r>
+      <w:r>
+        <w:rPr>
+          <w:rFonts w:eastAsia="Times New Roman" w:cs="Times New Roman"/>
+          <w:i/>
+          <w:iCs/>
+          <w:szCs w:val="24"/>
+        </w:rPr>
+        <w:t xml:space="preserve">Hello World </w:t>
+      </w:r>
+      <w:r>
+        <w:rPr>
+          <w:rFonts w:eastAsia="Times New Roman" w:cs="Times New Roman"/>
+          <w:szCs w:val="24"/>
+        </w:rPr>
+        <w:t xml:space="preserve">aplikacija. Putem mock podataka je usput testirano prikazivanje podataka sa bekenda, iako je Springom simuliran efekat JakartaEE JSP-a. Sam proces je krenuo sređivanjem main metode kako bi uspešno pokretala aplikaciju. Zatim, napravljeni su WebConfig i Modeli. Kako se razvijao bekend, paralelno se u </w:t>
+      </w:r>
+      <w:r>
+        <w:rPr>
+          <w:rFonts w:eastAsia="Times New Roman" w:cs="Times New Roman"/>
+          <w:i/>
+          <w:iCs/>
+          <w:szCs w:val="24"/>
+        </w:rPr>
+        <w:t>pom.xml</w:t>
+      </w:r>
+      <w:r>
+        <w:rPr>
+          <w:rFonts w:eastAsia="Times New Roman" w:cs="Times New Roman"/>
+          <w:szCs w:val="24"/>
+        </w:rPr>
+        <w:t xml:space="preserve"> dodavalo dzavisnosti aplikacije i dodatno konfigurisanje. </w:t>
+      </w:r>
+    </w:p>
+    <w:p>
+      <w:pPr>
+        <w:spacing w:before="240" w:after="140" w:line="300" w:lineRule="auto"/>
+        <w:rPr>
+          <w:rFonts w:eastAsia="Times New Roman" w:cs="Times New Roman"/>
+          <w:szCs w:val="24"/>
+        </w:rPr>
+      </w:pPr>
+      <w:r>
+        <w:rPr>
+          <w:rFonts w:eastAsia="Times New Roman" w:cs="Times New Roman"/>
+          <w:szCs w:val="24"/>
+        </w:rPr>
+        <w:t xml:space="preserve">Kada </w:t>
+      </w:r>
+      <w:r>
+        <w:rPr>
+          <w:rFonts w:eastAsia="Times New Roman" w:cs="Times New Roman"/>
+          <w:szCs w:val="24"/>
+        </w:rPr>
+        <w:t xml:space="preserve">je prvi mock bekenda bio završen, sledeo je DAO sloj aplikacije i njihove implemetacije. U slučaju ove aplikacije, koja je bliža </w:t>
+      </w:r>
+      <w:r>
+        <w:rPr>
+          <w:rFonts w:eastAsia="Times New Roman" w:cs="Times New Roman"/>
+          <w:i/>
+          <w:iCs/>
+          <w:szCs w:val="24"/>
+        </w:rPr>
+        <w:t xml:space="preserve">Repository </w:t>
+      </w:r>
+      <w:r>
+        <w:rPr>
+          <w:rFonts w:eastAsia="Times New Roman" w:cs="Times New Roman"/>
+          <w:szCs w:val="24"/>
+        </w:rPr>
+        <w:t xml:space="preserve">dizajn paternu, DAO slojevi su dozvolili dependancy injection. Paralelno uz te konfiguracije i taj sloj, servis je uveliko bio u razvoju i pratio funkcionalnosti DAO sloja i </w:t>
+      </w:r>
+      <w:r>
+        <w:rPr>
+          <w:rFonts w:eastAsia="Times New Roman" w:cs="Times New Roman"/>
+          <w:i/>
+          <w:iCs/>
+          <w:szCs w:val="24"/>
+        </w:rPr>
+        <w:t>WebConfig-</w:t>
+      </w:r>
+      <w:r>
+        <w:rPr>
+          <w:rFonts w:eastAsia="Times New Roman" w:cs="Times New Roman"/>
+          <w:szCs w:val="24"/>
+        </w:rPr>
+        <w:t xml:space="preserve">a. </w:t>
+      </w:r>
+    </w:p>
+    <w:p>
+      <w:pPr>
+        <w:spacing w:before="240" w:after="140" w:line="300" w:lineRule="auto"/>
+        <w:rPr>
+          <w:rFonts w:eastAsia="Times New Roman" w:cs="Times New Roman"/>
+          <w:szCs w:val="24"/>
+        </w:rPr>
+      </w:pPr>
+      <w:r>
+        <w:rPr>
+          <w:rFonts w:eastAsia="Times New Roman" w:cs="Times New Roman"/>
+          <w:szCs w:val="24"/>
+        </w:rPr>
+        <w:lastRenderedPageBreak/>
+        <w:t xml:space="preserve">Projekat koji je počeo sa nekoliko autogenerisanih Spring fajlova uz pomoć Intellij IDEA-e, je uz iskusne i mlade ruke studenata krenuo da prima oblik ozbiljne aplikacije. Posle završetka DAO sloja, dalji tok se okretao postavljnju mocka frontenda i bezbednosti na bekendu. Dodate su Login i User provere, </w:t>
+      </w:r>
+      <w:r>
+        <w:rPr>
+          <w:rFonts w:eastAsia="Times New Roman" w:cs="Times New Roman"/>
+          <w:i/>
+          <w:iCs/>
+          <w:szCs w:val="24"/>
+        </w:rPr>
+        <w:t xml:space="preserve">PasswordUtil </w:t>
+      </w:r>
+      <w:r>
+        <w:rPr>
+          <w:rFonts w:eastAsia="Times New Roman" w:cs="Times New Roman"/>
+          <w:szCs w:val="24"/>
+        </w:rPr>
+        <w:t xml:space="preserve">kao sigurnosni sloj, hašovanje pasvorda i konstantna provera autentikacije korisnika na glavnoj stranici. </w:t>
+      </w:r>
+    </w:p>
+    <w:p>
+      <w:pPr>
+        <w:spacing w:before="240" w:after="140" w:line="300" w:lineRule="auto"/>
+        <w:rPr>
+          <w:rFonts w:eastAsia="Times New Roman" w:cs="Times New Roman"/>
+          <w:szCs w:val="24"/>
+        </w:rPr>
+      </w:pPr>
+      <w:r>
+        <w:rPr>
+          <w:rFonts w:eastAsia="Times New Roman" w:cs="Times New Roman"/>
+          <w:szCs w:val="24"/>
+        </w:rPr>
+        <w:t>Baza podataka je naknadno dodata i hardkodovana radi populacije kako bi se ispunio glavni tajmlajn i kako bi aplikacija pri otvaranju izgledala ispunjeno. Kada je to bilo završeno, bilo je potrebno zaviršiti sigurnost i bezbednost i dodati su hederi koji dodatno pojačavaju zaštitu, kao i unapređen email REGEX u User klasi.</w:t>
+      </w:r>
+      <w:r>
+        <w:rPr>
+          <w:rFonts w:eastAsia="Times New Roman" w:cs="Times New Roman"/>
+          <w:szCs w:val="24"/>
+        </w:rPr>
+        <w:t xml:space="preserve"> </w:t>
+      </w:r>
+    </w:p>
+    <w:p>
+      <w:pPr>
+        <w:spacing w:before="240" w:after="140" w:line="300" w:lineRule="auto"/>
+        <w:rPr>
+          <w:rFonts w:eastAsia="Times New Roman" w:cs="Times New Roman"/>
+          <w:szCs w:val="24"/>
+        </w:rPr>
+      </w:pPr>
+      <w:r>
+        <w:rPr>
+          <w:rFonts w:eastAsia="Times New Roman" w:cs="Times New Roman"/>
+          <w:szCs w:val="24"/>
+        </w:rPr>
+        <w:t>Gravat je dodat na kraju kako bi svaki korisnik mogao da ima svoju jedinstvenu sliku na profilu.</w:t>
+      </w:r>
+      <w:r>
+        <w:rPr>
+          <w:rFonts w:eastAsia="Times New Roman" w:cs="Times New Roman"/>
+          <w:szCs w:val="24"/>
+        </w:rPr>
+        <w:t xml:space="preserve"> Bilo nasumično ili slika povezana sa emailom, daje novu dimenziju iako je ovo projekat rađen kao seminarski rad.</w:t>
+      </w:r>
+      <w:r>
+        <w:rPr>
+          <w:rFonts w:eastAsia="Times New Roman" w:cs="Times New Roman"/>
+          <w:szCs w:val="24"/>
+        </w:rPr>
+        <w:t xml:space="preserve"> </w:t>
+      </w:r>
+    </w:p>
+    <w:p>
+      <w:pPr>
+        <w:spacing w:before="240" w:after="140" w:line="300" w:lineRule="auto"/>
+        <w:jc w:val="center"/>
+        <w:rPr>
+          <w:rFonts w:eastAsia="Times New Roman" w:cs="Times New Roman"/>
+          <w:szCs w:val="24"/>
+        </w:rPr>
+      </w:pPr>
+      <w:r>
+        <w:rPr>
+          <w:rFonts w:eastAsia="Times New Roman" w:cs="Times New Roman"/>
+          <w:noProof/>
+          <w:szCs w:val="24"/>
+        </w:rPr>
+        <w:drawing>
+          <wp:inline distT="0" distB="0" distL="0" distR="0" wp14:anchorId="0EC7E90E" wp14:editId="39D412BD">
+            <wp:extent cx="3714750" cy="3114675"/>
+            <wp:effectExtent l="0" t="0" r="0" b="0"/>
+            <wp:docPr id="13" name="Picture 13"/>
+            <wp:cNvGraphicFramePr>
+              <a:graphicFrameLocks xmlns:a="http://schemas.openxmlformats.org/drawingml/2006/main" noChangeAspect="1"/>
+            </wp:cNvGraphicFramePr>
+            <a:graphic xmlns:a="http://schemas.openxmlformats.org/drawingml/2006/main">
+              <a:graphicData uri="http://schemas.openxmlformats.org/drawingml/2006/picture">
+                <pic:pic xmlns:pic="http://schemas.openxmlformats.org/drawingml/2006/picture">
+                  <pic:nvPicPr>
+                    <pic:cNvPr id="13" name="PUBLIC.png"/>
+                    <pic:cNvPicPr/>
+                  </pic:nvPicPr>
+                  <pic:blipFill>
+                    <a:blip r:embed="rId10">
+                      <a:extLst>
+                        <a:ext uri="{28A0092B-C50C-407E-A947-70E740481C1C}">
+                          <a14:useLocalDpi xmlns:a14="http://schemas.microsoft.com/office/drawing/2010/main" val="0"/>
+                        </a:ext>
+                      </a:extLst>
+                    </a:blip>
+                    <a:stretch>
+                      <a:fillRect/>
+                    </a:stretch>
+                  </pic:blipFill>
+                  <pic:spPr>
+                    <a:xfrm>
+                      <a:off x="0" y="0"/>
+                      <a:ext cx="3714750" cy="3114675"/>
+                    </a:xfrm>
+                    <a:prstGeom prst="rect">
+                      <a:avLst/>
+                    </a:prstGeom>
+                  </pic:spPr>
+                </pic:pic>
+              </a:graphicData>
+            </a:graphic>
+          </wp:inline>
+        </w:drawing>
+      </w:r>
+    </w:p>
+    <w:p>
+      <w:pPr>
+        <w:spacing w:before="240" w:after="140" w:line="300" w:lineRule="auto"/>
+        <w:rPr>
+          <w:rFonts w:eastAsia="Times New Roman" w:cs="Times New Roman"/>
+          <w:szCs w:val="24"/>
+        </w:rPr>
+      </w:pPr>
+      <w:r>
+        <w:rPr>
+          <w:rFonts w:eastAsia="Times New Roman" w:cs="Times New Roman"/>
+          <w:szCs w:val="24"/>
+        </w:rPr>
+        <w:t>^ Dijagram baze</w:t>
+      </w:r>
+      <w:bookmarkStart w:id="6" w:name="_GoBack"/>
+      <w:bookmarkEnd w:id="6"/>
+    </w:p>
+    <w:p>
+      <w:pPr>
+        <w:spacing w:before="240" w:after="140" w:line="300" w:lineRule="auto"/>
+        <w:rPr>
+          <w:rFonts w:eastAsia="Times New Roman" w:cs="Times New Roman"/>
+          <w:szCs w:val="24"/>
+        </w:rPr>
+      </w:pPr>
+      <w:r>
+        <w:rPr>
+          <w:rFonts w:eastAsia="Times New Roman" w:cs="Times New Roman"/>
+          <w:szCs w:val="24"/>
+        </w:rPr>
+        <w:t>Dok se bekend ra</w:t>
+      </w:r>
+      <w:r>
+        <w:rPr>
+          <w:rFonts w:eastAsia="Times New Roman" w:cs="Times New Roman"/>
+          <w:szCs w:val="24"/>
+        </w:rPr>
+        <w:t>z</w:t>
+      </w:r>
+      <w:r>
+        <w:rPr>
+          <w:rFonts w:eastAsia="Times New Roman" w:cs="Times New Roman"/>
+          <w:szCs w:val="24"/>
+        </w:rPr>
+        <w:t>vijao, bilo je preko potrebno testiranje in-memory baze koja je upisana u sistem aplikacije i postoji dok aplikacija radi.</w:t>
+      </w:r>
+      <w:r>
+        <w:rPr>
+          <w:rFonts w:eastAsia="Times New Roman" w:cs="Times New Roman"/>
+          <w:szCs w:val="24"/>
+        </w:rPr>
+        <w:t xml:space="preserve"> Postman softver je pokrio dalju potrebu testiranja API-ja i njegove konekcije sa bazom i načinom upisivanja podataka, procesovanja i kreiranja baze. Uzimajući u obzir da je baza in-memory tipa, baza će biti jedinstvena pri svakom pokretanju i pri svakom pokretanju će se praviti nova.</w:t>
+      </w:r>
+    </w:p>
+    <w:p>
+      <w:pPr>
+        <w:spacing w:before="240" w:after="140" w:line="300" w:lineRule="auto"/>
+        <w:rPr>
+          <w:rFonts w:eastAsia="Times New Roman" w:cs="Times New Roman"/>
+          <w:szCs w:val="24"/>
+          <w:lang w:val="sr-Latn-RS"/>
+        </w:rPr>
+      </w:pPr>
+      <w:r>
+        <w:rPr>
+          <w:rFonts w:eastAsia="Times New Roman" w:cs="Times New Roman"/>
+          <w:szCs w:val="24"/>
+        </w:rPr>
+        <w:t xml:space="preserve">Dizajn baze je prost. Postoje tri tabele koje nisu povezane, ali zato logika u kodu reguliše ID intidžere i time simulira </w:t>
+      </w:r>
+      <w:r>
+        <w:rPr>
+          <w:rFonts w:eastAsia="Times New Roman" w:cs="Times New Roman"/>
+          <w:i/>
+          <w:iCs/>
+          <w:szCs w:val="24"/>
+        </w:rPr>
+        <w:t>foreign key-</w:t>
+      </w:r>
+      <w:r>
+        <w:rPr>
+          <w:rFonts w:eastAsia="Times New Roman" w:cs="Times New Roman"/>
+          <w:szCs w:val="24"/>
+        </w:rPr>
+        <w:t xml:space="preserve">eve. Dodatavati FK je redudantno u ovom slučaju jer je sam projekat simulacija projekta sa otvorenim kodom i sam kod </w:t>
+      </w:r>
+      <w:r>
+        <w:rPr>
+          <w:rFonts w:eastAsia="Times New Roman" w:cs="Times New Roman"/>
+          <w:szCs w:val="24"/>
+        </w:rPr>
+        <w:lastRenderedPageBreak/>
+        <w:t>aplikacije će regulisati simulaciju FK.</w:t>
+      </w:r>
+    </w:p>
+    <w:p>
+      <w:pPr>
+        <w:keepNext/>
+        <w:spacing w:before="240" w:after="140" w:line="300" w:lineRule="auto"/>
+      </w:pPr>
+      <w:r>
+        <w:rPr>
+          <w:rFonts w:eastAsia="Times New Roman" w:cs="Times New Roman"/>
+          <w:noProof/>
+          <w:szCs w:val="24"/>
+        </w:rPr>
+        <w:drawing>
+          <wp:inline distT="0" distB="0" distL="0" distR="0" wp14:anchorId="355078C9" wp14:editId="6B3696DA">
+            <wp:extent cx="5399405" cy="2963545"/>
+            <wp:effectExtent l="0" t="0" r="0" b="0"/>
+            <wp:docPr id="5" name="Picture 5"/>
+            <wp:cNvGraphicFramePr>
+              <a:graphicFrameLocks xmlns:a="http://schemas.openxmlformats.org/drawingml/2006/main" noChangeAspect="1"/>
+            </wp:cNvGraphicFramePr>
+            <a:graphic xmlns:a="http://schemas.openxmlformats.org/drawingml/2006/main">
+              <a:graphicData uri="http://schemas.openxmlformats.org/drawingml/2006/picture">
+                <pic:pic xmlns:pic="http://schemas.openxmlformats.org/drawingml/2006/picture">
+                  <pic:nvPicPr>
+                    <pic:cNvPr id="5" name="minitwit.png"/>
+                    <pic:cNvPicPr/>
+                  </pic:nvPicPr>
+                  <pic:blipFill>
+                    <a:blip r:embed="rId11" cstate="print">
+                      <a:extLst>
+                        <a:ext uri="{28A0092B-C50C-407E-A947-70E740481C1C}">
+                          <a14:useLocalDpi xmlns:a14="http://schemas.microsoft.com/office/drawing/2010/main" val="0"/>
+                        </a:ext>
+                      </a:extLst>
+                    </a:blip>
+                    <a:stretch>
+                      <a:fillRect/>
+                    </a:stretch>
+                  </pic:blipFill>
+                  <pic:spPr>
+                    <a:xfrm>
+                      <a:off x="0" y="0"/>
+                      <a:ext cx="5399405" cy="2963545"/>
+                    </a:xfrm>
+                    <a:prstGeom prst="rect">
+                      <a:avLst/>
+                    </a:prstGeom>
+                  </pic:spPr>
+                </pic:pic>
+              </a:graphicData>
+            </a:graphic>
+          </wp:inline>
+        </w:drawing>
+      </w:r>
+    </w:p>
+    <w:p>
+      <w:pPr>
+        <w:rPr>
+          <w:lang w:val="en-US"/>
+        </w:rPr>
+      </w:pPr>
+      <w:r>
+        <w:rPr>
+          <w:lang w:val="en-US"/>
+        </w:rPr>
+        <w:t>^ Klasni dijagram aplikacije</w:t>
+      </w:r>
+    </w:p>
+    <w:p/>
+    <w:p>
+      <w:r>
+        <w:t xml:space="preserve">Klasni dijagram aplikacije je izrazito kompleksan. Na slici iznad je predstavljen klasni dijagram bekend logike koji je generisan i prepravljen uz pomoć JetBrains-ovog IDE-a Intellij IDEA. Pored standardnih opisa relacionih notacija, </w:t>
+      </w:r>
+      <w:r>
+        <w:t xml:space="preserve">IntelliJ IDEA ima svoje tri jedinstvene notacije. Isprekidana zelena strlica sa isprekidanom linijom označava </w:t>
+      </w:r>
+      <w:r>
+        <w:rPr>
+          <w:i/>
+          <w:iCs/>
+        </w:rPr>
+        <w:t xml:space="preserve">implements </w:t>
+      </w:r>
+      <w:r>
+        <w:t xml:space="preserve">funkciju, plava relacija označava </w:t>
+      </w:r>
+      <w:r>
+        <w:rPr>
+          <w:i/>
+          <w:iCs/>
+        </w:rPr>
+        <w:t xml:space="preserve">extends </w:t>
+      </w:r>
+      <w:r>
+        <w:t>funkciju dok se crvena pojavljuje kod unutrašnjih klasa.</w:t>
+      </w:r>
+    </w:p>
+    <w:p>
+      <w:r>
+        <w:t xml:space="preserve">Kako se po slici vidi, „najzauzetije“ klase su </w:t>
+      </w:r>
+      <w:r>
+        <w:rPr>
+          <w:i/>
+          <w:iCs/>
+        </w:rPr>
+        <w:t>DaoImpl,</w:t>
+      </w:r>
+      <w:r>
+        <w:t xml:space="preserve"> </w:t>
+      </w:r>
+      <w:r>
+        <w:rPr>
+          <w:i/>
+          <w:iCs/>
+        </w:rPr>
+        <w:t xml:space="preserve">MiniTwitService </w:t>
+      </w:r>
+      <w:r>
+        <w:t xml:space="preserve">kao i </w:t>
+      </w:r>
+      <w:r>
+        <w:rPr>
+          <w:i/>
+          <w:iCs/>
+        </w:rPr>
+        <w:t xml:space="preserve">WebConfig </w:t>
+      </w:r>
+      <w:r>
+        <w:t xml:space="preserve">koji formiraju relacije sa skoro svakom klasom. </w:t>
+      </w:r>
+      <w:r>
+        <w:t>Dijagram predstavljen je viđen i dokumentovan u implementacionoj perspektivi.</w:t>
+      </w:r>
+    </w:p>
+    <w:p>
+      <w:pPr>
+        <w:rPr>
+          <w:i/>
+          <w:iCs/>
+        </w:rPr>
+      </w:pPr>
+    </w:p>
+    <w:p>
+      <w:r>
+        <w:rPr>
+          <w:i/>
+          <w:iCs/>
+        </w:rPr>
+        <w:t xml:space="preserve">WebSecurityConfig </w:t>
+      </w:r>
+      <w:r>
+        <w:t xml:space="preserve">i </w:t>
+      </w:r>
+      <w:r>
+        <w:rPr>
+          <w:i/>
+          <w:iCs/>
+        </w:rPr>
+        <w:t>DatabaseConfig</w:t>
+      </w:r>
+      <w:r>
+        <w:rPr>
+          <w:i/>
+          <w:iCs/>
+        </w:rPr>
+        <w:t xml:space="preserve"> </w:t>
+      </w:r>
+      <w:r>
+        <w:t>su izdvojene i bez relacija jer nemaju veze sa drugim klasama, osim sa samim sobom i preko Spring anotacija će biti prepoznati od strane Springa, te će se loadovati u run time-u Springa. Tu će se isčitati anotacije i zadati zadaci i pokrenuti ostale funkcije.</w:t>
+      </w:r>
+      <w:r>
+        <w:t xml:space="preserve"> </w:t>
+      </w:r>
+    </w:p>
+    <w:p/>
+    <w:p>
+      <w:r>
+        <w:t xml:space="preserve">Klase </w:t>
+      </w:r>
+      <w:r>
+        <w:rPr>
+          <w:i/>
+          <w:iCs/>
+        </w:rPr>
+        <w:t xml:space="preserve">User </w:t>
+      </w:r>
+      <w:r>
+        <w:t xml:space="preserve">i </w:t>
+      </w:r>
+      <w:r>
+        <w:rPr>
+          <w:i/>
+          <w:iCs/>
+        </w:rPr>
+        <w:t xml:space="preserve">Message </w:t>
+      </w:r>
+      <w:r>
+        <w:t xml:space="preserve">imaju najviše relacija. Klasa </w:t>
+      </w:r>
+      <w:r>
+        <w:rPr>
+          <w:i/>
+          <w:iCs/>
+        </w:rPr>
+        <w:t xml:space="preserve">User </w:t>
+      </w:r>
+      <w:r>
+        <w:t xml:space="preserve">ima 2 Dependancy relacije sa </w:t>
+      </w:r>
+      <w:r>
+        <w:rPr>
+          <w:i/>
+          <w:iCs/>
+        </w:rPr>
+        <w:t>UserDaoImpl</w:t>
+      </w:r>
+      <w:r>
+        <w:t>. Dependancy relacija je semantička konekcija između zavisnih i nezavisnih model elemenata.</w:t>
+      </w:r>
+      <w:r>
+        <w:t xml:space="preserve"> Ova relacija postoji između dva elementa ako se definicija jednog elementa prome, imaće uticaj na drugi element takođe. Uzimajuću u obzir da je relacija jednosmerna, ona potiče iz implementacione klase, naznačujuči da su obe klase sklone promenama, tačnije, ako se nešto u klasi </w:t>
+      </w:r>
+      <w:r>
+        <w:rPr>
+          <w:i/>
+          <w:iCs/>
+        </w:rPr>
+        <w:t xml:space="preserve">UserDaoImpl </w:t>
+      </w:r>
+      <w:r>
+        <w:t xml:space="preserve">promeni, promeniće se i definicija </w:t>
+      </w:r>
+      <w:r>
+        <w:rPr>
+          <w:i/>
+          <w:iCs/>
+        </w:rPr>
+        <w:t xml:space="preserve">User </w:t>
+      </w:r>
+      <w:r>
+        <w:t xml:space="preserve">klase. </w:t>
+      </w:r>
+      <w:r>
+        <w:t xml:space="preserve">Druga dependacy relacija će samo jednom promeniti </w:t>
+      </w:r>
+      <w:r>
+        <w:rPr>
+          <w:i/>
+          <w:iCs/>
+        </w:rPr>
+        <w:t xml:space="preserve">User </w:t>
+      </w:r>
+      <w:r>
+        <w:t xml:space="preserve">model i to tada kada se kreira. To označava ključna reč </w:t>
+      </w:r>
+      <w:r>
+        <w:rPr>
+          <w:i/>
+          <w:iCs/>
+        </w:rPr>
+        <w:t>&lt;&lt;create&gt;&gt;.</w:t>
+      </w:r>
+      <w:r>
+        <w:rPr>
+          <w:i/>
+          <w:iCs/>
+        </w:rPr>
+        <w:t xml:space="preserve"> </w:t>
+      </w:r>
+      <w:r>
+        <w:t xml:space="preserve"> </w:t>
+      </w:r>
+      <w:r>
+        <w:t xml:space="preserve">U klasi </w:t>
+      </w:r>
+      <w:r>
+        <w:rPr>
+          <w:i/>
+          <w:iCs/>
+        </w:rPr>
+        <w:t xml:space="preserve">UserDaoImpl </w:t>
+      </w:r>
+      <w:r>
+        <w:t>se može videti</w:t>
+      </w:r>
+      <w:r>
+        <w:t xml:space="preserve"> zelena strelica ka </w:t>
+      </w:r>
+      <w:r>
+        <w:rPr>
+          <w:i/>
+          <w:iCs/>
+        </w:rPr>
+        <w:t xml:space="preserve">UserDao </w:t>
+      </w:r>
+      <w:r>
+        <w:t xml:space="preserve">interfejsu što implicira da </w:t>
+      </w:r>
+      <w:r>
+        <w:rPr>
+          <w:i/>
+          <w:iCs/>
+        </w:rPr>
+        <w:t xml:space="preserve">UserDaoImpl </w:t>
+      </w:r>
+      <w:r>
+        <w:t xml:space="preserve">implementira </w:t>
+      </w:r>
+      <w:r>
+        <w:rPr>
+          <w:i/>
+          <w:iCs/>
+        </w:rPr>
+        <w:t xml:space="preserve">UserDao </w:t>
+      </w:r>
+      <w:r>
+        <w:t>interfejs</w:t>
+      </w:r>
+      <w:r>
+        <w:t>. Gledajući kardinalitet između klase i interfejsa.</w:t>
+      </w:r>
+      <w:r>
+        <w:t xml:space="preserve"> </w:t>
+      </w:r>
+      <w:r>
+        <w:t xml:space="preserve">Još </w:t>
+      </w:r>
+      <w:r>
+        <w:lastRenderedPageBreak/>
+        <w:t xml:space="preserve">jedna relacija koja se vidi jeste agregacija. U ovom slučaju je </w:t>
+      </w:r>
+      <w:r>
+        <w:rPr>
+          <w:i/>
+          <w:iCs/>
+        </w:rPr>
+        <w:t xml:space="preserve">User </w:t>
+      </w:r>
+      <w:r>
+        <w:t xml:space="preserve">model kolekcija te jedne klase – jedan korisnik ima jednu instancu </w:t>
+      </w:r>
+      <w:r>
+        <w:rPr>
+          <w:i/>
+          <w:iCs/>
+        </w:rPr>
+        <w:t xml:space="preserve">UserDaoImpl </w:t>
+      </w:r>
+      <w:r>
+        <w:t>klase.</w:t>
+      </w:r>
+      <w:r>
+        <w:t xml:space="preserve"> </w:t>
+      </w:r>
+    </w:p>
+    <w:p/>
+    <w:p>
+      <w:r>
+        <w:t xml:space="preserve">Slišan slučaj je sa </w:t>
+      </w:r>
+      <w:r>
+        <w:rPr>
+          <w:i/>
+          <w:iCs/>
+        </w:rPr>
+        <w:t xml:space="preserve">Message </w:t>
+      </w:r>
+      <w:r>
+        <w:t>delom dijagrama</w:t>
+      </w:r>
+      <w:r>
+        <w:t>.</w:t>
+      </w:r>
+      <w:r>
+        <w:t xml:space="preserve"> Zajedno i </w:t>
+      </w:r>
+      <w:r>
+        <w:rPr>
+          <w:i/>
+          <w:iCs/>
+        </w:rPr>
+        <w:t xml:space="preserve">Message </w:t>
+      </w:r>
+      <w:r>
+        <w:t xml:space="preserve">i </w:t>
+      </w:r>
+      <w:r>
+        <w:rPr>
+          <w:i/>
+          <w:iCs/>
+        </w:rPr>
+        <w:t xml:space="preserve">User </w:t>
+      </w:r>
+      <w:r>
+        <w:t>zavise od servisa jer ako dođe do promene u nekoj od klasa, sve zavisnosti koje dolaze iz servisa će morati biti obaveštene kroz metode, kako od same registracije, logina, post-a ili follow/unfollow-a kako bi sve promene bile uredno implementirane.</w:t>
+      </w:r>
+    </w:p>
+    <w:p/>
+    <w:p>
+      <w:r>
+        <w:t xml:space="preserve">Sve to ne bilo moguće da nema </w:t>
+      </w:r>
+      <w:r>
+        <w:rPr>
+          <w:i/>
+          <w:iCs/>
+        </w:rPr>
+        <w:t xml:space="preserve">WebConfig </w:t>
+      </w:r>
+      <w:r>
+        <w:t>klase koja će postaviti</w:t>
+      </w:r>
+      <w:r>
+        <w:t xml:space="preserve"> sve rute na kojima će se odvijati neka od funkcija ili funckije koje će kreirati </w:t>
+      </w:r>
+      <w:r>
+        <w:rPr>
+          <w:i/>
+          <w:iCs/>
+        </w:rPr>
+        <w:t xml:space="preserve">DAO </w:t>
+      </w:r>
+      <w:r>
+        <w:t>klase implementacije i kroz agregacionu relaciju sa servisom spojiti logički ostale komponente. Ta relacija se zaniva na „</w:t>
+      </w:r>
+      <w:r>
+        <w:rPr>
+          <w:i/>
+          <w:iCs/>
+        </w:rPr>
+        <w:t xml:space="preserve">ima“ </w:t>
+      </w:r>
+      <w:r>
+        <w:t>ili „</w:t>
+      </w:r>
+      <w:r>
+        <w:rPr>
+          <w:i/>
+          <w:iCs/>
+        </w:rPr>
+        <w:t xml:space="preserve">has a“ </w:t>
+      </w:r>
+      <w:r>
+        <w:t xml:space="preserve">relaciji gde taj </w:t>
+      </w:r>
+      <w:r>
+        <w:rPr>
+          <w:i/>
+          <w:iCs/>
+        </w:rPr>
+        <w:t xml:space="preserve">WebConfig „ima“ </w:t>
+      </w:r>
+      <w:r>
+        <w:t>servis.</w:t>
+      </w:r>
+      <w:r>
+        <w:t xml:space="preserve"> </w:t>
+      </w:r>
+      <w:r>
+        <w:t xml:space="preserve">U klasi </w:t>
+      </w:r>
+      <w:r>
+        <w:rPr>
+          <w:i/>
+          <w:iCs/>
+        </w:rPr>
+        <w:t xml:space="preserve">WebConfig </w:t>
+      </w:r>
+      <w:r>
+        <w:t xml:space="preserve">se nalazi konstruktor koji za parametar prima </w:t>
+      </w:r>
+      <w:r>
+        <w:rPr>
+          <w:i/>
+          <w:iCs/>
+        </w:rPr>
+        <w:t xml:space="preserve">MiniTwitService. </w:t>
+      </w:r>
+    </w:p>
+    <w:p/>
+    <w:p>
+      <w:r>
+        <w:t xml:space="preserve">Po hijerarhiskoj logici, </w:t>
+      </w:r>
+      <w:r>
+        <w:rPr>
+          <w:i/>
+          <w:iCs/>
+        </w:rPr>
+        <w:t xml:space="preserve">App </w:t>
+      </w:r>
+      <w:r>
+        <w:t xml:space="preserve">je klasa koja optočinje sve. To je </w:t>
+      </w:r>
+      <w:r>
+        <w:rPr>
+          <w:i/>
+          <w:iCs/>
+        </w:rPr>
+        <w:t xml:space="preserve">main </w:t>
+      </w:r>
+      <w:r>
+        <w:t xml:space="preserve">klasa koja sadrži main metodu programa. Ima samo-relaciju i zavisnu stvaralčku relaciju sa </w:t>
+      </w:r>
+      <w:r>
+        <w:rPr>
+          <w:i/>
+          <w:iCs/>
+        </w:rPr>
+        <w:t xml:space="preserve">WebConfig </w:t>
+      </w:r>
+      <w:r>
+        <w:t xml:space="preserve">klasom naglašavajući svoju važnost. Dalje, zavisnom relacijom sa </w:t>
+      </w:r>
+      <w:r>
+        <w:rPr>
+          <w:i/>
+          <w:iCs/>
+        </w:rPr>
+        <w:t xml:space="preserve">MiniTwitService </w:t>
+      </w:r>
+      <w:r>
+        <w:t xml:space="preserve">klasom se implicira promenljivost i fleksibilnost same aplikacije. Menjanjem main metode ili klase dalje zahteva adaptaciju servisa i ostalih klasa povezanih sa tim servisom što može značiti da postoji veliki prostor za greške u bildovima, ili može značiti samu skalabilnost aplikacije. </w:t>
+      </w:r>
+    </w:p>
+    <w:p/>
+    <w:p>
+      <w:r>
+        <w:t xml:space="preserve">Ono što nije pomenuto, ali je od velike važnosti, jesu </w:t>
+      </w:r>
+      <w:r>
+        <w:rPr>
+          <w:i/>
+          <w:iCs/>
+        </w:rPr>
+        <w:t>LoginResult, PasswordUtil, GravatarUtil</w:t>
+      </w:r>
+      <w:r>
+        <w:t xml:space="preserve"> i </w:t>
+      </w:r>
+      <w:r>
+        <w:rPr>
+          <w:i/>
+          <w:iCs/>
+        </w:rPr>
+        <w:t xml:space="preserve">CorsFilter </w:t>
+      </w:r>
+      <w:r>
+        <w:t>klase.</w:t>
+      </w:r>
+      <w:r>
+        <w:t xml:space="preserve"> </w:t>
+      </w:r>
+      <w:r>
+        <w:rPr>
+          <w:i/>
+          <w:iCs/>
+        </w:rPr>
+        <w:t xml:space="preserve">LoginResult </w:t>
+      </w:r>
+      <w:r>
+        <w:t xml:space="preserve">klasa ima relacije sa korisničkim modelom i servisom. Tačnije, servis ima zavisni odnos gde kada se pozove servis, </w:t>
+      </w:r>
+      <w:r>
+        <w:rPr>
+          <w:i/>
+          <w:iCs/>
+        </w:rPr>
+        <w:t xml:space="preserve">LoginResult </w:t>
+      </w:r>
+      <w:r>
+        <w:t>će se stvoriti zbog uslova postavljenih u kodu. Jedino je logično kreirati to kroz servis i dalje ići ka smeru modela korisnika koji je pokrenuo servis</w:t>
+      </w:r>
+      <w:r>
+        <w:t xml:space="preserve"> radi ili registracije ili autentikacije.</w:t>
+      </w:r>
+      <w:r>
+        <w:t xml:space="preserve"> </w:t>
+      </w:r>
+      <w:r>
+        <w:t xml:space="preserve">Razumevajući relacije, </w:t>
+      </w:r>
+      <w:r>
+        <w:rPr>
+          <w:i/>
+          <w:iCs/>
+        </w:rPr>
+        <w:t xml:space="preserve">PasswordUtil </w:t>
+      </w:r>
+      <w:r>
+        <w:t>ima samo jednu sa servisom gde služi radi provere i heširanja. Gravatar klasa je povezana sa DAO-m za poruke jer će se nalaziti u telu poruke jer svaka poruka nosi svog korisnika i svaki korisnik nosi svoj Gravatar.</w:t>
+      </w:r>
+      <w:r>
+        <w:t xml:space="preserve"> </w:t>
+      </w:r>
+      <w:r>
+        <w:rPr>
+          <w:i/>
+          <w:iCs/>
+        </w:rPr>
+        <w:t xml:space="preserve">CorsFilter </w:t>
+      </w:r>
+      <w:r>
+        <w:t xml:space="preserve">je povezan sa </w:t>
+      </w:r>
+      <w:r>
+        <w:rPr>
+          <w:i/>
+          <w:iCs/>
+        </w:rPr>
+        <w:t xml:space="preserve">WebConfig </w:t>
+      </w:r>
+      <w:r>
+        <w:t>klasom jer je tu jedino korištena. Tu će CORS filter da reguliše pristup i bezbednost ruta kroz Cross Origin sistem.</w:t>
+      </w:r>
+    </w:p>
+    <w:p/>
+    <w:p/>
+    <w:p/>
+    <w:p/>
+    <w:p/>
+    <w:p/>
+    <w:p>
       <w:r>
         <w:br w:type="page"/>
       </w:r>
@@ -3038,12 +4044,12 @@
           <w:numId w:val="9"/>
         </w:numPr>
       </w:pPr>
-      <w:bookmarkStart w:id="6" w:name="_Toc51005022"/>
+      <w:bookmarkStart w:id="7" w:name="_Toc51005022"/>
       <w:r>
         <w:lastRenderedPageBreak/>
         <w:t>Prikaz softvera</w:t>
       </w:r>
-      <w:bookmarkEnd w:id="6"/>
+      <w:bookmarkEnd w:id="7"/>
     </w:p>
     <w:p>
       <w:pPr>
@@ -3060,7 +4066,7 @@
         </w:rPr>
         <w:t xml:space="preserve">u: </w:t>
       </w:r>
-      <w:hyperlink r:id="rId10" w:history="1">
+      <w:hyperlink r:id="rId12" w:history="1">
         <w:r>
           <w:rPr>
             <w:rStyle w:val="Hyperlink"/>
@@ -3123,181 +4129,10 @@
           <w:lang w:val="en-US" w:eastAsia="en-US" w:bidi="ar-SA"/>
         </w:rPr>
         <w:drawing>
-          <wp:inline distT="0" distB="0" distL="0" distR="0" wp14:anchorId="0739E9C5" wp14:editId="53C9E216">
+          <wp:inline distT="0" distB="0" distL="0" distR="0" wp14:anchorId="28460F40" wp14:editId="22C3CD03">
             <wp:extent cx="5399405" cy="6916420"/>
             <wp:effectExtent l="0" t="0" r="0" b="0"/>
             <wp:docPr id="3" name="Picture 3"/>
-            <wp:cNvGraphicFramePr>
-              <a:graphicFrameLocks xmlns:a="http://schemas.openxmlformats.org/drawingml/2006/main" noChangeAspect="1"/>
-            </wp:cNvGraphicFramePr>
-            <a:graphic xmlns:a="http://schemas.openxmlformats.org/drawingml/2006/main">
-              <a:graphicData uri="http://schemas.openxmlformats.org/drawingml/2006/picture">
-                <pic:pic xmlns:pic="http://schemas.openxmlformats.org/drawingml/2006/picture">
-                  <pic:nvPicPr>
-                    <pic:cNvPr id="1" name=""/>
-                    <pic:cNvPicPr/>
-                  </pic:nvPicPr>
-                  <pic:blipFill>
-                    <a:blip r:embed="rId11"/>
-                    <a:stretch>
-                      <a:fillRect/>
-                    </a:stretch>
-                  </pic:blipFill>
-                  <pic:spPr>
-                    <a:xfrm>
-                      <a:off x="0" y="0"/>
-                      <a:ext cx="5399405" cy="6916420"/>
-                    </a:xfrm>
-                    <a:prstGeom prst="rect">
-                      <a:avLst/>
-                    </a:prstGeom>
-                  </pic:spPr>
-                </pic:pic>
-              </a:graphicData>
-            </a:graphic>
-          </wp:inline>
-        </w:drawing>
-      </w:r>
-    </w:p>
-    <w:p>
-      <w:pPr>
-        <w:jc w:val="center"/>
-        <w:rPr>
-          <w:i/>
-        </w:rPr>
-      </w:pPr>
-      <w:r>
-        <w:rPr>
-          <w:i/>
-        </w:rPr>
-        <w:t>Slika 1. Početna strana softvera</w:t>
-      </w:r>
-    </w:p>
-    <w:p/>
-    <w:p>
-      <w:pPr>
-        <w:rPr>
-          <w:lang w:val="sr-Latn-RS"/>
-        </w:rPr>
-      </w:pPr>
-      <w:r>
-        <w:t xml:space="preserve">Prilikom pristupa </w:t>
-      </w:r>
-      <w:r>
-        <w:rPr>
-          <w:lang w:val="en-US"/>
-        </w:rPr>
-        <w:t xml:space="preserve">“Sign up” stranici korisnik je predstavljen sa formom gde treba da unese </w:t>
-      </w:r>
-      <w:r>
-        <w:rPr>
-          <w:lang w:val="sr-Latn-RS"/>
-        </w:rPr>
-        <w:t xml:space="preserve">željeno korisničko ime, svoju email adresu i lozinku za sajt, kao i da potvrdi lozinku </w:t>
-      </w:r>
-      <w:r>
-        <w:rPr>
-          <w:i/>
-          <w:lang w:val="sr-Latn-RS"/>
-        </w:rPr>
-        <w:t>(slika 2)</w:t>
-      </w:r>
-      <w:r>
-        <w:rPr>
-          <w:lang w:val="sr-Latn-RS"/>
-        </w:rPr>
-        <w:t>.</w:t>
-      </w:r>
-    </w:p>
-    <w:p>
-      <w:pPr>
-        <w:jc w:val="center"/>
-      </w:pPr>
-      <w:r>
-        <w:rPr>
-          <w:noProof/>
-          <w:lang w:val="en-US" w:eastAsia="en-US" w:bidi="ar-SA"/>
-        </w:rPr>
-        <w:drawing>
-          <wp:inline distT="0" distB="0" distL="0" distR="0" wp14:anchorId="02F356B0" wp14:editId="4C51589B">
-            <wp:extent cx="5399405" cy="3225800"/>
-            <wp:effectExtent l="0" t="0" r="0" b="0"/>
-            <wp:docPr id="4" name="Picture 4"/>
-            <wp:cNvGraphicFramePr>
-              <a:graphicFrameLocks xmlns:a="http://schemas.openxmlformats.org/drawingml/2006/main" noChangeAspect="1"/>
-            </wp:cNvGraphicFramePr>
-            <a:graphic xmlns:a="http://schemas.openxmlformats.org/drawingml/2006/main">
-              <a:graphicData uri="http://schemas.openxmlformats.org/drawingml/2006/picture">
-                <pic:pic xmlns:pic="http://schemas.openxmlformats.org/drawingml/2006/picture">
-                  <pic:nvPicPr>
-                    <pic:cNvPr id="1" name=""/>
-                    <pic:cNvPicPr/>
-                  </pic:nvPicPr>
-                  <pic:blipFill>
-                    <a:blip r:embed="rId12"/>
-                    <a:stretch>
-                      <a:fillRect/>
-                    </a:stretch>
-                  </pic:blipFill>
-                  <pic:spPr>
-                    <a:xfrm>
-                      <a:off x="0" y="0"/>
-                      <a:ext cx="5399405" cy="3225800"/>
-                    </a:xfrm>
-                    <a:prstGeom prst="rect">
-                      <a:avLst/>
-                    </a:prstGeom>
-                  </pic:spPr>
-                </pic:pic>
-              </a:graphicData>
-            </a:graphic>
-          </wp:inline>
-        </w:drawing>
-      </w:r>
-    </w:p>
-    <w:p>
-      <w:pPr>
-        <w:jc w:val="center"/>
-        <w:rPr>
-          <w:i/>
-        </w:rPr>
-      </w:pPr>
-      <w:r>
-        <w:rPr>
-          <w:i/>
-        </w:rPr>
-        <w:t>Slika 2. Forma za registraciju</w:t>
-      </w:r>
-    </w:p>
-    <w:p/>
-    <w:p>
-      <w:r>
-        <w:t xml:space="preserve">Ukoliko korisnik već poseduje nalog, može da pristupi „Sign In“ stranici gde je potrebno da unese svoje korisničko ime i šifru kako bi pristupio sajtu kao registrovan korisnik </w:t>
-      </w:r>
-      <w:r>
-        <w:rPr>
-          <w:i/>
-        </w:rPr>
-        <w:t>(slika 3).</w:t>
-      </w:r>
-    </w:p>
-    <w:p>
-      <w:pPr>
-        <w:jc w:val="center"/>
-        <w:rPr>
-          <w:i/>
-        </w:rPr>
-      </w:pPr>
-      <w:r>
-        <w:rPr>
-          <w:noProof/>
-          <w:lang w:val="en-US" w:eastAsia="en-US" w:bidi="ar-SA"/>
-        </w:rPr>
-        <w:drawing>
-          <wp:inline distT="0" distB="0" distL="0" distR="0" wp14:anchorId="67C114C4" wp14:editId="7546879B">
-            <wp:extent cx="5399405" cy="2413635"/>
-            <wp:effectExtent l="0" t="0" r="0" b="0"/>
-            <wp:docPr id="6" name="Picture 6"/>
             <wp:cNvGraphicFramePr>
               <a:graphicFrameLocks xmlns:a="http://schemas.openxmlformats.org/drawingml/2006/main" noChangeAspect="1"/>
             </wp:cNvGraphicFramePr>
@@ -3317,7 +4152,7 @@
                   <pic:spPr>
                     <a:xfrm>
                       <a:off x="0" y="0"/>
-                      <a:ext cx="5399405" cy="2413635"/>
+                      <a:ext cx="5399405" cy="6916420"/>
                     </a:xfrm>
                     <a:prstGeom prst="rect">
                       <a:avLst/>
@@ -3341,48 +4176,59 @@
         <w:rPr>
           <w:i/>
         </w:rPr>
-        <w:t>Slika 3. Forma za pristup sa postoje</w:t>
-      </w:r>
-      <w:r>
-        <w:rPr>
-          <w:i/>
-        </w:rPr>
-        <w:t>ćim nalogom</w:t>
+        <w:t>Slika 1. Početna strana softvera</w:t>
       </w:r>
     </w:p>
     <w:p/>
     <w:p>
-      <w:r>
-        <w:t xml:space="preserve">Nakon uspešnog prijavljivanja ili registracije, opcije u glavnom meniju se menjaju, korisnik može da pristupi svom zidu objava gde može da pravi nove objave, javnom zidu objava i ima opciju da se izloguje iz svog naloga </w:t>
+      <w:pPr>
+        <w:rPr>
+          <w:lang w:val="sr-Latn-RS"/>
+        </w:rPr>
+      </w:pPr>
+      <w:r>
+        <w:t xml:space="preserve">Prilikom pristupa </w:t>
+      </w:r>
+      <w:r>
+        <w:rPr>
+          <w:lang w:val="en-US"/>
+        </w:rPr>
+        <w:t xml:space="preserve">“Sign up” stranici korisnik je predstavljen sa formom gde treba da unese </w:t>
+      </w:r>
+      <w:r>
+        <w:rPr>
+          <w:lang w:val="sr-Latn-RS"/>
+        </w:rPr>
+        <w:t xml:space="preserve">željeno korisničko ime, svoju email adresu i lozinku za sajt, kao i da potvrdi lozinku </w:t>
       </w:r>
       <w:r>
         <w:rPr>
           <w:i/>
-        </w:rPr>
-        <w:t>(slika 4)</w:t>
-      </w:r>
-      <w:r>
-        <w:t xml:space="preserve">. </w:t>
+          <w:lang w:val="sr-Latn-RS"/>
+        </w:rPr>
+        <w:t>(slika 2)</w:t>
+      </w:r>
+      <w:r>
+        <w:rPr>
+          <w:lang w:val="sr-Latn-RS"/>
+        </w:rPr>
+        <w:t>.</w:t>
       </w:r>
     </w:p>
     <w:p>
       <w:pPr>
         <w:jc w:val="center"/>
-        <w:rPr>
-          <w:i/>
-        </w:rPr>
       </w:pPr>
       <w:r>
         <w:rPr>
           <w:noProof/>
           <w:lang w:val="en-US" w:eastAsia="en-US" w:bidi="ar-SA"/>
         </w:rPr>
-        <w:lastRenderedPageBreak/>
         <w:drawing>
-          <wp:inline distT="0" distB="0" distL="0" distR="0" wp14:anchorId="2DCD2E6F" wp14:editId="337B2C2C">
-            <wp:extent cx="5399405" cy="762000"/>
+          <wp:inline distT="0" distB="0" distL="0" distR="0" wp14:anchorId="4C9CBFDC" wp14:editId="3479379C">
+            <wp:extent cx="5399405" cy="3225800"/>
             <wp:effectExtent l="0" t="0" r="0" b="0"/>
-            <wp:docPr id="9" name="Picture 9"/>
+            <wp:docPr id="4" name="Picture 4"/>
             <wp:cNvGraphicFramePr>
               <a:graphicFrameLocks xmlns:a="http://schemas.openxmlformats.org/drawingml/2006/main" noChangeAspect="1"/>
             </wp:cNvGraphicFramePr>
@@ -3402,7 +4248,7 @@
                   <pic:spPr>
                     <a:xfrm>
                       <a:off x="0" y="0"/>
-                      <a:ext cx="5399405" cy="762000"/>
+                      <a:ext cx="5399405" cy="3225800"/>
                     </a:xfrm>
                     <a:prstGeom prst="rect">
                       <a:avLst/>
@@ -3426,7 +4272,19 @@
         <w:rPr>
           <w:i/>
         </w:rPr>
-        <w:t>Slika 4. Meni nakon što korisnik pristupi svom nalogu</w:t>
+        <w:t>Slika 2. Forma za registraciju</w:t>
+      </w:r>
+    </w:p>
+    <w:p/>
+    <w:p>
+      <w:r>
+        <w:t xml:space="preserve">Ukoliko korisnik već poseduje nalog, može da pristupi „Sign In“ stranici gde je potrebno da unese svoje korisničko ime i šifru kako bi pristupio sajtu kao registrovan korisnik </w:t>
+      </w:r>
+      <w:r>
+        <w:rPr>
+          <w:i/>
+        </w:rPr>
+        <w:t>(slika 3).</w:t>
       </w:r>
     </w:p>
     <w:p>
@@ -3436,91 +4294,16 @@
           <w:i/>
         </w:rPr>
       </w:pPr>
-    </w:p>
-    <w:p>
-      <w:pPr>
-        <w:rPr>
-          <w:i/>
-          <w:lang w:val="sr-Latn-RS"/>
-        </w:rPr>
-      </w:pPr>
-      <w:r>
-        <w:t xml:space="preserve">Kada korisnik pristupi </w:t>
-      </w:r>
-      <w:r>
-        <w:rPr>
-          <w:lang w:val="en-US"/>
-        </w:rPr>
-        <w:t xml:space="preserve">“My timeline” dobija pristup formi za </w:t>
-      </w:r>
-      <w:r>
-        <w:rPr>
-          <w:lang w:val="en-US"/>
-        </w:rPr>
-        <w:t xml:space="preserve">deljenje </w:t>
-      </w:r>
-      <w:r>
-        <w:rPr>
-          <w:lang w:val="sr-Latn-RS"/>
-        </w:rPr>
-        <w:t>novih objava</w:t>
-      </w:r>
-      <w:r>
-        <w:rPr>
-          <w:lang w:val="sr-Latn-RS"/>
-        </w:rPr>
-        <w:t xml:space="preserve"> </w:t>
-      </w:r>
-      <w:r>
-        <w:rPr>
-          <w:i/>
-          <w:lang w:val="sr-Latn-RS"/>
-        </w:rPr>
-        <w:t>(slika 5)</w:t>
-      </w:r>
-      <w:r>
-        <w:rPr>
-          <w:lang w:val="sr-Latn-RS"/>
-        </w:rPr>
-        <w:t xml:space="preserve">, </w:t>
-      </w:r>
-      <w:r>
-        <w:rPr>
-          <w:lang w:val="sr-Latn-RS"/>
-        </w:rPr>
-        <w:t>i mo</w:t>
-      </w:r>
-      <w:r>
-        <w:rPr>
-          <w:lang w:val="en-US"/>
-        </w:rPr>
-        <w:t xml:space="preserve">že da vidi istoriju svojih objava </w:t>
-      </w:r>
-      <w:r>
-        <w:rPr>
-          <w:i/>
-          <w:lang w:val="en-US"/>
-        </w:rPr>
-        <w:t>(slika 6).</w:t>
-      </w:r>
-    </w:p>
-    <w:p>
-      <w:pPr>
-        <w:jc w:val="center"/>
-        <w:rPr>
-          <w:i/>
-        </w:rPr>
-      </w:pPr>
       <w:r>
         <w:rPr>
           <w:noProof/>
           <w:lang w:val="en-US" w:eastAsia="en-US" w:bidi="ar-SA"/>
         </w:rPr>
         <w:drawing>
-          <wp:inline distT="0" distB="0" distL="0" distR="0" wp14:anchorId="175A5147" wp14:editId="7EECDA98">
-            <wp:extent cx="5399405" cy="3743325"/>
+          <wp:inline distT="0" distB="0" distL="0" distR="0" wp14:anchorId="29572999" wp14:editId="0FE3A8D4">
+            <wp:extent cx="5399405" cy="2413635"/>
             <wp:effectExtent l="0" t="0" r="0" b="0"/>
-            <wp:docPr id="7" name="Picture 7"/>
+            <wp:docPr id="6" name="Picture 6"/>
             <wp:cNvGraphicFramePr>
               <a:graphicFrameLocks xmlns:a="http://schemas.openxmlformats.org/drawingml/2006/main" noChangeAspect="1"/>
             </wp:cNvGraphicFramePr>
@@ -3540,7 +4323,7 @@
                   <pic:spPr>
                     <a:xfrm>
                       <a:off x="0" y="0"/>
-                      <a:ext cx="5399405" cy="3743325"/>
+                      <a:ext cx="5399405" cy="2413635"/>
                     </a:xfrm>
                     <a:prstGeom prst="rect">
                       <a:avLst/>
@@ -3564,7 +4347,28 @@
         <w:rPr>
           <w:i/>
         </w:rPr>
-        <w:t>Slika 5. Forma za novu objavu nakon što korisnik svojim nalogom pristupi sajtu</w:t>
+        <w:t>Slika 3. Forma za pristup sa postoje</w:t>
+      </w:r>
+      <w:r>
+        <w:rPr>
+          <w:i/>
+        </w:rPr>
+        <w:t>ćim nalogom</w:t>
+      </w:r>
+    </w:p>
+    <w:p/>
+    <w:p>
+      <w:r>
+        <w:t xml:space="preserve">Nakon uspešnog prijavljivanja ili registracije, opcije u glavnom meniju se menjaju, korisnik može da pristupi svom zidu objava gde može da pravi nove objave, javnom zidu objava i ima opciju da se izloguje iz svog naloga </w:t>
+      </w:r>
+      <w:r>
+        <w:rPr>
+          <w:i/>
+        </w:rPr>
+        <w:t>(slika 4)</w:t>
+      </w:r>
+      <w:r>
+        <w:t xml:space="preserve">. </w:t>
       </w:r>
     </w:p>
     <w:p>
@@ -3581,10 +4385,10 @@
         </w:rPr>
         <w:lastRenderedPageBreak/>
         <w:drawing>
-          <wp:inline distT="0" distB="0" distL="0" distR="0" wp14:anchorId="5F8AF633" wp14:editId="7113DB77">
-            <wp:extent cx="5399405" cy="4131945"/>
+          <wp:inline distT="0" distB="0" distL="0" distR="0" wp14:anchorId="2BD0831E" wp14:editId="7942CEEA">
+            <wp:extent cx="5399405" cy="762000"/>
             <wp:effectExtent l="0" t="0" r="0" b="0"/>
-            <wp:docPr id="8" name="Picture 8"/>
+            <wp:docPr id="9" name="Picture 9"/>
             <wp:cNvGraphicFramePr>
               <a:graphicFrameLocks xmlns:a="http://schemas.openxmlformats.org/drawingml/2006/main" noChangeAspect="1"/>
             </wp:cNvGraphicFramePr>
@@ -3604,7 +4408,7 @@
                   <pic:spPr>
                     <a:xfrm>
                       <a:off x="0" y="0"/>
-                      <a:ext cx="5399405" cy="4131945"/>
+                      <a:ext cx="5399405" cy="762000"/>
                     </a:xfrm>
                     <a:prstGeom prst="rect">
                       <a:avLst/>
@@ -3628,48 +4432,7 @@
         <w:rPr>
           <w:i/>
         </w:rPr>
-        <w:t>Slika 6. Objava korisnika na njegovom zidu</w:t>
-      </w:r>
-    </w:p>
-    <w:p>
-      <w:pPr>
-        <w:rPr>
-          <w:lang w:val="en-US"/>
-        </w:rPr>
-      </w:pPr>
-      <w:r>
-        <w:t xml:space="preserve">Prilikom odlaska na </w:t>
-      </w:r>
-      <w:r>
-        <w:rPr>
-          <w:lang w:val="en-US"/>
-        </w:rPr>
-        <w:t xml:space="preserve">“Public Timeline” stranicu, nove objave od korisnika </w:t>
-      </w:r>
-      <w:r>
-        <w:rPr>
-          <w:lang w:val="sr-Latn-RS"/>
-        </w:rPr>
-        <w:t>će se pojaviti na javnom zidu, objave svih korisnika su sortirane od najnovije ka najstarijoj</w:t>
-      </w:r>
-      <w:r>
-        <w:rPr>
-          <w:lang w:val="en-US"/>
-        </w:rPr>
-        <w:t xml:space="preserve"> </w:t>
-      </w:r>
-      <w:r>
-        <w:rPr>
-          <w:i/>
-          <w:lang w:val="en-US"/>
-        </w:rPr>
-        <w:t>(slika 7)</w:t>
-      </w:r>
-      <w:r>
-        <w:rPr>
-          <w:lang w:val="en-US"/>
-        </w:rPr>
-        <w:t>.</w:t>
+        <w:t>Slika 4. Meni nakon što korisnik pristupi svom nalogu</w:t>
       </w:r>
     </w:p>
     <w:p>
@@ -3679,17 +4442,91 @@
           <w:i/>
         </w:rPr>
       </w:pPr>
+    </w:p>
+    <w:p>
+      <w:pPr>
+        <w:rPr>
+          <w:i/>
+          <w:lang w:val="sr-Latn-RS"/>
+        </w:rPr>
+      </w:pPr>
+      <w:r>
+        <w:t xml:space="preserve">Kada korisnik pristupi </w:t>
+      </w:r>
+      <w:r>
+        <w:rPr>
+          <w:lang w:val="en-US"/>
+        </w:rPr>
+        <w:t xml:space="preserve">“My timeline” dobija pristup formi za </w:t>
+      </w:r>
+      <w:r>
+        <w:rPr>
+          <w:lang w:val="en-US"/>
+        </w:rPr>
+        <w:t xml:space="preserve">deljenje </w:t>
+      </w:r>
+      <w:r>
+        <w:rPr>
+          <w:lang w:val="sr-Latn-RS"/>
+        </w:rPr>
+        <w:t>novih objava</w:t>
+      </w:r>
+      <w:r>
+        <w:rPr>
+          <w:lang w:val="sr-Latn-RS"/>
+        </w:rPr>
+        <w:t xml:space="preserve"> </w:t>
+      </w:r>
+      <w:r>
+        <w:rPr>
+          <w:i/>
+          <w:lang w:val="sr-Latn-RS"/>
+        </w:rPr>
+        <w:t>(slika 5)</w:t>
+      </w:r>
+      <w:r>
+        <w:rPr>
+          <w:lang w:val="sr-Latn-RS"/>
+        </w:rPr>
+        <w:t xml:space="preserve">, </w:t>
+      </w:r>
+      <w:r>
+        <w:rPr>
+          <w:lang w:val="sr-Latn-RS"/>
+        </w:rPr>
+        <w:t>i mo</w:t>
+      </w:r>
+      <w:r>
+        <w:rPr>
+          <w:lang w:val="en-US"/>
+        </w:rPr>
+        <w:t xml:space="preserve">že da vidi istoriju svojih objava </w:t>
+      </w:r>
+      <w:r>
+        <w:rPr>
+          <w:i/>
+          <w:lang w:val="en-US"/>
+        </w:rPr>
+        <w:t>(slika 6).</w:t>
+      </w:r>
+    </w:p>
+    <w:p>
+      <w:pPr>
+        <w:jc w:val="center"/>
+        <w:rPr>
+          <w:i/>
+        </w:rPr>
+      </w:pPr>
       <w:r>
         <w:rPr>
           <w:noProof/>
           <w:lang w:val="en-US" w:eastAsia="en-US" w:bidi="ar-SA"/>
         </w:rPr>
-        <w:lastRenderedPageBreak/>
         <w:drawing>
-          <wp:inline distT="0" distB="0" distL="0" distR="0" wp14:anchorId="21D75560" wp14:editId="5CF30224">
-            <wp:extent cx="5399405" cy="4227830"/>
+          <wp:inline distT="0" distB="0" distL="0" distR="0" wp14:anchorId="1308EFFB" wp14:editId="58EB2528">
+            <wp:extent cx="5399405" cy="3743325"/>
             <wp:effectExtent l="0" t="0" r="0" b="0"/>
-            <wp:docPr id="10" name="Picture 10"/>
+            <wp:docPr id="7" name="Picture 7"/>
             <wp:cNvGraphicFramePr>
               <a:graphicFrameLocks xmlns:a="http://schemas.openxmlformats.org/drawingml/2006/main" noChangeAspect="1"/>
             </wp:cNvGraphicFramePr>
@@ -3709,7 +4546,7 @@
                   <pic:spPr>
                     <a:xfrm>
                       <a:off x="0" y="0"/>
-                      <a:ext cx="5399405" cy="4227830"/>
+                      <a:ext cx="5399405" cy="3743325"/>
                     </a:xfrm>
                     <a:prstGeom prst="rect">
                       <a:avLst/>
@@ -3733,7 +4570,7 @@
         <w:rPr>
           <w:i/>
         </w:rPr>
-        <w:t>Slika 7. Javni zid nakon što korisnik napravi novu objavu</w:t>
+        <w:t>Slika 5. Forma za novu objavu nakon što korisnik svojim nalogom pristupi sajtu</w:t>
       </w:r>
     </w:p>
     <w:p>
@@ -3743,76 +4580,6 @@
           <w:i/>
         </w:rPr>
       </w:pPr>
-    </w:p>
-    <w:p>
-      <w:pPr>
-        <w:rPr>
-          <w:lang w:val="sr-Latn-RS"/>
-        </w:rPr>
-      </w:pPr>
-      <w:r>
-        <w:t>Footer sekcija sadr</w:t>
-      </w:r>
-      <w:r>
-        <w:rPr>
-          <w:lang w:val="sr-Latn-RS"/>
-        </w:rPr>
-        <w:t xml:space="preserve">ži informacije o projektu, ko su autori projekta i koje su tehnologije korišćene </w:t>
-      </w:r>
-      <w:r>
-        <w:rPr>
-          <w:i/>
-          <w:lang w:val="sr-Latn-RS"/>
-        </w:rPr>
-        <w:t>(slika 8).</w:t>
-      </w:r>
-    </w:p>
-    <w:p>
-      <w:pPr>
-        <w:rPr>
-          <w:lang w:val="sr-Latn-RS"/>
-        </w:rPr>
-      </w:pPr>
-      <w:r>
-        <w:rPr>
-          <w:lang w:val="sr-Latn-RS"/>
-        </w:rPr>
-        <w:t xml:space="preserve">Klikom na ime bilo kog od autora prikazuje se sekcija footera sa linkovima za društvene mreže tog autora </w:t>
-      </w:r>
-      <w:r>
-        <w:rPr>
-          <w:i/>
-          <w:lang w:val="sr-Latn-RS"/>
-        </w:rPr>
-        <w:t>(slika 9)</w:t>
-      </w:r>
-      <w:r>
-        <w:rPr>
-          <w:lang w:val="sr-Latn-RS"/>
-        </w:rPr>
-        <w:t>.</w:t>
-      </w:r>
-      <w:r>
-        <w:rPr>
-          <w:lang w:val="sr-Latn-RS"/>
-        </w:rPr>
-        <w:t xml:space="preserve"> Kako bi se dalo do znanja da su imena klikabilna, kada se hoveruje cursorom preko njih, podvučena linija menja boju u crvenu</w:t>
-      </w:r>
-    </w:p>
-    <w:p>
-      <w:pPr>
-        <w:widowControl/>
-        <w:spacing w:line="240" w:lineRule="auto"/>
-        <w:rPr>
-          <w:i/>
-        </w:rPr>
-      </w:pPr>
-      <w:r>
-        <w:rPr>
-          <w:i/>
-        </w:rPr>
-        <w:br w:type="page"/>
-      </w:r>
       <w:r>
         <w:rPr>
           <w:noProof/>
@@ -3820,10 +4587,10 @@
         </w:rPr>
         <w:lastRenderedPageBreak/>
         <w:drawing>
-          <wp:inline distT="0" distB="0" distL="0" distR="0" wp14:anchorId="71A5F6BE" wp14:editId="06F7C4CC">
-            <wp:extent cx="5399405" cy="4453255"/>
+          <wp:inline distT="0" distB="0" distL="0" distR="0" wp14:anchorId="4FFD597B" wp14:editId="455E9761">
+            <wp:extent cx="5399405" cy="4131945"/>
             <wp:effectExtent l="0" t="0" r="0" b="0"/>
-            <wp:docPr id="11" name="Picture 11"/>
+            <wp:docPr id="8" name="Picture 8"/>
             <wp:cNvGraphicFramePr>
               <a:graphicFrameLocks xmlns:a="http://schemas.openxmlformats.org/drawingml/2006/main" noChangeAspect="1"/>
             </wp:cNvGraphicFramePr>
@@ -3843,7 +4610,7 @@
                   <pic:spPr>
                     <a:xfrm>
                       <a:off x="0" y="0"/>
-                      <a:ext cx="5399405" cy="4453255"/>
+                      <a:ext cx="5399405" cy="4131945"/>
                     </a:xfrm>
                     <a:prstGeom prst="rect">
                       <a:avLst/>
@@ -3858,36 +4625,64 @@
     </w:p>
     <w:p>
       <w:pPr>
-        <w:widowControl/>
-        <w:spacing w:line="240" w:lineRule="auto"/>
         <w:jc w:val="center"/>
         <w:rPr>
           <w:i/>
-          <w:lang w:val="sr-Latn-RS"/>
         </w:rPr>
       </w:pPr>
       <w:r>
         <w:rPr>
           <w:i/>
         </w:rPr>
-        <w:t>Slika 8. Footer sekcija bez linkova za dru</w:t>
-      </w:r>
-      <w:r>
-        <w:rPr>
-          <w:i/>
-          <w:lang w:val="sr-Latn-RS"/>
-        </w:rPr>
-        <w:t>štvene mreže</w:t>
+        <w:t>Slika 6. Objava korisnika na njegovom zidu</w:t>
       </w:r>
     </w:p>
     <w:p>
       <w:pPr>
-        <w:widowControl/>
-        <w:spacing w:line="240" w:lineRule="auto"/>
+        <w:rPr>
+          <w:lang w:val="en-US"/>
+        </w:rPr>
+      </w:pPr>
+      <w:r>
+        <w:t xml:space="preserve">Prilikom odlaska na </w:t>
+      </w:r>
+      <w:r>
+        <w:rPr>
+          <w:lang w:val="en-US"/>
+        </w:rPr>
+        <w:t xml:space="preserve">“Public Timeline” stranicu, nove objave od korisnika </w:t>
+      </w:r>
+      <w:r>
+        <w:rPr>
+          <w:lang w:val="sr-Latn-RS"/>
+        </w:rPr>
+        <w:t>će se pojaviti na javnom zidu, objave svih korisnika su sortirane od najnovije ka najstarijoj</w:t>
+      </w:r>
+      <w:r>
+        <w:rPr>
+          <w:lang w:val="en-US"/>
+        </w:rPr>
+        <w:t xml:space="preserve"> </w:t>
+      </w:r>
+      <w:r>
+        <w:rPr>
+          <w:i/>
+          <w:lang w:val="en-US"/>
+        </w:rPr>
+        <w:t>(slika 7)</w:t>
+      </w:r>
+      <w:r>
+        <w:rPr>
+          <w:lang w:val="en-US"/>
+        </w:rPr>
+        <w:t>.</w:t>
+      </w:r>
+    </w:p>
+    <w:p>
+      <w:pPr>
         <w:jc w:val="center"/>
         <w:rPr>
           <w:i/>
-          <w:lang w:val="sr-Latn-RS"/>
         </w:rPr>
       </w:pPr>
       <w:r>
@@ -3897,10 +4692,10 @@
         </w:rPr>
         <w:lastRenderedPageBreak/>
         <w:drawing>
-          <wp:inline distT="0" distB="0" distL="0" distR="0" wp14:anchorId="6A457DA1" wp14:editId="06F17A2F">
-            <wp:extent cx="5399405" cy="5311775"/>
+          <wp:inline distT="0" distB="0" distL="0" distR="0" wp14:anchorId="58E239F4" wp14:editId="79D63E0C">
+            <wp:extent cx="5399405" cy="4227830"/>
             <wp:effectExtent l="0" t="0" r="0" b="0"/>
-            <wp:docPr id="12" name="Picture 12"/>
+            <wp:docPr id="10" name="Picture 10"/>
             <wp:cNvGraphicFramePr>
               <a:graphicFrameLocks xmlns:a="http://schemas.openxmlformats.org/drawingml/2006/main" noChangeAspect="1"/>
             </wp:cNvGraphicFramePr>
@@ -3920,6 +4715,217 @@
                   <pic:spPr>
                     <a:xfrm>
                       <a:off x="0" y="0"/>
+                      <a:ext cx="5399405" cy="4227830"/>
+                    </a:xfrm>
+                    <a:prstGeom prst="rect">
+                      <a:avLst/>
+                    </a:prstGeom>
+                  </pic:spPr>
+                </pic:pic>
+              </a:graphicData>
+            </a:graphic>
+          </wp:inline>
+        </w:drawing>
+      </w:r>
+    </w:p>
+    <w:p>
+      <w:pPr>
+        <w:jc w:val="center"/>
+        <w:rPr>
+          <w:i/>
+        </w:rPr>
+      </w:pPr>
+      <w:r>
+        <w:rPr>
+          <w:i/>
+        </w:rPr>
+        <w:t>Slika 7. Javni zid nakon što korisnik napravi novu objavu</w:t>
+      </w:r>
+    </w:p>
+    <w:p>
+      <w:pPr>
+        <w:jc w:val="center"/>
+        <w:rPr>
+          <w:i/>
+        </w:rPr>
+      </w:pPr>
+    </w:p>
+    <w:p>
+      <w:pPr>
+        <w:rPr>
+          <w:lang w:val="sr-Latn-RS"/>
+        </w:rPr>
+      </w:pPr>
+      <w:r>
+        <w:t>Footer sekcija sadr</w:t>
+      </w:r>
+      <w:r>
+        <w:rPr>
+          <w:lang w:val="sr-Latn-RS"/>
+        </w:rPr>
+        <w:t xml:space="preserve">ži informacije o projektu, ko su autori projekta i koje su tehnologije korišćene </w:t>
+      </w:r>
+      <w:r>
+        <w:rPr>
+          <w:i/>
+          <w:lang w:val="sr-Latn-RS"/>
+        </w:rPr>
+        <w:t>(slika 8).</w:t>
+      </w:r>
+    </w:p>
+    <w:p>
+      <w:pPr>
+        <w:rPr>
+          <w:lang w:val="sr-Latn-RS"/>
+        </w:rPr>
+      </w:pPr>
+      <w:r>
+        <w:rPr>
+          <w:lang w:val="sr-Latn-RS"/>
+        </w:rPr>
+        <w:t xml:space="preserve">Klikom na ime bilo kog od autora prikazuje se sekcija footera sa linkovima za društvene mreže tog autora </w:t>
+      </w:r>
+      <w:r>
+        <w:rPr>
+          <w:i/>
+          <w:lang w:val="sr-Latn-RS"/>
+        </w:rPr>
+        <w:t>(slika 9)</w:t>
+      </w:r>
+      <w:r>
+        <w:rPr>
+          <w:lang w:val="sr-Latn-RS"/>
+        </w:rPr>
+        <w:t>.</w:t>
+      </w:r>
+      <w:r>
+        <w:rPr>
+          <w:lang w:val="sr-Latn-RS"/>
+        </w:rPr>
+        <w:t xml:space="preserve"> Kako bi se dalo do znanja da su imena klikabilna, kada se hoveruje cursorom preko njih, podvučena linija menja boju u crvenu</w:t>
+      </w:r>
+    </w:p>
+    <w:p>
+      <w:pPr>
+        <w:widowControl/>
+        <w:spacing w:line="240" w:lineRule="auto"/>
+        <w:rPr>
+          <w:i/>
+        </w:rPr>
+      </w:pPr>
+      <w:r>
+        <w:rPr>
+          <w:i/>
+        </w:rPr>
+        <w:br w:type="page"/>
+      </w:r>
+      <w:r>
+        <w:rPr>
+          <w:noProof/>
+          <w:lang w:val="en-US" w:eastAsia="en-US" w:bidi="ar-SA"/>
+        </w:rPr>
+        <w:lastRenderedPageBreak/>
+        <w:drawing>
+          <wp:inline distT="0" distB="0" distL="0" distR="0" wp14:anchorId="2B174E98" wp14:editId="382ED6FD">
+            <wp:extent cx="5399405" cy="4453255"/>
+            <wp:effectExtent l="0" t="0" r="0" b="0"/>
+            <wp:docPr id="11" name="Picture 11"/>
+            <wp:cNvGraphicFramePr>
+              <a:graphicFrameLocks xmlns:a="http://schemas.openxmlformats.org/drawingml/2006/main" noChangeAspect="1"/>
+            </wp:cNvGraphicFramePr>
+            <a:graphic xmlns:a="http://schemas.openxmlformats.org/drawingml/2006/main">
+              <a:graphicData uri="http://schemas.openxmlformats.org/drawingml/2006/picture">
+                <pic:pic xmlns:pic="http://schemas.openxmlformats.org/drawingml/2006/picture">
+                  <pic:nvPicPr>
+                    <pic:cNvPr id="1" name=""/>
+                    <pic:cNvPicPr/>
+                  </pic:nvPicPr>
+                  <pic:blipFill>
+                    <a:blip r:embed="rId20"/>
+                    <a:stretch>
+                      <a:fillRect/>
+                    </a:stretch>
+                  </pic:blipFill>
+                  <pic:spPr>
+                    <a:xfrm>
+                      <a:off x="0" y="0"/>
+                      <a:ext cx="5399405" cy="4453255"/>
+                    </a:xfrm>
+                    <a:prstGeom prst="rect">
+                      <a:avLst/>
+                    </a:prstGeom>
+                  </pic:spPr>
+                </pic:pic>
+              </a:graphicData>
+            </a:graphic>
+          </wp:inline>
+        </w:drawing>
+      </w:r>
+    </w:p>
+    <w:p>
+      <w:pPr>
+        <w:widowControl/>
+        <w:spacing w:line="240" w:lineRule="auto"/>
+        <w:jc w:val="center"/>
+        <w:rPr>
+          <w:i/>
+          <w:lang w:val="sr-Latn-RS"/>
+        </w:rPr>
+      </w:pPr>
+      <w:r>
+        <w:rPr>
+          <w:i/>
+        </w:rPr>
+        <w:t>Slika 8. Footer sekcija bez linkova za dru</w:t>
+      </w:r>
+      <w:r>
+        <w:rPr>
+          <w:i/>
+          <w:lang w:val="sr-Latn-RS"/>
+        </w:rPr>
+        <w:t>štvene mreže</w:t>
+      </w:r>
+    </w:p>
+    <w:p>
+      <w:pPr>
+        <w:widowControl/>
+        <w:spacing w:line="240" w:lineRule="auto"/>
+        <w:jc w:val="center"/>
+        <w:rPr>
+          <w:i/>
+          <w:lang w:val="sr-Latn-RS"/>
+        </w:rPr>
+      </w:pPr>
+      <w:r>
+        <w:rPr>
+          <w:noProof/>
+          <w:lang w:val="en-US" w:eastAsia="en-US" w:bidi="ar-SA"/>
+        </w:rPr>
+        <w:lastRenderedPageBreak/>
+        <w:drawing>
+          <wp:inline distT="0" distB="0" distL="0" distR="0" wp14:anchorId="77FA8378" wp14:editId="60929172">
+            <wp:extent cx="5399405" cy="5311775"/>
+            <wp:effectExtent l="0" t="0" r="0" b="0"/>
+            <wp:docPr id="12" name="Picture 12"/>
+            <wp:cNvGraphicFramePr>
+              <a:graphicFrameLocks xmlns:a="http://schemas.openxmlformats.org/drawingml/2006/main" noChangeAspect="1"/>
+            </wp:cNvGraphicFramePr>
+            <a:graphic xmlns:a="http://schemas.openxmlformats.org/drawingml/2006/main">
+              <a:graphicData uri="http://schemas.openxmlformats.org/drawingml/2006/picture">
+                <pic:pic xmlns:pic="http://schemas.openxmlformats.org/drawingml/2006/picture">
+                  <pic:nvPicPr>
+                    <pic:cNvPr id="1" name=""/>
+                    <pic:cNvPicPr/>
+                  </pic:nvPicPr>
+                  <pic:blipFill>
+                    <a:blip r:embed="rId21"/>
+                    <a:stretch>
+                      <a:fillRect/>
+                    </a:stretch>
+                  </pic:blipFill>
+                  <pic:spPr>
+                    <a:xfrm>
+                      <a:off x="0" y="0"/>
                       <a:ext cx="5399405" cy="5311775"/>
                     </a:xfrm>
                     <a:prstGeom prst="rect">
@@ -3993,7 +4999,7 @@
           <w:numId w:val="9"/>
         </w:numPr>
       </w:pPr>
-      <w:bookmarkStart w:id="7" w:name="_Toc51005023"/>
+      <w:bookmarkStart w:id="8" w:name="_Toc51005023"/>
       <w:r>
         <w:lastRenderedPageBreak/>
         <w:t>Prikaz</w:t>
@@ -4001,7 +5007,7 @@
       <w:r>
         <w:t xml:space="preserve"> realizacija i implementacije</w:t>
       </w:r>
-      <w:bookmarkEnd w:id="7"/>
+      <w:bookmarkEnd w:id="8"/>
     </w:p>
     <w:p>
       <w:pPr>
@@ -4023,18 +5029,17 @@
           <w:szCs w:val="40"/>
         </w:rPr>
       </w:pPr>
-      <w:bookmarkStart w:id="8" w:name="_d64jzub6tlh0"/>
-      <w:bookmarkStart w:id="9" w:name="_Toc50987127"/>
-      <w:bookmarkStart w:id="10" w:name="_Toc50987155"/>
-      <w:bookmarkStart w:id="11" w:name="_Toc50987183"/>
-      <w:bookmarkStart w:id="12" w:name="_Toc50987211"/>
-      <w:bookmarkStart w:id="13" w:name="_Toc50987233"/>
-      <w:bookmarkStart w:id="14" w:name="_Toc50989003"/>
-      <w:bookmarkStart w:id="15" w:name="_Toc50990016"/>
-      <w:bookmarkStart w:id="16" w:name="_Toc50990052"/>
-      <w:bookmarkStart w:id="17" w:name="_Toc51002751"/>
-      <w:bookmarkStart w:id="18" w:name="_Toc51005024"/>
-      <w:bookmarkEnd w:id="8"/>
+      <w:bookmarkStart w:id="9" w:name="_d64jzub6tlh0"/>
+      <w:bookmarkStart w:id="10" w:name="_Toc50987127"/>
+      <w:bookmarkStart w:id="11" w:name="_Toc50987155"/>
+      <w:bookmarkStart w:id="12" w:name="_Toc50987183"/>
+      <w:bookmarkStart w:id="13" w:name="_Toc50987211"/>
+      <w:bookmarkStart w:id="14" w:name="_Toc50987233"/>
+      <w:bookmarkStart w:id="15" w:name="_Toc50989003"/>
+      <w:bookmarkStart w:id="16" w:name="_Toc50990016"/>
+      <w:bookmarkStart w:id="17" w:name="_Toc50990052"/>
+      <w:bookmarkStart w:id="18" w:name="_Toc51002751"/>
+      <w:bookmarkStart w:id="19" w:name="_Toc51005024"/>
       <w:bookmarkEnd w:id="9"/>
       <w:bookmarkEnd w:id="10"/>
       <w:bookmarkEnd w:id="11"/>
@@ -4045,6 +5050,7 @@
       <w:bookmarkEnd w:id="16"/>
       <w:bookmarkEnd w:id="17"/>
       <w:bookmarkEnd w:id="18"/>
+      <w:bookmarkEnd w:id="19"/>
     </w:p>
     <w:p>
       <w:pPr>
@@ -4066,14 +5072,14 @@
           <w:szCs w:val="40"/>
         </w:rPr>
       </w:pPr>
-      <w:bookmarkStart w:id="19" w:name="_Toc50990017"/>
-      <w:bookmarkStart w:id="20" w:name="_Toc50990053"/>
-      <w:bookmarkStart w:id="21" w:name="_Toc51002752"/>
-      <w:bookmarkStart w:id="22" w:name="_Toc51005025"/>
-      <w:bookmarkEnd w:id="19"/>
+      <w:bookmarkStart w:id="20" w:name="_Toc50990017"/>
+      <w:bookmarkStart w:id="21" w:name="_Toc50990053"/>
+      <w:bookmarkStart w:id="22" w:name="_Toc51002752"/>
+      <w:bookmarkStart w:id="23" w:name="_Toc51005025"/>
       <w:bookmarkEnd w:id="20"/>
       <w:bookmarkEnd w:id="21"/>
       <w:bookmarkEnd w:id="22"/>
+      <w:bookmarkEnd w:id="23"/>
     </w:p>
     <w:p>
       <w:pPr>
@@ -4095,14 +5101,14 @@
           <w:szCs w:val="40"/>
         </w:rPr>
       </w:pPr>
-      <w:bookmarkStart w:id="23" w:name="_Toc50990018"/>
-      <w:bookmarkStart w:id="24" w:name="_Toc50990054"/>
-      <w:bookmarkStart w:id="25" w:name="_Toc51002753"/>
-      <w:bookmarkStart w:id="26" w:name="_Toc51005026"/>
-      <w:bookmarkEnd w:id="23"/>
+      <w:bookmarkStart w:id="24" w:name="_Toc50990018"/>
+      <w:bookmarkStart w:id="25" w:name="_Toc50990054"/>
+      <w:bookmarkStart w:id="26" w:name="_Toc51002753"/>
+      <w:bookmarkStart w:id="27" w:name="_Toc51005026"/>
       <w:bookmarkEnd w:id="24"/>
       <w:bookmarkEnd w:id="25"/>
       <w:bookmarkEnd w:id="26"/>
+      <w:bookmarkEnd w:id="27"/>
     </w:p>
     <w:p>
       <w:pPr>
@@ -4124,14 +5130,14 @@
           <w:szCs w:val="40"/>
         </w:rPr>
       </w:pPr>
-      <w:bookmarkStart w:id="27" w:name="_Toc50990019"/>
-      <w:bookmarkStart w:id="28" w:name="_Toc50990055"/>
-      <w:bookmarkStart w:id="29" w:name="_Toc51002754"/>
-      <w:bookmarkStart w:id="30" w:name="_Toc51005027"/>
-      <w:bookmarkEnd w:id="27"/>
+      <w:bookmarkStart w:id="28" w:name="_Toc50990019"/>
+      <w:bookmarkStart w:id="29" w:name="_Toc50990055"/>
+      <w:bookmarkStart w:id="30" w:name="_Toc51002754"/>
+      <w:bookmarkStart w:id="31" w:name="_Toc51005027"/>
       <w:bookmarkEnd w:id="28"/>
       <w:bookmarkEnd w:id="29"/>
       <w:bookmarkEnd w:id="30"/>
+      <w:bookmarkEnd w:id="31"/>
     </w:p>
     <w:p>
       <w:pPr>
@@ -4153,14 +5159,14 @@
           <w:szCs w:val="40"/>
         </w:rPr>
       </w:pPr>
-      <w:bookmarkStart w:id="31" w:name="_Toc50990020"/>
-      <w:bookmarkStart w:id="32" w:name="_Toc50990056"/>
-      <w:bookmarkStart w:id="33" w:name="_Toc51002755"/>
-      <w:bookmarkStart w:id="34" w:name="_Toc51005028"/>
-      <w:bookmarkEnd w:id="31"/>
+      <w:bookmarkStart w:id="32" w:name="_Toc50990020"/>
+      <w:bookmarkStart w:id="33" w:name="_Toc50990056"/>
+      <w:bookmarkStart w:id="34" w:name="_Toc51002755"/>
+      <w:bookmarkStart w:id="35" w:name="_Toc51005028"/>
       <w:bookmarkEnd w:id="32"/>
       <w:bookmarkEnd w:id="33"/>
       <w:bookmarkEnd w:id="34"/>
+      <w:bookmarkEnd w:id="35"/>
     </w:p>
     <w:p>
       <w:pPr>
@@ -4182,14 +5188,14 @@
           <w:szCs w:val="40"/>
         </w:rPr>
       </w:pPr>
-      <w:bookmarkStart w:id="35" w:name="_Toc50990021"/>
-      <w:bookmarkStart w:id="36" w:name="_Toc50990057"/>
-      <w:bookmarkStart w:id="37" w:name="_Toc51002756"/>
-      <w:bookmarkStart w:id="38" w:name="_Toc51005029"/>
-      <w:bookmarkEnd w:id="35"/>
+      <w:bookmarkStart w:id="36" w:name="_Toc50990021"/>
+      <w:bookmarkStart w:id="37" w:name="_Toc50990057"/>
+      <w:bookmarkStart w:id="38" w:name="_Toc51002756"/>
+      <w:bookmarkStart w:id="39" w:name="_Toc51005029"/>
       <w:bookmarkEnd w:id="36"/>
       <w:bookmarkEnd w:id="37"/>
       <w:bookmarkEnd w:id="38"/>
+      <w:bookmarkEnd w:id="39"/>
     </w:p>
     <w:p>
       <w:pPr>
@@ -4211,14 +5217,14 @@
           <w:szCs w:val="40"/>
         </w:rPr>
       </w:pPr>
-      <w:bookmarkStart w:id="39" w:name="_Toc50990022"/>
-      <w:bookmarkStart w:id="40" w:name="_Toc50990058"/>
-      <w:bookmarkStart w:id="41" w:name="_Toc51002757"/>
-      <w:bookmarkStart w:id="42" w:name="_Toc51005030"/>
-      <w:bookmarkEnd w:id="39"/>
+      <w:bookmarkStart w:id="40" w:name="_Toc50990022"/>
+      <w:bookmarkStart w:id="41" w:name="_Toc50990058"/>
+      <w:bookmarkStart w:id="42" w:name="_Toc51002757"/>
+      <w:bookmarkStart w:id="43" w:name="_Toc51005030"/>
       <w:bookmarkEnd w:id="40"/>
       <w:bookmarkEnd w:id="41"/>
       <w:bookmarkEnd w:id="42"/>
+      <w:bookmarkEnd w:id="43"/>
     </w:p>
     <w:p>
       <w:pPr>
@@ -4240,14 +5246,14 @@
           <w:szCs w:val="40"/>
         </w:rPr>
       </w:pPr>
-      <w:bookmarkStart w:id="43" w:name="_Toc50990023"/>
-      <w:bookmarkStart w:id="44" w:name="_Toc50990059"/>
-      <w:bookmarkStart w:id="45" w:name="_Toc51002758"/>
-      <w:bookmarkStart w:id="46" w:name="_Toc51005031"/>
-      <w:bookmarkEnd w:id="43"/>
+      <w:bookmarkStart w:id="44" w:name="_Toc50990023"/>
+      <w:bookmarkStart w:id="45" w:name="_Toc50990059"/>
+      <w:bookmarkStart w:id="46" w:name="_Toc51002758"/>
+      <w:bookmarkStart w:id="47" w:name="_Toc51005031"/>
       <w:bookmarkEnd w:id="44"/>
       <w:bookmarkEnd w:id="45"/>
       <w:bookmarkEnd w:id="46"/>
+      <w:bookmarkEnd w:id="47"/>
     </w:p>
     <w:p>
       <w:pPr>
@@ -4269,14 +5275,14 @@
           <w:szCs w:val="40"/>
         </w:rPr>
       </w:pPr>
-      <w:bookmarkStart w:id="47" w:name="_Toc50990024"/>
-      <w:bookmarkStart w:id="48" w:name="_Toc50990060"/>
-      <w:bookmarkStart w:id="49" w:name="_Toc51002759"/>
-      <w:bookmarkStart w:id="50" w:name="_Toc51005032"/>
-      <w:bookmarkEnd w:id="47"/>
+      <w:bookmarkStart w:id="48" w:name="_Toc50990024"/>
+      <w:bookmarkStart w:id="49" w:name="_Toc50990060"/>
+      <w:bookmarkStart w:id="50" w:name="_Toc51002759"/>
+      <w:bookmarkStart w:id="51" w:name="_Toc51005032"/>
       <w:bookmarkEnd w:id="48"/>
       <w:bookmarkEnd w:id="49"/>
       <w:bookmarkEnd w:id="50"/>
+      <w:bookmarkEnd w:id="51"/>
     </w:p>
     <w:p>
       <w:pPr>
@@ -4298,14 +5304,14 @@
           <w:szCs w:val="40"/>
         </w:rPr>
       </w:pPr>
-      <w:bookmarkStart w:id="51" w:name="_Toc50990025"/>
-      <w:bookmarkStart w:id="52" w:name="_Toc50990061"/>
-      <w:bookmarkStart w:id="53" w:name="_Toc51002760"/>
-      <w:bookmarkStart w:id="54" w:name="_Toc51005033"/>
-      <w:bookmarkEnd w:id="51"/>
+      <w:bookmarkStart w:id="52" w:name="_Toc50990025"/>
+      <w:bookmarkStart w:id="53" w:name="_Toc50990061"/>
+      <w:bookmarkStart w:id="54" w:name="_Toc51002760"/>
+      <w:bookmarkStart w:id="55" w:name="_Toc51005033"/>
       <w:bookmarkEnd w:id="52"/>
       <w:bookmarkEnd w:id="53"/>
       <w:bookmarkEnd w:id="54"/>
+      <w:bookmarkEnd w:id="55"/>
     </w:p>
     <w:p>
       <w:pPr>
@@ -4315,14 +5321,14 @@
           <w:numId w:val="12"/>
         </w:numPr>
       </w:pPr>
-      <w:bookmarkStart w:id="55" w:name="_Toc51005034"/>
+      <w:bookmarkStart w:id="56" w:name="_Toc51005034"/>
       <w:r>
         <w:t xml:space="preserve">Postavka </w:t>
       </w:r>
       <w:r>
         <w:t>bekenda</w:t>
       </w:r>
-      <w:bookmarkEnd w:id="55"/>
+      <w:bookmarkEnd w:id="56"/>
     </w:p>
     <w:p>
       <w:pPr>
@@ -4345,11 +5351,11 @@
           <w:numId w:val="12"/>
         </w:numPr>
       </w:pPr>
-      <w:bookmarkStart w:id="56" w:name="_Toc51005035"/>
+      <w:bookmarkStart w:id="57" w:name="_Toc51005035"/>
       <w:r>
         <w:t>Postavke frontenda</w:t>
       </w:r>
-      <w:bookmarkEnd w:id="56"/>
+      <w:bookmarkEnd w:id="57"/>
     </w:p>
     <w:p>
       <w:r>
@@ -4382,13 +5388,13 @@
           <w:numId w:val="12"/>
         </w:numPr>
       </w:pPr>
-      <w:bookmarkStart w:id="57" w:name="_zhexh9hspxgs"/>
-      <w:bookmarkStart w:id="58" w:name="_Toc51005036"/>
-      <w:bookmarkEnd w:id="57"/>
+      <w:bookmarkStart w:id="58" w:name="_zhexh9hspxgs"/>
+      <w:bookmarkStart w:id="59" w:name="_Toc51005036"/>
+      <w:bookmarkEnd w:id="58"/>
       <w:r>
         <w:t>SparkJava</w:t>
       </w:r>
-      <w:bookmarkEnd w:id="58"/>
+      <w:bookmarkEnd w:id="59"/>
     </w:p>
     <w:p>
       <w:pPr>
@@ -6134,15 +7140,7 @@
           <w:i/>
           <w:szCs w:val="24"/>
         </w:rPr>
-        <w:t>Tabela</w:t>
-      </w:r>
-      <w:r>
-        <w:rPr>
-          <w:rFonts w:eastAsia="Times New Roman" w:cs="Times New Roman"/>
-          <w:i/>
-          <w:szCs w:val="24"/>
-        </w:rPr>
-        <w:t xml:space="preserve"> 2. </w:t>
+        <w:t xml:space="preserve">Tabela 2. </w:t>
       </w:r>
       <w:r>
         <w:rPr>
@@ -6384,15 +7382,7 @@
           <w:i/>
           <w:szCs w:val="24"/>
         </w:rPr>
-        <w:t>Tabela</w:t>
-      </w:r>
-      <w:r>
-        <w:rPr>
-          <w:rFonts w:eastAsia="Times New Roman" w:cs="Times New Roman"/>
-          <w:i/>
-          <w:szCs w:val="24"/>
-        </w:rPr>
-        <w:t xml:space="preserve"> 3.</w:t>
+        <w:t>Tabela 3.</w:t>
       </w:r>
       <w:r>
         <w:rPr>
@@ -7598,15 +8588,7 @@
           <w:szCs w:val="24"/>
         </w:rPr>
         <w:lastRenderedPageBreak/>
-        <w:t>Tabela</w:t>
-      </w:r>
-      <w:r>
-        <w:rPr>
-          <w:rFonts w:eastAsia="Times New Roman" w:cs="Times New Roman"/>
-          <w:i/>
-          <w:szCs w:val="24"/>
-        </w:rPr>
-        <w:t xml:space="preserve"> 4.</w:t>
+        <w:t>Tabela 4.</w:t>
       </w:r>
       <w:r>
         <w:rPr>
@@ -8000,15 +8982,7 @@
           <w:i/>
           <w:szCs w:val="24"/>
         </w:rPr>
-        <w:t>Tabela</w:t>
-      </w:r>
-      <w:r>
-        <w:rPr>
-          <w:rFonts w:eastAsia="Times New Roman" w:cs="Times New Roman"/>
-          <w:i/>
-          <w:szCs w:val="24"/>
-        </w:rPr>
-        <w:t xml:space="preserve"> 5.</w:t>
+        <w:t>Tabela 5.</w:t>
       </w:r>
       <w:r>
         <w:rPr>
@@ -8722,15 +9696,7 @@
           <w:szCs w:val="24"/>
         </w:rPr>
         <w:lastRenderedPageBreak/>
-        <w:t>Tabela</w:t>
-      </w:r>
-      <w:r>
-        <w:rPr>
-          <w:rFonts w:eastAsia="Times New Roman" w:cs="Times New Roman"/>
-          <w:i/>
-          <w:szCs w:val="24"/>
-        </w:rPr>
-        <w:t xml:space="preserve"> 6.</w:t>
+        <w:t>Tabela 6.</w:t>
       </w:r>
       <w:r>
         <w:rPr>
@@ -10246,15 +11212,7 @@
           <w:szCs w:val="24"/>
         </w:rPr>
         <w:lastRenderedPageBreak/>
-        <w:t>Tabela</w:t>
-      </w:r>
-      <w:r>
-        <w:rPr>
-          <w:rFonts w:eastAsia="Times New Roman" w:cs="Times New Roman"/>
-          <w:i/>
-          <w:szCs w:val="24"/>
-        </w:rPr>
-        <w:t xml:space="preserve"> 7.</w:t>
+        <w:t>Tabela 7.</w:t>
       </w:r>
       <w:r>
         <w:rPr>
@@ -11246,15 +12204,7 @@
           <w:i/>
           <w:szCs w:val="24"/>
         </w:rPr>
-        <w:t>Tabela</w:t>
-      </w:r>
-      <w:r>
-        <w:rPr>
-          <w:rFonts w:eastAsia="Times New Roman" w:cs="Times New Roman"/>
-          <w:i/>
-          <w:szCs w:val="24"/>
-        </w:rPr>
-        <w:t xml:space="preserve"> 8.</w:t>
+        <w:t>Tabela 8.</w:t>
       </w:r>
       <w:r>
         <w:rPr>
@@ -11744,15 +12694,7 @@
           <w:szCs w:val="24"/>
         </w:rPr>
         <w:lastRenderedPageBreak/>
-        <w:t>Tabela</w:t>
-      </w:r>
-      <w:r>
-        <w:rPr>
-          <w:rFonts w:eastAsia="Times New Roman" w:cs="Times New Roman"/>
-          <w:i/>
-          <w:szCs w:val="24"/>
-        </w:rPr>
-        <w:t xml:space="preserve"> 9.</w:t>
+        <w:t>Tabela 9.</w:t>
       </w:r>
       <w:r>
         <w:rPr>
@@ -11803,13 +12745,13 @@
           <w:numId w:val="12"/>
         </w:numPr>
       </w:pPr>
-      <w:bookmarkStart w:id="59" w:name="_bp5efwk7lnjm"/>
-      <w:bookmarkStart w:id="60" w:name="_Toc51005037"/>
-      <w:bookmarkEnd w:id="59"/>
+      <w:bookmarkStart w:id="60" w:name="_bp5efwk7lnjm"/>
+      <w:bookmarkStart w:id="61" w:name="_Toc51005037"/>
+      <w:bookmarkEnd w:id="60"/>
       <w:r>
         <w:t>Java Spring</w:t>
       </w:r>
-      <w:bookmarkEnd w:id="60"/>
+      <w:bookmarkEnd w:id="61"/>
     </w:p>
     <w:p>
       <w:pPr>
@@ -13137,15 +14079,7 @@
           <w:szCs w:val="24"/>
         </w:rPr>
         <w:lastRenderedPageBreak/>
-        <w:t>Tabela</w:t>
-      </w:r>
-      <w:r>
-        <w:rPr>
-          <w:rFonts w:eastAsia="Times New Roman" w:cs="Times New Roman"/>
-          <w:i/>
-          <w:szCs w:val="24"/>
-        </w:rPr>
-        <w:t xml:space="preserve"> 10.</w:t>
+        <w:t>Tabela 10.</w:t>
       </w:r>
       <w:r>
         <w:rPr>
@@ -13965,15 +14899,7 @@
           <w:szCs w:val="24"/>
         </w:rPr>
         <w:lastRenderedPageBreak/>
-        <w:t>Tabela</w:t>
-      </w:r>
-      <w:r>
-        <w:rPr>
-          <w:rFonts w:eastAsia="Times New Roman" w:cs="Times New Roman"/>
-          <w:i/>
-          <w:szCs w:val="24"/>
-        </w:rPr>
-        <w:t xml:space="preserve"> 11.</w:t>
+        <w:t>Tabela 11.</w:t>
       </w:r>
       <w:r>
         <w:rPr>
@@ -17582,7 +18508,7 @@
           <w:szCs w:val="24"/>
         </w:rPr>
         <w:lastRenderedPageBreak/>
-        <w:t>Tabela</w:t>
+        <w:t>Tabela 12.</w:t>
       </w:r>
       <w:r>
         <w:rPr>
@@ -17590,7 +18516,7 @@
           <w:i/>
           <w:szCs w:val="24"/>
         </w:rPr>
-        <w:t xml:space="preserve"> 12.</w:t>
+        <w:t xml:space="preserve"> </w:t>
       </w:r>
       <w:r>
         <w:rPr>
@@ -17598,7 +18524,15 @@
           <w:i/>
           <w:szCs w:val="24"/>
         </w:rPr>
-        <w:t xml:space="preserve"> DAO sloj</w:t>
+        <w:t>Servisni</w:t>
+      </w:r>
+      <w:r>
+        <w:rPr>
+          <w:rFonts w:eastAsia="Times New Roman" w:cs="Times New Roman"/>
+          <w:i/>
+          <w:szCs w:val="24"/>
+        </w:rPr>
+        <w:t xml:space="preserve"> sloj</w:t>
       </w:r>
     </w:p>
     <w:p>
@@ -24829,15 +25763,7 @@
           <w:szCs w:val="24"/>
         </w:rPr>
         <w:lastRenderedPageBreak/>
-        <w:t>Tabela</w:t>
-      </w:r>
-      <w:r>
-        <w:rPr>
-          <w:rFonts w:eastAsia="Times New Roman" w:cs="Times New Roman"/>
-          <w:i/>
-          <w:szCs w:val="24"/>
-        </w:rPr>
-        <w:t xml:space="preserve"> 13.</w:t>
+        <w:t>Tabela 13.</w:t>
       </w:r>
       <w:r>
         <w:rPr>
@@ -30580,15 +31506,7 @@
           <w:szCs w:val="24"/>
         </w:rPr>
         <w:lastRenderedPageBreak/>
-        <w:t>Tabela</w:t>
-      </w:r>
-      <w:r>
-        <w:rPr>
-          <w:rFonts w:eastAsia="Times New Roman" w:cs="Times New Roman"/>
-          <w:i/>
-          <w:szCs w:val="24"/>
-        </w:rPr>
-        <w:t xml:space="preserve"> 14.</w:t>
+        <w:t>Tabela 14.</w:t>
       </w:r>
       <w:r>
         <w:rPr>
@@ -32063,15 +32981,7 @@
           <w:i/>
           <w:szCs w:val="24"/>
         </w:rPr>
-        <w:t>Tabela</w:t>
-      </w:r>
-      <w:r>
-        <w:rPr>
-          <w:rFonts w:eastAsia="Times New Roman" w:cs="Times New Roman"/>
-          <w:i/>
-          <w:szCs w:val="24"/>
-        </w:rPr>
-        <w:t xml:space="preserve"> 15.</w:t>
+        <w:t>Tabela 15.</w:t>
       </w:r>
       <w:r>
         <w:rPr>
@@ -32147,13 +33057,13 @@
           <w:numId w:val="12"/>
         </w:numPr>
       </w:pPr>
-      <w:bookmarkStart w:id="61" w:name="_hwu8xdl2hk2e"/>
-      <w:bookmarkStart w:id="62" w:name="_Toc51005038"/>
-      <w:bookmarkEnd w:id="61"/>
+      <w:bookmarkStart w:id="62" w:name="_hwu8xdl2hk2e"/>
+      <w:bookmarkStart w:id="63" w:name="_Toc51005038"/>
+      <w:bookmarkEnd w:id="62"/>
       <w:r>
         <w:t>Maven</w:t>
       </w:r>
-      <w:bookmarkEnd w:id="62"/>
+      <w:bookmarkEnd w:id="63"/>
       <w:r>
         <w:t xml:space="preserve"> </w:t>
       </w:r>
@@ -34103,15 +35013,7 @@
           <w:szCs w:val="24"/>
         </w:rPr>
         <w:lastRenderedPageBreak/>
-        <w:t>Tabela</w:t>
-      </w:r>
-      <w:r>
-        <w:rPr>
-          <w:rFonts w:eastAsia="Times New Roman" w:cs="Times New Roman"/>
-          <w:i/>
-          <w:szCs w:val="24"/>
-        </w:rPr>
-        <w:t xml:space="preserve"> 16.</w:t>
+        <w:t>Tabela 16.</w:t>
       </w:r>
       <w:r>
         <w:rPr>
@@ -34130,15 +35032,15 @@
           <w:numId w:val="12"/>
         </w:numPr>
       </w:pPr>
-      <w:bookmarkStart w:id="63" w:name="_2ur5myyj9zi6"/>
-      <w:bookmarkStart w:id="64" w:name="_ps11e0c73kv1"/>
-      <w:bookmarkStart w:id="65" w:name="_Toc51005039"/>
-      <w:bookmarkEnd w:id="63"/>
+      <w:bookmarkStart w:id="64" w:name="_2ur5myyj9zi6"/>
+      <w:bookmarkStart w:id="65" w:name="_ps11e0c73kv1"/>
+      <w:bookmarkStart w:id="66" w:name="_Toc51005039"/>
       <w:bookmarkEnd w:id="64"/>
+      <w:bookmarkEnd w:id="65"/>
       <w:r>
         <w:t>Freemaker Template</w:t>
       </w:r>
-      <w:bookmarkEnd w:id="65"/>
+      <w:bookmarkEnd w:id="66"/>
     </w:p>
     <w:p>
       <w:pPr>
@@ -34840,15 +35742,7 @@
           <w:i/>
           <w:szCs w:val="24"/>
         </w:rPr>
-        <w:t>Tabela</w:t>
-      </w:r>
-      <w:r>
-        <w:rPr>
-          <w:rFonts w:eastAsia="Times New Roman" w:cs="Times New Roman"/>
-          <w:i/>
-          <w:szCs w:val="24"/>
-        </w:rPr>
-        <w:t xml:space="preserve"> 17.</w:t>
+        <w:t>Tabela 17.</w:t>
       </w:r>
       <w:r>
         <w:rPr>
@@ -40101,15 +40995,7 @@
           <w:szCs w:val="24"/>
         </w:rPr>
         <w:lastRenderedPageBreak/>
-        <w:t>Tabela</w:t>
-      </w:r>
-      <w:r>
-        <w:rPr>
-          <w:rFonts w:eastAsia="Times New Roman" w:cs="Times New Roman"/>
-          <w:i/>
-          <w:szCs w:val="24"/>
-        </w:rPr>
-        <w:t xml:space="preserve"> 18.</w:t>
+        <w:t>Tabela 18.</w:t>
       </w:r>
       <w:r>
         <w:rPr>
@@ -41540,15 +42426,7 @@
           <w:szCs w:val="24"/>
         </w:rPr>
         <w:lastRenderedPageBreak/>
-        <w:t>Tabela</w:t>
-      </w:r>
-      <w:r>
-        <w:rPr>
-          <w:rFonts w:eastAsia="Times New Roman" w:cs="Times New Roman"/>
-          <w:i/>
-          <w:szCs w:val="24"/>
-        </w:rPr>
-        <w:t xml:space="preserve"> 19.</w:t>
+        <w:t>Tabela 19.</w:t>
       </w:r>
       <w:r>
         <w:rPr>
@@ -41591,13 +42469,13 @@
           <w:numId w:val="12"/>
         </w:numPr>
       </w:pPr>
-      <w:bookmarkStart w:id="66" w:name="_402vjhyqzvuq"/>
-      <w:bookmarkStart w:id="67" w:name="_Toc51005040"/>
-      <w:bookmarkEnd w:id="66"/>
+      <w:bookmarkStart w:id="67" w:name="_402vjhyqzvuq"/>
+      <w:bookmarkStart w:id="68" w:name="_Toc51005040"/>
+      <w:bookmarkEnd w:id="67"/>
       <w:r>
         <w:t>CSS</w:t>
       </w:r>
-      <w:bookmarkEnd w:id="67"/>
+      <w:bookmarkEnd w:id="68"/>
     </w:p>
     <w:p>
       <w:pPr>
@@ -42750,15 +43628,7 @@
           <w:szCs w:val="24"/>
         </w:rPr>
         <w:lastRenderedPageBreak/>
-        <w:t>Tabela</w:t>
-      </w:r>
-      <w:r>
-        <w:rPr>
-          <w:rFonts w:eastAsia="Times New Roman" w:cs="Times New Roman"/>
-          <w:i/>
-          <w:szCs w:val="24"/>
-        </w:rPr>
-        <w:t xml:space="preserve"> 20. CSS stilovi</w:t>
+        <w:t>Tabela 20. CSS stilovi</w:t>
       </w:r>
     </w:p>
     <w:p>
@@ -42815,15 +43685,15 @@
           <w:numId w:val="12"/>
         </w:numPr>
       </w:pPr>
-      <w:bookmarkStart w:id="68" w:name="_Toc50990033"/>
-      <w:bookmarkStart w:id="69" w:name="_Toc50990069"/>
-      <w:bookmarkStart w:id="70" w:name="_Toc51005041"/>
-      <w:bookmarkEnd w:id="68"/>
+      <w:bookmarkStart w:id="69" w:name="_Toc50990033"/>
+      <w:bookmarkStart w:id="70" w:name="_Toc50990069"/>
+      <w:bookmarkStart w:id="71" w:name="_Toc51005041"/>
       <w:bookmarkEnd w:id="69"/>
+      <w:bookmarkEnd w:id="70"/>
       <w:r>
         <w:t>Javascript i jQuery</w:t>
       </w:r>
-      <w:bookmarkEnd w:id="70"/>
+      <w:bookmarkEnd w:id="71"/>
     </w:p>
     <w:p>
       <w:pPr>
@@ -43435,15 +44305,7 @@
           <w:szCs w:val="24"/>
         </w:rPr>
         <w:lastRenderedPageBreak/>
-        <w:t>Tabela</w:t>
-      </w:r>
-      <w:r>
-        <w:rPr>
-          <w:rFonts w:eastAsia="Times New Roman" w:cs="Times New Roman"/>
-          <w:i/>
-          <w:szCs w:val="24"/>
-        </w:rPr>
-        <w:t xml:space="preserve"> 21. Javascript i jQuery skripta za footer</w:t>
+        <w:t>Tabela 21. Javascript i jQuery skripta za footer</w:t>
       </w:r>
     </w:p>
     <w:p>
@@ -43461,13 +44323,13 @@
           <w:numId w:val="12"/>
         </w:numPr>
       </w:pPr>
-      <w:bookmarkStart w:id="71" w:name="_timcmrfzb5iy"/>
-      <w:bookmarkStart w:id="72" w:name="_Toc51005042"/>
-      <w:bookmarkEnd w:id="71"/>
+      <w:bookmarkStart w:id="72" w:name="_timcmrfzb5iy"/>
+      <w:bookmarkStart w:id="73" w:name="_Toc51005042"/>
+      <w:bookmarkEnd w:id="72"/>
       <w:r>
         <w:t>Git</w:t>
       </w:r>
-      <w:bookmarkEnd w:id="72"/>
+      <w:bookmarkEnd w:id="73"/>
       <w:r>
         <w:t xml:space="preserve"> </w:t>
       </w:r>
@@ -43576,13 +44438,13 @@
           <w:numId w:val="12"/>
         </w:numPr>
       </w:pPr>
-      <w:bookmarkStart w:id="73" w:name="_1dqkf69na7jx"/>
-      <w:bookmarkStart w:id="74" w:name="_Toc51005043"/>
-      <w:bookmarkEnd w:id="73"/>
+      <w:bookmarkStart w:id="74" w:name="_1dqkf69na7jx"/>
+      <w:bookmarkStart w:id="75" w:name="_Toc51005043"/>
+      <w:bookmarkEnd w:id="74"/>
       <w:r>
         <w:t>Deplyment I Hosting</w:t>
       </w:r>
-      <w:bookmarkEnd w:id="74"/>
+      <w:bookmarkEnd w:id="75"/>
     </w:p>
     <w:p>
       <w:pPr>
@@ -44136,15 +44998,7 @@
           <w:i/>
           <w:szCs w:val="24"/>
         </w:rPr>
-        <w:t>Tabela</w:t>
-      </w:r>
-      <w:r>
-        <w:rPr>
-          <w:rFonts w:eastAsia="Times New Roman" w:cs="Times New Roman"/>
-          <w:i/>
-          <w:szCs w:val="24"/>
-        </w:rPr>
-        <w:t xml:space="preserve"> 22.</w:t>
+        <w:t>Tabela 22.</w:t>
       </w:r>
       <w:r>
         <w:rPr>
@@ -44163,11 +45017,11 @@
           <w:numId w:val="12"/>
         </w:numPr>
       </w:pPr>
-      <w:bookmarkStart w:id="75" w:name="_Toc51005044"/>
+      <w:bookmarkStart w:id="76" w:name="_Toc51005044"/>
       <w:r>
         <w:t>Baza podataka</w:t>
       </w:r>
-      <w:bookmarkEnd w:id="75"/>
+      <w:bookmarkEnd w:id="76"/>
     </w:p>
     <w:p>
       <w:r>
@@ -44358,31 +45212,7 @@
           <w:szCs w:val="24"/>
         </w:rPr>
         <w:lastRenderedPageBreak/>
-        <w:t>Tabela</w:t>
-      </w:r>
-      <w:r>
-        <w:rPr>
-          <w:rFonts w:eastAsia="Times New Roman" w:cs="Times New Roman"/>
-          <w:i/>
-          <w:szCs w:val="24"/>
-        </w:rPr>
-        <w:t xml:space="preserve"> 23</w:t>
-      </w:r>
-      <w:r>
-        <w:rPr>
-          <w:rFonts w:eastAsia="Times New Roman" w:cs="Times New Roman"/>
-          <w:i/>
-          <w:szCs w:val="24"/>
-        </w:rPr>
-        <w:t xml:space="preserve">. </w:t>
-      </w:r>
-      <w:r>
-        <w:rPr>
-          <w:rFonts w:eastAsia="Times New Roman" w:cs="Times New Roman"/>
-          <w:i/>
-          <w:szCs w:val="24"/>
-        </w:rPr>
-        <w:t>SQL naredbe za kreiranje tabela</w:t>
+        <w:t>Tabela 23. SQL naredbe za kreiranje tabela</w:t>
       </w:r>
     </w:p>
     <w:p>
@@ -44405,7 +45235,7 @@
           <w:lang w:val="sr-Latn-RS"/>
         </w:rPr>
       </w:pPr>
-      <w:bookmarkStart w:id="76" w:name="_Toc51005045"/>
+      <w:bookmarkStart w:id="77" w:name="_Toc51005045"/>
       <w:r>
         <w:lastRenderedPageBreak/>
         <w:t>Kori</w:t>
@@ -44416,7 +45246,7 @@
         </w:rPr>
         <w:t>šteni alati i softveri</w:t>
       </w:r>
-      <w:bookmarkEnd w:id="76"/>
+      <w:bookmarkEnd w:id="77"/>
     </w:p>
     <w:p>
       <w:pPr>
@@ -44607,8 +45437,6 @@
           <w:szCs w:val="24"/>
         </w:rPr>
       </w:pPr>
-      <w:bookmarkStart w:id="77" w:name="_GoBack"/>
-      <w:bookmarkEnd w:id="77"/>
       <w:r>
         <w:rPr>
           <w:rFonts w:eastAsia="Times New Roman" w:cs="Times New Roman"/>
@@ -44640,7 +45468,7 @@
           <w:numId w:val="16"/>
         </w:numPr>
       </w:pPr>
-      <w:hyperlink r:id="rId20" w:history="1">
+      <w:hyperlink r:id="rId22" w:history="1">
         <w:r>
           <w:rPr>
             <w:rStyle w:val="Hyperlink"/>
@@ -44657,7 +45485,7 @@
           <w:numId w:val="16"/>
         </w:numPr>
       </w:pPr>
-      <w:hyperlink r:id="rId21" w:history="1">
+      <w:hyperlink r:id="rId23" w:history="1">
         <w:r>
           <w:rPr>
             <w:rStyle w:val="Hyperlink"/>
@@ -44674,7 +45502,7 @@
           <w:numId w:val="16"/>
         </w:numPr>
       </w:pPr>
-      <w:hyperlink r:id="rId22" w:history="1">
+      <w:hyperlink r:id="rId24" w:history="1">
         <w:r>
           <w:rPr>
             <w:rStyle w:val="Hyperlink"/>
@@ -44691,7 +45519,7 @@
           <w:numId w:val="16"/>
         </w:numPr>
       </w:pPr>
-      <w:hyperlink r:id="rId23" w:history="1">
+      <w:hyperlink r:id="rId25" w:history="1">
         <w:r>
           <w:rPr>
             <w:rStyle w:val="Hyperlink"/>
@@ -44708,7 +45536,7 @@
           <w:numId w:val="16"/>
         </w:numPr>
       </w:pPr>
-      <w:hyperlink r:id="rId24" w:history="1">
+      <w:hyperlink r:id="rId26" w:history="1">
         <w:r>
           <w:rPr>
             <w:rStyle w:val="Hyperlink"/>
@@ -44725,7 +45553,7 @@
           <w:numId w:val="16"/>
         </w:numPr>
       </w:pPr>
-      <w:hyperlink r:id="rId25" w:history="1">
+      <w:hyperlink r:id="rId27" w:history="1">
         <w:r>
           <w:rPr>
             <w:rStyle w:val="Hyperlink"/>
@@ -44742,7 +45570,7 @@
           <w:numId w:val="16"/>
         </w:numPr>
       </w:pPr>
-      <w:hyperlink r:id="rId26" w:history="1">
+      <w:hyperlink r:id="rId28" w:history="1">
         <w:r>
           <w:rPr>
             <w:rStyle w:val="Hyperlink"/>
@@ -44767,7 +45595,7 @@
 </file>
 
 <file path=word/endnotes.xml><?xml version="1.0" encoding="utf-8"?>
-<w:endnotes xmlns:wpc="http://schemas.microsoft.com/office/word/2010/wordprocessingCanvas" xmlns:cx="http://schemas.microsoft.com/office/drawing/2014/chartex" xmlns:mc="http://schemas.openxmlformats.org/markup-compatibility/2006" xmlns:o="urn:schemas-microsoft-com:office:office" xmlns:r="http://schemas.openxmlformats.org/officeDocument/2006/relationships" xmlns:m="http://schemas.openxmlformats.org/officeDocument/2006/math" xmlns:v="urn:schemas-microsoft-com:vml" xmlns:wp14="http://schemas.microsoft.com/office/word/2010/wordprocessingDrawing" xmlns:wp="http://schemas.openxmlformats.org/drawingml/2006/wordprocessingDrawing" xmlns:w10="urn:schemas-microsoft-com:office:word" xmlns:w="http://schemas.openxmlformats.org/wordprocessingml/2006/main" xmlns:w14="http://schemas.microsoft.com/office/word/2010/wordml" xmlns:w15="http://schemas.microsoft.com/office/word/2012/wordml" xmlns:w16se="http://schemas.microsoft.com/office/word/2015/wordml/symex" xmlns:wpg="http://schemas.microsoft.com/office/word/2010/wordprocessingGroup" xmlns:wpi="http://schemas.microsoft.com/office/word/2010/wordprocessingInk" xmlns:wne="http://schemas.microsoft.com/office/word/2006/wordml" xmlns:wps="http://schemas.microsoft.com/office/word/2010/wordprocessingShape" mc:Ignorable="w14 w15 w16se wp14">
+<w:endnotes xmlns:wpc="http://schemas.microsoft.com/office/word/2010/wordprocessingCanvas" xmlns:cx="http://schemas.microsoft.com/office/drawing/2014/chartex" xmlns:cx1="http://schemas.microsoft.com/office/drawing/2015/9/8/chartex" xmlns:cx2="http://schemas.microsoft.com/office/drawing/2015/10/21/chartex" xmlns:cx3="http://schemas.microsoft.com/office/drawing/2016/5/9/chartex" xmlns:cx4="http://schemas.microsoft.com/office/drawing/2016/5/10/chartex" xmlns:cx5="http://schemas.microsoft.com/office/drawing/2016/5/11/chartex" xmlns:cx6="http://schemas.microsoft.com/office/drawing/2016/5/12/chartex" xmlns:cx7="http://schemas.microsoft.com/office/drawing/2016/5/13/chartex" xmlns:cx8="http://schemas.microsoft.com/office/drawing/2016/5/14/chartex" xmlns:mc="http://schemas.openxmlformats.org/markup-compatibility/2006" xmlns:aink="http://schemas.microsoft.com/office/drawing/2016/ink" xmlns:am3d="http://schemas.microsoft.com/office/drawing/2017/model3d" xmlns:o="urn:schemas-microsoft-com:office:office" xmlns:r="http://schemas.openxmlformats.org/officeDocument/2006/relationships" xmlns:m="http://schemas.openxmlformats.org/officeDocument/2006/math" xmlns:v="urn:schemas-microsoft-com:vml" xmlns:wp14="http://schemas.microsoft.com/office/word/2010/wordprocessingDrawing" xmlns:wp="http://schemas.openxmlformats.org/drawingml/2006/wordprocessingDrawing" xmlns:w10="urn:schemas-microsoft-com:office:word" xmlns:w="http://schemas.openxmlformats.org/wordprocessingml/2006/main" xmlns:w14="http://schemas.microsoft.com/office/word/2010/wordml" xmlns:w15="http://schemas.microsoft.com/office/word/2012/wordml" xmlns:w16cid="http://schemas.microsoft.com/office/word/2016/wordml/cid" xmlns:w16se="http://schemas.microsoft.com/office/word/2015/wordml/symex" xmlns:wpg="http://schemas.microsoft.com/office/word/2010/wordprocessingGroup" xmlns:wpi="http://schemas.microsoft.com/office/word/2010/wordprocessingInk" xmlns:wne="http://schemas.microsoft.com/office/word/2006/wordml" xmlns:wps="http://schemas.microsoft.com/office/word/2010/wordprocessingShape" mc:Ignorable="w14 w15 w16se w16cid wp14">
   <w:endnote w:type="separator" w:id="-1">
     <w:p>
       <w:pPr>
@@ -44792,7 +45620,7 @@
 </file>
 
 <file path=word/footnotes.xml><?xml version="1.0" encoding="utf-8"?>
-<w:footnotes xmlns:wpc="http://schemas.microsoft.com/office/word/2010/wordprocessingCanvas" xmlns:cx="http://schemas.microsoft.com/office/drawing/2014/chartex" xmlns:mc="http://schemas.openxmlformats.org/markup-compatibility/2006" xmlns:o="urn:schemas-microsoft-com:office:office" xmlns:r="http://schemas.openxmlformats.org/officeDocument/2006/relationships" xmlns:m="http://schemas.openxmlformats.org/officeDocument/2006/math" xmlns:v="urn:schemas-microsoft-com:vml" xmlns:wp14="http://schemas.microsoft.com/office/word/2010/wordprocessingDrawing" xmlns:wp="http://schemas.openxmlformats.org/drawingml/2006/wordprocessingDrawing" xmlns:w10="urn:schemas-microsoft-com:office:word" xmlns:w="http://schemas.openxmlformats.org/wordprocessingml/2006/main" xmlns:w14="http://schemas.microsoft.com/office/word/2010/wordml" xmlns:w15="http://schemas.microsoft.com/office/word/2012/wordml" xmlns:w16se="http://schemas.microsoft.com/office/word/2015/wordml/symex" xmlns:wpg="http://schemas.microsoft.com/office/word/2010/wordprocessingGroup" xmlns:wpi="http://schemas.microsoft.com/office/word/2010/wordprocessingInk" xmlns:wne="http://schemas.microsoft.com/office/word/2006/wordml" xmlns:wps="http://schemas.microsoft.com/office/word/2010/wordprocessingShape" mc:Ignorable="w14 w15 w16se wp14">
+<w:footnotes xmlns:wpc="http://schemas.microsoft.com/office/word/2010/wordprocessingCanvas" xmlns:cx="http://schemas.microsoft.com/office/drawing/2014/chartex" xmlns:cx1="http://schemas.microsoft.com/office/drawing/2015/9/8/chartex" xmlns:cx2="http://schemas.microsoft.com/office/drawing/2015/10/21/chartex" xmlns:cx3="http://schemas.microsoft.com/office/drawing/2016/5/9/chartex" xmlns:cx4="http://schemas.microsoft.com/office/drawing/2016/5/10/chartex" xmlns:cx5="http://schemas.microsoft.com/office/drawing/2016/5/11/chartex" xmlns:cx6="http://schemas.microsoft.com/office/drawing/2016/5/12/chartex" xmlns:cx7="http://schemas.microsoft.com/office/drawing/2016/5/13/chartex" xmlns:cx8="http://schemas.microsoft.com/office/drawing/2016/5/14/chartex" xmlns:mc="http://schemas.openxmlformats.org/markup-compatibility/2006" xmlns:aink="http://schemas.microsoft.com/office/drawing/2016/ink" xmlns:am3d="http://schemas.microsoft.com/office/drawing/2017/model3d" xmlns:o="urn:schemas-microsoft-com:office:office" xmlns:r="http://schemas.openxmlformats.org/officeDocument/2006/relationships" xmlns:m="http://schemas.openxmlformats.org/officeDocument/2006/math" xmlns:v="urn:schemas-microsoft-com:vml" xmlns:wp14="http://schemas.microsoft.com/office/word/2010/wordprocessingDrawing" xmlns:wp="http://schemas.openxmlformats.org/drawingml/2006/wordprocessingDrawing" xmlns:w10="urn:schemas-microsoft-com:office:word" xmlns:w="http://schemas.openxmlformats.org/wordprocessingml/2006/main" xmlns:w14="http://schemas.microsoft.com/office/word/2010/wordml" xmlns:w15="http://schemas.microsoft.com/office/word/2012/wordml" xmlns:w16cid="http://schemas.microsoft.com/office/word/2016/wordml/cid" xmlns:w16se="http://schemas.microsoft.com/office/word/2015/wordml/symex" xmlns:wpg="http://schemas.microsoft.com/office/word/2010/wordprocessingGroup" xmlns:wpi="http://schemas.microsoft.com/office/word/2010/wordprocessingInk" xmlns:wne="http://schemas.microsoft.com/office/word/2006/wordml" xmlns:wps="http://schemas.microsoft.com/office/word/2010/wordprocessingShape" mc:Ignorable="w14 w15 w16se w16cid wp14">
   <w:footnote w:type="separator" w:id="-1">
     <w:p>
       <w:pPr>
@@ -44817,7 +45645,7 @@
 </file>
 
 <file path=word/numbering.xml><?xml version="1.0" encoding="utf-8"?>
-<w:numbering xmlns:wpc="http://schemas.microsoft.com/office/word/2010/wordprocessingCanvas" xmlns:cx="http://schemas.microsoft.com/office/drawing/2014/chartex" xmlns:mc="http://schemas.openxmlformats.org/markup-compatibility/2006" xmlns:o="urn:schemas-microsoft-com:office:office" xmlns:r="http://schemas.openxmlformats.org/officeDocument/2006/relationships" xmlns:m="http://schemas.openxmlformats.org/officeDocument/2006/math" xmlns:v="urn:schemas-microsoft-com:vml" xmlns:wp14="http://schemas.microsoft.com/office/word/2010/wordprocessingDrawing" xmlns:wp="http://schemas.openxmlformats.org/drawingml/2006/wordprocessingDrawing" xmlns:w10="urn:schemas-microsoft-com:office:word" xmlns:w="http://schemas.openxmlformats.org/wordprocessingml/2006/main" xmlns:w14="http://schemas.microsoft.com/office/word/2010/wordml" xmlns:w15="http://schemas.microsoft.com/office/word/2012/wordml" xmlns:w16se="http://schemas.microsoft.com/office/word/2015/wordml/symex" xmlns:wpg="http://schemas.microsoft.com/office/word/2010/wordprocessingGroup" xmlns:wpi="http://schemas.microsoft.com/office/word/2010/wordprocessingInk" xmlns:wne="http://schemas.microsoft.com/office/word/2006/wordml" xmlns:wps="http://schemas.microsoft.com/office/word/2010/wordprocessingShape" mc:Ignorable="w14 w15 w16se wp14">
+<w:numbering xmlns:wpc="http://schemas.microsoft.com/office/word/2010/wordprocessingCanvas" xmlns:cx="http://schemas.microsoft.com/office/drawing/2014/chartex" xmlns:cx1="http://schemas.microsoft.com/office/drawing/2015/9/8/chartex" xmlns:cx2="http://schemas.microsoft.com/office/drawing/2015/10/21/chartex" xmlns:cx3="http://schemas.microsoft.com/office/drawing/2016/5/9/chartex" xmlns:cx4="http://schemas.microsoft.com/office/drawing/2016/5/10/chartex" xmlns:cx5="http://schemas.microsoft.com/office/drawing/2016/5/11/chartex" xmlns:cx6="http://schemas.microsoft.com/office/drawing/2016/5/12/chartex" xmlns:cx7="http://schemas.microsoft.com/office/drawing/2016/5/13/chartex" xmlns:cx8="http://schemas.microsoft.com/office/drawing/2016/5/14/chartex" xmlns:mc="http://schemas.openxmlformats.org/markup-compatibility/2006" xmlns:aink="http://schemas.microsoft.com/office/drawing/2016/ink" xmlns:am3d="http://schemas.microsoft.com/office/drawing/2017/model3d" xmlns:o="urn:schemas-microsoft-com:office:office" xmlns:r="http://schemas.openxmlformats.org/officeDocument/2006/relationships" xmlns:m="http://schemas.openxmlformats.org/officeDocument/2006/math" xmlns:v="urn:schemas-microsoft-com:vml" xmlns:wp14="http://schemas.microsoft.com/office/word/2010/wordprocessingDrawing" xmlns:wp="http://schemas.openxmlformats.org/drawingml/2006/wordprocessingDrawing" xmlns:w10="urn:schemas-microsoft-com:office:word" xmlns:w="http://schemas.openxmlformats.org/wordprocessingml/2006/main" xmlns:w14="http://schemas.microsoft.com/office/word/2010/wordml" xmlns:w15="http://schemas.microsoft.com/office/word/2012/wordml" xmlns:w16cid="http://schemas.microsoft.com/office/word/2016/wordml/cid" xmlns:w16se="http://schemas.microsoft.com/office/word/2015/wordml/symex" xmlns:wpg="http://schemas.microsoft.com/office/word/2010/wordprocessingGroup" xmlns:wpi="http://schemas.microsoft.com/office/word/2010/wordprocessingInk" xmlns:wne="http://schemas.microsoft.com/office/word/2006/wordml" xmlns:wps="http://schemas.microsoft.com/office/word/2010/wordprocessingShape" mc:Ignorable="w14 w15 w16se w16cid wp14">
   <w:abstractNum w:abstractNumId="0" w15:restartNumberingAfterBreak="0">
     <w:nsid w:val="01BB16C1"/>
     <w:multiLevelType w:val="multilevel"/>
@@ -46919,7 +47747,7 @@
 </file>
 
 <file path=word/styles.xml><?xml version="1.0" encoding="utf-8"?>
-<w:styles xmlns:mc="http://schemas.openxmlformats.org/markup-compatibility/2006" xmlns:r="http://schemas.openxmlformats.org/officeDocument/2006/relationships" xmlns:w="http://schemas.openxmlformats.org/wordprocessingml/2006/main" xmlns:w14="http://schemas.microsoft.com/office/word/2010/wordml" xmlns:w15="http://schemas.microsoft.com/office/word/2012/wordml" xmlns:w16se="http://schemas.microsoft.com/office/word/2015/wordml/symex" mc:Ignorable="w14 w15 w16se">
+<w:styles xmlns:mc="http://schemas.openxmlformats.org/markup-compatibility/2006" xmlns:r="http://schemas.openxmlformats.org/officeDocument/2006/relationships" xmlns:w="http://schemas.openxmlformats.org/wordprocessingml/2006/main" xmlns:w14="http://schemas.microsoft.com/office/word/2010/wordml" xmlns:w15="http://schemas.microsoft.com/office/word/2012/wordml" xmlns:w16cid="http://schemas.microsoft.com/office/word/2016/wordml/cid" xmlns:w16se="http://schemas.microsoft.com/office/word/2015/wordml/symex" mc:Ignorable="w14 w15 w16se w16cid">
   <w:docDefaults>
     <w:rPrDefault>
       <w:rPr>
@@ -46935,7 +47763,7 @@
       </w:pPr>
     </w:pPrDefault>
   </w:docDefaults>
-  <w:latentStyles w:defLockedState="0" w:defUIPriority="99" w:defSemiHidden="0" w:defUnhideWhenUsed="0" w:defQFormat="0" w:count="371">
+  <w:latentStyles w:defLockedState="0" w:defUIPriority="99" w:defSemiHidden="0" w:defUnhideWhenUsed="0" w:defQFormat="0" w:count="377">
     <w:lsdException w:name="Normal" w:uiPriority="0" w:qFormat="1"/>
     <w:lsdException w:name="heading 1" w:uiPriority="9" w:qFormat="1"/>
     <w:lsdException w:name="heading 2" w:semiHidden="1" w:uiPriority="9" w:unhideWhenUsed="1" w:qFormat="1"/>
@@ -47307,6 +48135,12 @@
     <w:lsdException w:name="List Table 5 Dark Accent 6" w:uiPriority="50"/>
     <w:lsdException w:name="List Table 6 Colorful Accent 6" w:uiPriority="51"/>
     <w:lsdException w:name="List Table 7 Colorful Accent 6" w:uiPriority="52"/>
+    <w:lsdException w:name="Mention" w:semiHidden="1" w:unhideWhenUsed="1"/>
+    <w:lsdException w:name="Smart Hyperlink" w:semiHidden="1" w:unhideWhenUsed="1"/>
+    <w:lsdException w:name="Hashtag" w:semiHidden="1" w:unhideWhenUsed="1"/>
+    <w:lsdException w:name="Unresolved Mention" w:semiHidden="1" w:unhideWhenUsed="1"/>
+    <w:lsdException w:name="Smart Link" w:semiHidden="1" w:unhideWhenUsed="1"/>
+    <w:lsdException w:name="Smart Link Error" w:semiHidden="1" w:unhideWhenUsed="1"/>
   </w:latentStyles>
   <w:style w:type="paragraph" w:default="1" w:styleId="Normal">
     <w:name w:val="Normal"/>
@@ -47499,6 +48333,7 @@
   <w:style w:type="character" w:default="1" w:styleId="DefaultParagraphFont">
     <w:name w:val="Default Paragraph Font"/>
     <w:uiPriority w:val="1"/>
+    <w:semiHidden/>
     <w:unhideWhenUsed/>
   </w:style>
   <w:style w:type="table" w:default="1" w:styleId="TableNormal">
@@ -48115,7 +48950,7 @@
 </file>
 
 <file path=customXml/itemProps1.xml><?xml version="1.0" encoding="utf-8"?>
-<ds:datastoreItem xmlns:ds="http://schemas.openxmlformats.org/officeDocument/2006/customXml" ds:itemID="{86D5489C-9846-40A2-AF7D-6D88620F054F}">
+<ds:datastoreItem xmlns:ds="http://schemas.openxmlformats.org/officeDocument/2006/customXml" ds:itemID="{86DA8EAB-1592-4804-9247-E2333421607A}">
   <ds:schemaRefs>
     <ds:schemaRef ds:uri="http://schemas.openxmlformats.org/officeDocument/2006/bibliography"/>
   </ds:schemaRefs>

</xml_diff>

<commit_message>
Testing and Git changes to documentation
</commit_message>
<xml_diff>
--- a/Seminarski Aleksa i Nikola last version.docx
+++ b/Seminarski Aleksa i Nikola last version.docx
@@ -1,6 +1,6 @@
 
 <file path=word/document.xml><?xml version="1.0" encoding="utf-8"?>
-<w:document xmlns:wpc="http://schemas.microsoft.com/office/word/2010/wordprocessingCanvas" xmlns:cx="http://schemas.microsoft.com/office/drawing/2014/chartex" xmlns:cx1="http://schemas.microsoft.com/office/drawing/2015/9/8/chartex" xmlns:cx2="http://schemas.microsoft.com/office/drawing/2015/10/21/chartex" xmlns:cx3="http://schemas.microsoft.com/office/drawing/2016/5/9/chartex" xmlns:cx4="http://schemas.microsoft.com/office/drawing/2016/5/10/chartex" xmlns:cx5="http://schemas.microsoft.com/office/drawing/2016/5/11/chartex" xmlns:cx6="http://schemas.microsoft.com/office/drawing/2016/5/12/chartex" xmlns:cx7="http://schemas.microsoft.com/office/drawing/2016/5/13/chartex" xmlns:cx8="http://schemas.microsoft.com/office/drawing/2016/5/14/chartex" xmlns:mc="http://schemas.openxmlformats.org/markup-compatibility/2006" xmlns:aink="http://schemas.microsoft.com/office/drawing/2016/ink" xmlns:am3d="http://schemas.microsoft.com/office/drawing/2017/model3d" xmlns:o="urn:schemas-microsoft-com:office:office" xmlns:r="http://schemas.openxmlformats.org/officeDocument/2006/relationships" xmlns:m="http://schemas.openxmlformats.org/officeDocument/2006/math" xmlns:v="urn:schemas-microsoft-com:vml" xmlns:wp14="http://schemas.microsoft.com/office/word/2010/wordprocessingDrawing" xmlns:wp="http://schemas.openxmlformats.org/drawingml/2006/wordprocessingDrawing" xmlns:w10="urn:schemas-microsoft-com:office:word" xmlns:w="http://schemas.openxmlformats.org/wordprocessingml/2006/main" xmlns:w14="http://schemas.microsoft.com/office/word/2010/wordml" xmlns:w15="http://schemas.microsoft.com/office/word/2012/wordml" xmlns:w16cid="http://schemas.microsoft.com/office/word/2016/wordml/cid" xmlns:w16se="http://schemas.microsoft.com/office/word/2015/wordml/symex" xmlns:wpg="http://schemas.microsoft.com/office/word/2010/wordprocessingGroup" xmlns:wpi="http://schemas.microsoft.com/office/word/2010/wordprocessingInk" xmlns:wne="http://schemas.microsoft.com/office/word/2006/wordml" xmlns:wps="http://schemas.microsoft.com/office/word/2010/wordprocessingShape" mc:Ignorable="w14 w15 w16se w16cid wp14">
+<w:document xmlns:wpc="http://schemas.microsoft.com/office/word/2010/wordprocessingCanvas" xmlns:cx="http://schemas.microsoft.com/office/drawing/2014/chartex" xmlns:mc="http://schemas.openxmlformats.org/markup-compatibility/2006" xmlns:o="urn:schemas-microsoft-com:office:office" xmlns:r="http://schemas.openxmlformats.org/officeDocument/2006/relationships" xmlns:m="http://schemas.openxmlformats.org/officeDocument/2006/math" xmlns:v="urn:schemas-microsoft-com:vml" xmlns:wp14="http://schemas.microsoft.com/office/word/2010/wordprocessingDrawing" xmlns:wp="http://schemas.openxmlformats.org/drawingml/2006/wordprocessingDrawing" xmlns:w10="urn:schemas-microsoft-com:office:word" xmlns:w="http://schemas.openxmlformats.org/wordprocessingml/2006/main" xmlns:w14="http://schemas.microsoft.com/office/word/2010/wordml" xmlns:w15="http://schemas.microsoft.com/office/word/2012/wordml" xmlns:w16se="http://schemas.microsoft.com/office/word/2015/wordml/symex" xmlns:wpg="http://schemas.microsoft.com/office/word/2010/wordprocessingGroup" xmlns:wpi="http://schemas.microsoft.com/office/word/2010/wordprocessingInk" xmlns:wne="http://schemas.microsoft.com/office/word/2006/wordml" xmlns:wps="http://schemas.microsoft.com/office/word/2010/wordprocessingShape" mc:Ignorable="w14 w15 w16se wp14">
   <w:body>
     <w:p>
       <w:pPr>
@@ -286,6 +286,8 @@
       <w:r>
         <w:t>Društvena mreža: Twitter Clone</w:t>
       </w:r>
+      <w:bookmarkStart w:id="1" w:name="_GoBack"/>
+      <w:bookmarkEnd w:id="1"/>
     </w:p>
     <w:p>
       <w:pPr>
@@ -619,8 +621,8 @@
           <w:szCs w:val="24"/>
         </w:rPr>
       </w:pPr>
-      <w:bookmarkStart w:id="1" w:name="_gjdgxs"/>
-      <w:bookmarkEnd w:id="1"/>
+      <w:bookmarkStart w:id="2" w:name="_gjdgxs"/>
+      <w:bookmarkEnd w:id="2"/>
       <w:r>
         <w:rPr>
           <w:rFonts w:ascii="Times New Roman" w:eastAsia="Times New Roman" w:hAnsi="Times New Roman" w:cs="Times New Roman"/>
@@ -719,7 +721,7 @@
           <w:r>
             <w:fldChar w:fldCharType="separate"/>
           </w:r>
-          <w:hyperlink w:anchor="_Toc51005019" w:history="1">
+          <w:hyperlink w:anchor="_Toc51253917" w:history="1">
             <w:r>
               <w:rPr>
                 <w:rStyle w:val="Hyperlink"/>
@@ -762,7 +764,7 @@
                 <w:noProof/>
                 <w:webHidden/>
               </w:rPr>
-              <w:instrText xml:space="preserve"> PAGEREF _Toc51005019 \h </w:instrText>
+              <w:instrText xml:space="preserve"> PAGEREF _Toc51253917 \h </w:instrText>
             </w:r>
             <w:r>
               <w:rPr>
@@ -807,7 +809,7 @@
               <w:lang w:val="en-US" w:eastAsia="en-US" w:bidi="ar-SA"/>
             </w:rPr>
           </w:pPr>
-          <w:hyperlink w:anchor="_Toc51005020" w:history="1">
+          <w:hyperlink w:anchor="_Toc51253918" w:history="1">
             <w:r>
               <w:rPr>
                 <w:rStyle w:val="Hyperlink"/>
@@ -850,7 +852,7 @@
                 <w:noProof/>
                 <w:webHidden/>
               </w:rPr>
-              <w:instrText xml:space="preserve"> PAGEREF _Toc51005020 \h </w:instrText>
+              <w:instrText xml:space="preserve"> PAGEREF _Toc51253918 \h </w:instrText>
             </w:r>
             <w:r>
               <w:rPr>
@@ -895,7 +897,7 @@
               <w:lang w:val="en-US" w:eastAsia="en-US" w:bidi="ar-SA"/>
             </w:rPr>
           </w:pPr>
-          <w:hyperlink w:anchor="_Toc51005021" w:history="1">
+          <w:hyperlink w:anchor="_Toc51253919" w:history="1">
             <w:r>
               <w:rPr>
                 <w:rStyle w:val="Hyperlink"/>
@@ -938,7 +940,7 @@
                 <w:noProof/>
                 <w:webHidden/>
               </w:rPr>
-              <w:instrText xml:space="preserve"> PAGEREF _Toc51005021 \h </w:instrText>
+              <w:instrText xml:space="preserve"> PAGEREF _Toc51253919 \h </w:instrText>
             </w:r>
             <w:r>
               <w:rPr>
@@ -983,7 +985,7 @@
               <w:lang w:val="en-US" w:eastAsia="en-US" w:bidi="ar-SA"/>
             </w:rPr>
           </w:pPr>
-          <w:hyperlink w:anchor="_Toc51005022" w:history="1">
+          <w:hyperlink w:anchor="_Toc51253920" w:history="1">
             <w:r>
               <w:rPr>
                 <w:rStyle w:val="Hyperlink"/>
@@ -1026,7 +1028,7 @@
                 <w:noProof/>
                 <w:webHidden/>
               </w:rPr>
-              <w:instrText xml:space="preserve"> PAGEREF _Toc51005022 \h </w:instrText>
+              <w:instrText xml:space="preserve"> PAGEREF _Toc51253920 \h </w:instrText>
             </w:r>
             <w:r>
               <w:rPr>
@@ -1046,7 +1048,7 @@
                 <w:noProof/>
                 <w:webHidden/>
               </w:rPr>
-              <w:t>7</w:t>
+              <w:t>10</w:t>
             </w:r>
             <w:r>
               <w:rPr>
@@ -1071,7 +1073,7 @@
               <w:lang w:val="en-US" w:eastAsia="en-US" w:bidi="ar-SA"/>
             </w:rPr>
           </w:pPr>
-          <w:hyperlink w:anchor="_Toc51005023" w:history="1">
+          <w:hyperlink w:anchor="_Toc51253921" w:history="1">
             <w:r>
               <w:rPr>
                 <w:rStyle w:val="Hyperlink"/>
@@ -1114,7 +1116,7 @@
                 <w:noProof/>
                 <w:webHidden/>
               </w:rPr>
-              <w:instrText xml:space="preserve"> PAGEREF _Toc51005023 \h </w:instrText>
+              <w:instrText xml:space="preserve"> PAGEREF _Toc51253921 \h </w:instrText>
             </w:r>
             <w:r>
               <w:rPr>
@@ -1134,7 +1136,7 @@
                 <w:noProof/>
                 <w:webHidden/>
               </w:rPr>
-              <w:t>14</w:t>
+              <w:t>17</w:t>
             </w:r>
             <w:r>
               <w:rPr>
@@ -1159,7 +1161,7 @@
               <w:lang w:val="en-US" w:eastAsia="en-US" w:bidi="ar-SA"/>
             </w:rPr>
           </w:pPr>
-          <w:hyperlink w:anchor="_Toc51005034" w:history="1">
+          <w:hyperlink w:anchor="_Toc51253932" w:history="1">
             <w:r>
               <w:rPr>
                 <w:rStyle w:val="Hyperlink"/>
@@ -1202,7 +1204,7 @@
                 <w:noProof/>
                 <w:webHidden/>
               </w:rPr>
-              <w:instrText xml:space="preserve"> PAGEREF _Toc51005034 \h </w:instrText>
+              <w:instrText xml:space="preserve"> PAGEREF _Toc51253932 \h </w:instrText>
             </w:r>
             <w:r>
               <w:rPr>
@@ -1222,7 +1224,7 @@
                 <w:noProof/>
                 <w:webHidden/>
               </w:rPr>
-              <w:t>14</w:t>
+              <w:t>17</w:t>
             </w:r>
             <w:r>
               <w:rPr>
@@ -1247,7 +1249,7 @@
               <w:lang w:val="en-US" w:eastAsia="en-US" w:bidi="ar-SA"/>
             </w:rPr>
           </w:pPr>
-          <w:hyperlink w:anchor="_Toc51005035" w:history="1">
+          <w:hyperlink w:anchor="_Toc51253933" w:history="1">
             <w:r>
               <w:rPr>
                 <w:rStyle w:val="Hyperlink"/>
@@ -1290,7 +1292,7 @@
                 <w:noProof/>
                 <w:webHidden/>
               </w:rPr>
-              <w:instrText xml:space="preserve"> PAGEREF _Toc51005035 \h </w:instrText>
+              <w:instrText xml:space="preserve"> PAGEREF _Toc51253933 \h </w:instrText>
             </w:r>
             <w:r>
               <w:rPr>
@@ -1310,7 +1312,7 @@
                 <w:noProof/>
                 <w:webHidden/>
               </w:rPr>
-              <w:t>14</w:t>
+              <w:t>17</w:t>
             </w:r>
             <w:r>
               <w:rPr>
@@ -1335,7 +1337,7 @@
               <w:lang w:val="en-US" w:eastAsia="en-US" w:bidi="ar-SA"/>
             </w:rPr>
           </w:pPr>
-          <w:hyperlink w:anchor="_Toc51005036" w:history="1">
+          <w:hyperlink w:anchor="_Toc51253934" w:history="1">
             <w:r>
               <w:rPr>
                 <w:rStyle w:val="Hyperlink"/>
@@ -1378,7 +1380,7 @@
                 <w:noProof/>
                 <w:webHidden/>
               </w:rPr>
-              <w:instrText xml:space="preserve"> PAGEREF _Toc51005036 \h </w:instrText>
+              <w:instrText xml:space="preserve"> PAGEREF _Toc51253934 \h </w:instrText>
             </w:r>
             <w:r>
               <w:rPr>
@@ -1398,7 +1400,7 @@
                 <w:noProof/>
                 <w:webHidden/>
               </w:rPr>
-              <w:t>14</w:t>
+              <w:t>17</w:t>
             </w:r>
             <w:r>
               <w:rPr>
@@ -1423,7 +1425,7 @@
               <w:lang w:val="en-US" w:eastAsia="en-US" w:bidi="ar-SA"/>
             </w:rPr>
           </w:pPr>
-          <w:hyperlink w:anchor="_Toc51005037" w:history="1">
+          <w:hyperlink w:anchor="_Toc51253935" w:history="1">
             <w:r>
               <w:rPr>
                 <w:rStyle w:val="Hyperlink"/>
@@ -1466,7 +1468,7 @@
                 <w:noProof/>
                 <w:webHidden/>
               </w:rPr>
-              <w:instrText xml:space="preserve"> PAGEREF _Toc51005037 \h </w:instrText>
+              <w:instrText xml:space="preserve"> PAGEREF _Toc51253935 \h </w:instrText>
             </w:r>
             <w:r>
               <w:rPr>
@@ -1486,7 +1488,7 @@
                 <w:noProof/>
                 <w:webHidden/>
               </w:rPr>
-              <w:t>21</w:t>
+              <w:t>24</w:t>
             </w:r>
             <w:r>
               <w:rPr>
@@ -1511,7 +1513,7 @@
               <w:lang w:val="en-US" w:eastAsia="en-US" w:bidi="ar-SA"/>
             </w:rPr>
           </w:pPr>
-          <w:hyperlink w:anchor="_Toc51005038" w:history="1">
+          <w:hyperlink w:anchor="_Toc51253936" w:history="1">
             <w:r>
               <w:rPr>
                 <w:rStyle w:val="Hyperlink"/>
@@ -1554,7 +1556,7 @@
                 <w:noProof/>
                 <w:webHidden/>
               </w:rPr>
-              <w:instrText xml:space="preserve"> PAGEREF _Toc51005038 \h </w:instrText>
+              <w:instrText xml:space="preserve"> PAGEREF _Toc51253936 \h </w:instrText>
             </w:r>
             <w:r>
               <w:rPr>
@@ -1574,7 +1576,7 @@
                 <w:noProof/>
                 <w:webHidden/>
               </w:rPr>
-              <w:t>40</w:t>
+              <w:t>43</w:t>
             </w:r>
             <w:r>
               <w:rPr>
@@ -1599,7 +1601,7 @@
               <w:lang w:val="en-US" w:eastAsia="en-US" w:bidi="ar-SA"/>
             </w:rPr>
           </w:pPr>
-          <w:hyperlink w:anchor="_Toc51005039" w:history="1">
+          <w:hyperlink w:anchor="_Toc51253937" w:history="1">
             <w:r>
               <w:rPr>
                 <w:rStyle w:val="Hyperlink"/>
@@ -1642,7 +1644,7 @@
                 <w:noProof/>
                 <w:webHidden/>
               </w:rPr>
-              <w:instrText xml:space="preserve"> PAGEREF _Toc51005039 \h </w:instrText>
+              <w:instrText xml:space="preserve"> PAGEREF _Toc51253937 \h </w:instrText>
             </w:r>
             <w:r>
               <w:rPr>
@@ -1662,7 +1664,7 @@
                 <w:noProof/>
                 <w:webHidden/>
               </w:rPr>
-              <w:t>44</w:t>
+              <w:t>47</w:t>
             </w:r>
             <w:r>
               <w:rPr>
@@ -1687,7 +1689,7 @@
               <w:lang w:val="en-US" w:eastAsia="en-US" w:bidi="ar-SA"/>
             </w:rPr>
           </w:pPr>
-          <w:hyperlink w:anchor="_Toc51005040" w:history="1">
+          <w:hyperlink w:anchor="_Toc51253938" w:history="1">
             <w:r>
               <w:rPr>
                 <w:rStyle w:val="Hyperlink"/>
@@ -1730,7 +1732,7 @@
                 <w:noProof/>
                 <w:webHidden/>
               </w:rPr>
-              <w:instrText xml:space="preserve"> PAGEREF _Toc51005040 \h </w:instrText>
+              <w:instrText xml:space="preserve"> PAGEREF _Toc51253938 \h </w:instrText>
             </w:r>
             <w:r>
               <w:rPr>
@@ -1750,7 +1752,7 @@
                 <w:noProof/>
                 <w:webHidden/>
               </w:rPr>
-              <w:t>53</w:t>
+              <w:t>56</w:t>
             </w:r>
             <w:r>
               <w:rPr>
@@ -1775,7 +1777,7 @@
               <w:lang w:val="en-US" w:eastAsia="en-US" w:bidi="ar-SA"/>
             </w:rPr>
           </w:pPr>
-          <w:hyperlink w:anchor="_Toc51005041" w:history="1">
+          <w:hyperlink w:anchor="_Toc51253939" w:history="1">
             <w:r>
               <w:rPr>
                 <w:rStyle w:val="Hyperlink"/>
@@ -1818,7 +1820,7 @@
                 <w:noProof/>
                 <w:webHidden/>
               </w:rPr>
-              <w:instrText xml:space="preserve"> PAGEREF _Toc51005041 \h </w:instrText>
+              <w:instrText xml:space="preserve"> PAGEREF _Toc51253939 \h </w:instrText>
             </w:r>
             <w:r>
               <w:rPr>
@@ -1838,7 +1840,7 @@
                 <w:noProof/>
                 <w:webHidden/>
               </w:rPr>
-              <w:t>55</w:t>
+              <w:t>58</w:t>
             </w:r>
             <w:r>
               <w:rPr>
@@ -1863,7 +1865,7 @@
               <w:lang w:val="en-US" w:eastAsia="en-US" w:bidi="ar-SA"/>
             </w:rPr>
           </w:pPr>
-          <w:hyperlink w:anchor="_Toc51005042" w:history="1">
+          <w:hyperlink w:anchor="_Toc51253940" w:history="1">
             <w:r>
               <w:rPr>
                 <w:rStyle w:val="Hyperlink"/>
@@ -1906,7 +1908,7 @@
                 <w:noProof/>
                 <w:webHidden/>
               </w:rPr>
-              <w:instrText xml:space="preserve"> PAGEREF _Toc51005042 \h </w:instrText>
+              <w:instrText xml:space="preserve"> PAGEREF _Toc51253940 \h </w:instrText>
             </w:r>
             <w:r>
               <w:rPr>
@@ -1926,7 +1928,7 @@
                 <w:noProof/>
                 <w:webHidden/>
               </w:rPr>
-              <w:t>56</w:t>
+              <w:t>59</w:t>
             </w:r>
             <w:r>
               <w:rPr>
@@ -1951,7 +1953,7 @@
               <w:lang w:val="en-US" w:eastAsia="en-US" w:bidi="ar-SA"/>
             </w:rPr>
           </w:pPr>
-          <w:hyperlink w:anchor="_Toc51005043" w:history="1">
+          <w:hyperlink w:anchor="_Toc51253941" w:history="1">
             <w:r>
               <w:rPr>
                 <w:rStyle w:val="Hyperlink"/>
@@ -1994,7 +1996,7 @@
                 <w:noProof/>
                 <w:webHidden/>
               </w:rPr>
-              <w:instrText xml:space="preserve"> PAGEREF _Toc51005043 \h </w:instrText>
+              <w:instrText xml:space="preserve"> PAGEREF _Toc51253941 \h </w:instrText>
             </w:r>
             <w:r>
               <w:rPr>
@@ -2014,7 +2016,7 @@
                 <w:noProof/>
                 <w:webHidden/>
               </w:rPr>
-              <w:t>56</w:t>
+              <w:t>61</w:t>
             </w:r>
             <w:r>
               <w:rPr>
@@ -2039,7 +2041,7 @@
               <w:lang w:val="en-US" w:eastAsia="en-US" w:bidi="ar-SA"/>
             </w:rPr>
           </w:pPr>
-          <w:hyperlink w:anchor="_Toc51005044" w:history="1">
+          <w:hyperlink w:anchor="_Toc51253942" w:history="1">
             <w:r>
               <w:rPr>
                 <w:rStyle w:val="Hyperlink"/>
@@ -2082,7 +2084,7 @@
                 <w:noProof/>
                 <w:webHidden/>
               </w:rPr>
-              <w:instrText xml:space="preserve"> PAGEREF _Toc51005044 \h </w:instrText>
+              <w:instrText xml:space="preserve"> PAGEREF _Toc51253942 \h </w:instrText>
             </w:r>
             <w:r>
               <w:rPr>
@@ -2102,7 +2104,95 @@
                 <w:noProof/>
                 <w:webHidden/>
               </w:rPr>
-              <w:t>57</w:t>
+              <w:t>61</w:t>
+            </w:r>
+            <w:r>
+              <w:rPr>
+                <w:noProof/>
+                <w:webHidden/>
+              </w:rPr>
+              <w:fldChar w:fldCharType="end"/>
+            </w:r>
+          </w:hyperlink>
+        </w:p>
+        <w:p>
+          <w:pPr>
+            <w:pStyle w:val="TOC3"/>
+            <w:tabs>
+              <w:tab w:val="left" w:pos="1320"/>
+              <w:tab w:val="right" w:leader="dot" w:pos="8493"/>
+            </w:tabs>
+            <w:rPr>
+              <w:rFonts w:asciiTheme="minorHAnsi" w:eastAsiaTheme="minorEastAsia" w:hAnsiTheme="minorHAnsi" w:cstheme="minorBidi"/>
+              <w:noProof/>
+              <w:sz w:val="22"/>
+              <w:lang w:val="en-US" w:eastAsia="en-US" w:bidi="ar-SA"/>
+            </w:rPr>
+          </w:pPr>
+          <w:hyperlink w:anchor="_Toc51253943" w:history="1">
+            <w:r>
+              <w:rPr>
+                <w:rStyle w:val="Hyperlink"/>
+                <w:noProof/>
+              </w:rPr>
+              <w:t>5.12.</w:t>
+            </w:r>
+            <w:r>
+              <w:rPr>
+                <w:rFonts w:asciiTheme="minorHAnsi" w:eastAsiaTheme="minorEastAsia" w:hAnsiTheme="minorHAnsi" w:cstheme="minorBidi"/>
+                <w:noProof/>
+                <w:sz w:val="22"/>
+                <w:lang w:val="en-US" w:eastAsia="en-US" w:bidi="ar-SA"/>
+              </w:rPr>
+              <w:tab/>
+            </w:r>
+            <w:r>
+              <w:rPr>
+                <w:rStyle w:val="Hyperlink"/>
+                <w:noProof/>
+              </w:rPr>
+              <w:t>Testiranje Aplikacije</w:t>
+            </w:r>
+            <w:r>
+              <w:rPr>
+                <w:noProof/>
+                <w:webHidden/>
+              </w:rPr>
+              <w:tab/>
+            </w:r>
+            <w:r>
+              <w:rPr>
+                <w:noProof/>
+                <w:webHidden/>
+              </w:rPr>
+              <w:fldChar w:fldCharType="begin"/>
+            </w:r>
+            <w:r>
+              <w:rPr>
+                <w:noProof/>
+                <w:webHidden/>
+              </w:rPr>
+              <w:instrText xml:space="preserve"> PAGEREF _Toc51253943 \h </w:instrText>
+            </w:r>
+            <w:r>
+              <w:rPr>
+                <w:noProof/>
+                <w:webHidden/>
+              </w:rPr>
+            </w:r>
+            <w:r>
+              <w:rPr>
+                <w:noProof/>
+                <w:webHidden/>
+              </w:rPr>
+              <w:fldChar w:fldCharType="separate"/>
+            </w:r>
+            <w:r>
+              <w:rPr>
+                <w:noProof/>
+                <w:webHidden/>
+              </w:rPr>
+              <w:t>62</w:t>
             </w:r>
             <w:r>
               <w:rPr>
@@ -2127,7 +2217,7 @@
               <w:lang w:val="en-US" w:eastAsia="en-US" w:bidi="ar-SA"/>
             </w:rPr>
           </w:pPr>
-          <w:hyperlink w:anchor="_Toc51005045" w:history="1">
+          <w:hyperlink w:anchor="_Toc51253944" w:history="1">
             <w:r>
               <w:rPr>
                 <w:rStyle w:val="Hyperlink"/>
@@ -2179,7 +2269,7 @@
                 <w:noProof/>
                 <w:webHidden/>
               </w:rPr>
-              <w:instrText xml:space="preserve"> PAGEREF _Toc51005045 \h </w:instrText>
+              <w:instrText xml:space="preserve"> PAGEREF _Toc51253944 \h </w:instrText>
             </w:r>
             <w:r>
               <w:rPr>
@@ -2199,7 +2289,7 @@
                 <w:noProof/>
                 <w:webHidden/>
               </w:rPr>
-              <w:t>59</w:t>
+              <w:t>63</w:t>
             </w:r>
             <w:r>
               <w:rPr>
@@ -2224,7 +2314,7 @@
               <w:lang w:val="en-US" w:eastAsia="en-US" w:bidi="ar-SA"/>
             </w:rPr>
           </w:pPr>
-          <w:hyperlink w:anchor="_Toc51005046" w:history="1">
+          <w:hyperlink w:anchor="_Toc51253945" w:history="1">
             <w:r>
               <w:rPr>
                 <w:rStyle w:val="Hyperlink"/>
@@ -2267,7 +2357,7 @@
                 <w:noProof/>
                 <w:webHidden/>
               </w:rPr>
-              <w:instrText xml:space="preserve"> PAGEREF _Toc51005046 \h </w:instrText>
+              <w:instrText xml:space="preserve"> PAGEREF _Toc51253945 \h </w:instrText>
             </w:r>
             <w:r>
               <w:rPr>
@@ -2287,7 +2377,7 @@
                 <w:noProof/>
                 <w:webHidden/>
               </w:rPr>
-              <w:t>60</w:t>
+              <w:t>64</w:t>
             </w:r>
             <w:r>
               <w:rPr>
@@ -2333,12 +2423,12 @@
           <w:numId w:val="9"/>
         </w:numPr>
       </w:pPr>
-      <w:bookmarkStart w:id="2" w:name="_Toc51005019"/>
+      <w:bookmarkStart w:id="3" w:name="_Toc51253917"/>
       <w:r>
         <w:lastRenderedPageBreak/>
         <w:t>Uvod</w:t>
       </w:r>
-      <w:bookmarkEnd w:id="2"/>
+      <w:bookmarkEnd w:id="3"/>
     </w:p>
     <w:p>
       <w:pPr>
@@ -2777,12 +2867,12 @@
           <w:numId w:val="9"/>
         </w:numPr>
       </w:pPr>
-      <w:bookmarkStart w:id="3" w:name="_Toc51005020"/>
+      <w:bookmarkStart w:id="4" w:name="_Toc51253918"/>
       <w:r>
         <w:lastRenderedPageBreak/>
         <w:t>Specifikacije zahteva korisnika</w:t>
       </w:r>
-      <w:bookmarkEnd w:id="3"/>
+      <w:bookmarkEnd w:id="4"/>
     </w:p>
     <w:p>
       <w:pPr>
@@ -2945,13 +3035,13 @@
           <w:numId w:val="9"/>
         </w:numPr>
       </w:pPr>
-      <w:bookmarkStart w:id="4" w:name="_dgabghnuxwx2"/>
-      <w:bookmarkStart w:id="5" w:name="_Toc51005021"/>
-      <w:bookmarkEnd w:id="4"/>
+      <w:bookmarkStart w:id="5" w:name="_dgabghnuxwx2"/>
+      <w:bookmarkStart w:id="6" w:name="_Toc51253919"/>
+      <w:bookmarkEnd w:id="5"/>
       <w:r>
         <w:t>Faze razvoja softvera</w:t>
       </w:r>
-      <w:bookmarkEnd w:id="5"/>
+      <w:bookmarkEnd w:id="6"/>
     </w:p>
     <w:p>
       <w:pPr>
@@ -3269,6 +3359,7 @@
           <w:rFonts w:eastAsia="Times New Roman" w:cs="Times New Roman"/>
           <w:noProof/>
           <w:szCs w:val="24"/>
+          <w:lang w:val="en-US" w:eastAsia="en-US" w:bidi="ar-SA"/>
         </w:rPr>
         <w:drawing>
           <wp:inline distT="0" distB="0" distL="0" distR="0" wp14:anchorId="0EC7E90E" wp14:editId="39D412BD">
@@ -3316,20 +3407,29 @@
     <w:p>
       <w:pPr>
         <w:spacing w:before="240" w:after="140" w:line="300" w:lineRule="auto"/>
+        <w:jc w:val="center"/>
         <w:rPr>
           <w:rFonts w:eastAsia="Times New Roman" w:cs="Times New Roman"/>
+          <w:i/>
           <w:szCs w:val="24"/>
         </w:rPr>
       </w:pPr>
       <w:r>
         <w:rPr>
           <w:rFonts w:eastAsia="Times New Roman" w:cs="Times New Roman"/>
+          <w:i/>
           <w:szCs w:val="24"/>
         </w:rPr>
-        <w:t>^ Dijagram baze</w:t>
-      </w:r>
-      <w:bookmarkStart w:id="6" w:name="_GoBack"/>
-      <w:bookmarkEnd w:id="6"/>
+        <w:t xml:space="preserve">Slika 1. </w:t>
+      </w:r>
+      <w:r>
+        <w:rPr>
+          <w:rFonts w:eastAsia="Times New Roman" w:cs="Times New Roman"/>
+          <w:i/>
+          <w:szCs w:val="24"/>
+        </w:rPr>
+        <w:t>Dijagram baze</w:t>
+      </w:r>
     </w:p>
     <w:p>
       <w:pPr>
@@ -3419,6 +3519,7 @@
           <w:rFonts w:eastAsia="Times New Roman" w:cs="Times New Roman"/>
           <w:noProof/>
           <w:szCs w:val="24"/>
+          <w:lang w:val="en-US" w:eastAsia="en-US" w:bidi="ar-SA"/>
         </w:rPr>
         <w:drawing>
           <wp:inline distT="0" distB="0" distL="0" distR="0" wp14:anchorId="355078C9" wp14:editId="6B3696DA">
@@ -3465,15 +3566,25 @@
     </w:p>
     <w:p>
       <w:pPr>
-        <w:rPr>
+        <w:jc w:val="center"/>
+        <w:rPr>
+          <w:i/>
           <w:lang w:val="en-US"/>
         </w:rPr>
       </w:pPr>
       <w:r>
         <w:rPr>
+          <w:i/>
           <w:lang w:val="en-US"/>
         </w:rPr>
-        <w:t>^ Klasni dijagram aplikacije</w:t>
+        <w:t>Slika 2.</w:t>
+      </w:r>
+      <w:r>
+        <w:rPr>
+          <w:i/>
+          <w:lang w:val="en-US"/>
+        </w:rPr>
+        <w:t xml:space="preserve"> Klasni dijagram aplikacije</w:t>
       </w:r>
     </w:p>
     <w:p/>
@@ -4044,7 +4155,7 @@
           <w:numId w:val="9"/>
         </w:numPr>
       </w:pPr>
-      <w:bookmarkStart w:id="7" w:name="_Toc51005022"/>
+      <w:bookmarkStart w:id="7" w:name="_Toc51253920"/>
       <w:r>
         <w:lastRenderedPageBreak/>
         <w:t>Prikaz softvera</w:t>
@@ -4106,7 +4217,14 @@
           <w:i/>
           <w:lang w:val="sr-Latn-RS"/>
         </w:rPr>
-        <w:t>(slika 1)</w:t>
+        <w:t>(slika 3</w:t>
+      </w:r>
+      <w:r>
+        <w:rPr>
+          <w:i/>
+          <w:lang w:val="sr-Latn-RS"/>
+        </w:rPr>
+        <w:t>)</w:t>
       </w:r>
       <w:r>
         <w:rPr>
@@ -4176,7 +4294,13 @@
         <w:rPr>
           <w:i/>
         </w:rPr>
-        <w:t>Slika 1. Početna strana softvera</w:t>
+        <w:t xml:space="preserve">Slika </w:t>
+      </w:r>
+      <w:r>
+        <w:rPr>
+          <w:i/>
+        </w:rPr>
+        <w:t>. Početna strana softvera</w:t>
       </w:r>
     </w:p>
     <w:p/>
@@ -4206,7 +4330,14 @@
           <w:i/>
           <w:lang w:val="sr-Latn-RS"/>
         </w:rPr>
-        <w:t>(slika 2)</w:t>
+        <w:t>(slika 4</w:t>
+      </w:r>
+      <w:r>
+        <w:rPr>
+          <w:i/>
+          <w:lang w:val="sr-Latn-RS"/>
+        </w:rPr>
+        <w:t>)</w:t>
       </w:r>
       <w:r>
         <w:rPr>
@@ -4272,7 +4403,13 @@
         <w:rPr>
           <w:i/>
         </w:rPr>
-        <w:t>Slika 2. Forma za registraciju</w:t>
+        <w:t>Slika 4</w:t>
+      </w:r>
+      <w:r>
+        <w:rPr>
+          <w:i/>
+        </w:rPr>
+        <w:t>. Forma za registraciju</w:t>
       </w:r>
     </w:p>
     <w:p/>
@@ -4284,7 +4421,13 @@
         <w:rPr>
           <w:i/>
         </w:rPr>
-        <w:t>(slika 3).</w:t>
+        <w:t>(slika 5</w:t>
+      </w:r>
+      <w:r>
+        <w:rPr>
+          <w:i/>
+        </w:rPr>
+        <w:t>).</w:t>
       </w:r>
     </w:p>
     <w:p>
@@ -4347,7 +4490,13 @@
         <w:rPr>
           <w:i/>
         </w:rPr>
-        <w:t>Slika 3. Forma za pristup sa postoje</w:t>
+        <w:t>Slika 5</w:t>
+      </w:r>
+      <w:r>
+        <w:rPr>
+          <w:i/>
+        </w:rPr>
+        <w:t>. Forma za pristup sa postoje</w:t>
       </w:r>
       <w:r>
         <w:rPr>
@@ -4365,7 +4514,13 @@
         <w:rPr>
           <w:i/>
         </w:rPr>
-        <w:t>(slika 4)</w:t>
+        <w:t>(slika 6</w:t>
+      </w:r>
+      <w:r>
+        <w:rPr>
+          <w:i/>
+        </w:rPr>
+        <w:t>)</w:t>
       </w:r>
       <w:r>
         <w:t xml:space="preserve">. </w:t>
@@ -4432,7 +4587,13 @@
         <w:rPr>
           <w:i/>
         </w:rPr>
-        <w:t>Slika 4. Meni nakon što korisnik pristupi svom nalogu</w:t>
+        <w:t>Slika 6</w:t>
+      </w:r>
+      <w:r>
+        <w:rPr>
+          <w:i/>
+        </w:rPr>
+        <w:t>. Meni nakon što korisnik pristupi svom nalogu</w:t>
       </w:r>
     </w:p>
     <w:p>
@@ -4482,7 +4643,14 @@
           <w:i/>
           <w:lang w:val="sr-Latn-RS"/>
         </w:rPr>
-        <w:t>(slika 5)</w:t>
+        <w:t>(slika 7</w:t>
+      </w:r>
+      <w:r>
+        <w:rPr>
+          <w:i/>
+          <w:lang w:val="sr-Latn-RS"/>
+        </w:rPr>
+        <w:t>)</w:t>
       </w:r>
       <w:r>
         <w:rPr>
@@ -4507,7 +4675,14 @@
           <w:i/>
           <w:lang w:val="en-US"/>
         </w:rPr>
-        <w:t>(slika 6).</w:t>
+        <w:t>(slika 8</w:t>
+      </w:r>
+      <w:r>
+        <w:rPr>
+          <w:i/>
+          <w:lang w:val="en-US"/>
+        </w:rPr>
+        <w:t>).</w:t>
       </w:r>
     </w:p>
     <w:p>
@@ -4570,7 +4745,13 @@
         <w:rPr>
           <w:i/>
         </w:rPr>
-        <w:t>Slika 5. Forma za novu objavu nakon što korisnik svojim nalogom pristupi sajtu</w:t>
+        <w:t>Slika 7</w:t>
+      </w:r>
+      <w:r>
+        <w:rPr>
+          <w:i/>
+        </w:rPr>
+        <w:t>. Forma za novu objavu nakon što korisnik svojim nalogom pristupi sajtu</w:t>
       </w:r>
     </w:p>
     <w:p>
@@ -4634,42 +4815,56 @@
         <w:rPr>
           <w:i/>
         </w:rPr>
-        <w:t>Slika 6. Objava korisnika na njegovom zidu</w:t>
+        <w:t>Slika 8</w:t>
+      </w:r>
+      <w:r>
+        <w:rPr>
+          <w:i/>
+        </w:rPr>
+        <w:t>. Objava korisnika na njegovom zidu</w:t>
       </w:r>
     </w:p>
     <w:p>
       <w:pPr>
         <w:rPr>
-          <w:lang w:val="en-US"/>
-        </w:rPr>
-      </w:pPr>
-      <w:r>
-        <w:t xml:space="preserve">Prilikom odlaska na </w:t>
-      </w:r>
-      <w:r>
-        <w:rPr>
-          <w:lang w:val="en-US"/>
-        </w:rPr>
-        <w:t xml:space="preserve">“Public Timeline” stranicu, nove objave od korisnika </w:t>
-      </w:r>
-      <w:r>
-        <w:rPr>
-          <w:lang w:val="sr-Latn-RS"/>
-        </w:rPr>
-        <w:t>će se pojaviti na javnom zidu, objave svih korisnika su sortirane od najnovije ka najstarijoj</w:t>
-      </w:r>
-      <w:r>
-        <w:rPr>
-          <w:lang w:val="en-US"/>
-        </w:rPr>
-        <w:t xml:space="preserve"> </w:t>
-      </w:r>
-      <w:r>
-        <w:rPr>
           <w:i/>
           <w:lang w:val="en-US"/>
         </w:rPr>
-        <w:t>(slika 7)</w:t>
+      </w:pPr>
+      <w:r>
+        <w:t xml:space="preserve">Prilikom odlaska na </w:t>
+      </w:r>
+      <w:r>
+        <w:rPr>
+          <w:lang w:val="en-US"/>
+        </w:rPr>
+        <w:t xml:space="preserve">“Public Timeline” stranicu, nove objave od korisnika </w:t>
+      </w:r>
+      <w:r>
+        <w:rPr>
+          <w:lang w:val="sr-Latn-RS"/>
+        </w:rPr>
+        <w:t>će se pojaviti na javnom zidu, objave svih korisnika su sortirane od najnovije ka najstarijoj</w:t>
+      </w:r>
+      <w:r>
+        <w:rPr>
+          <w:lang w:val="en-US"/>
+        </w:rPr>
+        <w:t xml:space="preserve"> </w:t>
+      </w:r>
+      <w:r>
+        <w:rPr>
+          <w:i/>
+          <w:lang w:val="en-US"/>
+        </w:rPr>
+        <w:t>(slika 9</w:t>
+      </w:r>
+      <w:r>
+        <w:rPr>
+          <w:i/>
+          <w:lang w:val="en-US"/>
+        </w:rPr>
+        <w:t>)</w:t>
       </w:r>
       <w:r>
         <w:rPr>
@@ -4739,7 +4934,13 @@
         <w:rPr>
           <w:i/>
         </w:rPr>
-        <w:t>Slika 7. Javni zid nakon što korisnik napravi novu objavu</w:t>
+        <w:t>Slika 9</w:t>
+      </w:r>
+      <w:r>
+        <w:rPr>
+          <w:i/>
+        </w:rPr>
+        <w:t>. Javni zid nakon što korisnik napravi novu objavu</w:t>
       </w:r>
     </w:p>
     <w:p>
@@ -4770,7 +4971,14 @@
           <w:i/>
           <w:lang w:val="sr-Latn-RS"/>
         </w:rPr>
-        <w:t>(slika 8).</w:t>
+        <w:t>(slika 10</w:t>
+      </w:r>
+      <w:r>
+        <w:rPr>
+          <w:i/>
+          <w:lang w:val="sr-Latn-RS"/>
+        </w:rPr>
+        <w:t>).</w:t>
       </w:r>
     </w:p>
     <w:p>
@@ -4790,7 +4998,14 @@
           <w:i/>
           <w:lang w:val="sr-Latn-RS"/>
         </w:rPr>
-        <w:t>(slika 9)</w:t>
+        <w:t>(slika 11</w:t>
+      </w:r>
+      <w:r>
+        <w:rPr>
+          <w:i/>
+          <w:lang w:val="sr-Latn-RS"/>
+        </w:rPr>
+        <w:t>)</w:t>
       </w:r>
       <w:r>
         <w:rPr>
@@ -4876,7 +5091,13 @@
         <w:rPr>
           <w:i/>
         </w:rPr>
-        <w:t>Slika 8. Footer sekcija bez linkova za dru</w:t>
+        <w:t>Slika 10</w:t>
+      </w:r>
+      <w:r>
+        <w:rPr>
+          <w:i/>
+        </w:rPr>
+        <w:t>. Footer sekcija bez linkova za dru</w:t>
       </w:r>
       <w:r>
         <w:rPr>
@@ -4954,7 +5175,14 @@
           <w:i/>
           <w:lang w:val="sr-Latn-RS"/>
         </w:rPr>
-        <w:t>Slika 9. Link sekcija autora softvera</w:t>
+        <w:t>Slika 11</w:t>
+      </w:r>
+      <w:r>
+        <w:rPr>
+          <w:i/>
+          <w:lang w:val="sr-Latn-RS"/>
+        </w:rPr>
+        <w:t>. Link sekcija autora softvera</w:t>
       </w:r>
     </w:p>
     <w:p>
@@ -4999,7 +5227,7 @@
           <w:numId w:val="9"/>
         </w:numPr>
       </w:pPr>
-      <w:bookmarkStart w:id="8" w:name="_Toc51005023"/>
+      <w:bookmarkStart w:id="8" w:name="_Toc51253921"/>
       <w:r>
         <w:lastRenderedPageBreak/>
         <w:t>Prikaz</w:t>
@@ -5040,6 +5268,8 @@
       <w:bookmarkStart w:id="17" w:name="_Toc50990052"/>
       <w:bookmarkStart w:id="18" w:name="_Toc51002751"/>
       <w:bookmarkStart w:id="19" w:name="_Toc51005024"/>
+      <w:bookmarkStart w:id="20" w:name="_Toc51253033"/>
+      <w:bookmarkStart w:id="21" w:name="_Toc51253922"/>
       <w:bookmarkEnd w:id="9"/>
       <w:bookmarkEnd w:id="10"/>
       <w:bookmarkEnd w:id="11"/>
@@ -5051,6 +5281,8 @@
       <w:bookmarkEnd w:id="17"/>
       <w:bookmarkEnd w:id="18"/>
       <w:bookmarkEnd w:id="19"/>
+      <w:bookmarkEnd w:id="20"/>
+      <w:bookmarkEnd w:id="21"/>
     </w:p>
     <w:p>
       <w:pPr>
@@ -5072,39 +5304,14 @@
           <w:szCs w:val="40"/>
         </w:rPr>
       </w:pPr>
-      <w:bookmarkStart w:id="20" w:name="_Toc50990017"/>
-      <w:bookmarkStart w:id="21" w:name="_Toc50990053"/>
-      <w:bookmarkStart w:id="22" w:name="_Toc51002752"/>
-      <w:bookmarkStart w:id="23" w:name="_Toc51005025"/>
-      <w:bookmarkEnd w:id="20"/>
-      <w:bookmarkEnd w:id="21"/>
+      <w:bookmarkStart w:id="22" w:name="_Toc50990017"/>
+      <w:bookmarkStart w:id="23" w:name="_Toc50990053"/>
+      <w:bookmarkStart w:id="24" w:name="_Toc51002752"/>
+      <w:bookmarkStart w:id="25" w:name="_Toc51005025"/>
+      <w:bookmarkStart w:id="26" w:name="_Toc51253034"/>
+      <w:bookmarkStart w:id="27" w:name="_Toc51253923"/>
       <w:bookmarkEnd w:id="22"/>
       <w:bookmarkEnd w:id="23"/>
-    </w:p>
-    <w:p>
-      <w:pPr>
-        <w:pStyle w:val="ListParagraph"/>
-        <w:keepNext/>
-        <w:keepLines/>
-        <w:widowControl/>
-        <w:numPr>
-          <w:ilvl w:val="0"/>
-          <w:numId w:val="11"/>
-        </w:numPr>
-        <w:spacing w:before="400" w:after="120" w:line="240" w:lineRule="auto"/>
-        <w:contextualSpacing w:val="0"/>
-        <w:outlineLvl w:val="0"/>
-        <w:rPr>
-          <w:rFonts w:cs="Arial"/>
-          <w:vanish/>
-          <w:sz w:val="40"/>
-          <w:szCs w:val="40"/>
-        </w:rPr>
-      </w:pPr>
-      <w:bookmarkStart w:id="24" w:name="_Toc50990018"/>
-      <w:bookmarkStart w:id="25" w:name="_Toc50990054"/>
-      <w:bookmarkStart w:id="26" w:name="_Toc51002753"/>
-      <w:bookmarkStart w:id="27" w:name="_Toc51005026"/>
       <w:bookmarkEnd w:id="24"/>
       <w:bookmarkEnd w:id="25"/>
       <w:bookmarkEnd w:id="26"/>
@@ -5130,14 +5337,18 @@
           <w:szCs w:val="40"/>
         </w:rPr>
       </w:pPr>
-      <w:bookmarkStart w:id="28" w:name="_Toc50990019"/>
-      <w:bookmarkStart w:id="29" w:name="_Toc50990055"/>
-      <w:bookmarkStart w:id="30" w:name="_Toc51002754"/>
-      <w:bookmarkStart w:id="31" w:name="_Toc51005027"/>
+      <w:bookmarkStart w:id="28" w:name="_Toc50990018"/>
+      <w:bookmarkStart w:id="29" w:name="_Toc50990054"/>
+      <w:bookmarkStart w:id="30" w:name="_Toc51002753"/>
+      <w:bookmarkStart w:id="31" w:name="_Toc51005026"/>
+      <w:bookmarkStart w:id="32" w:name="_Toc51253035"/>
+      <w:bookmarkStart w:id="33" w:name="_Toc51253924"/>
       <w:bookmarkEnd w:id="28"/>
       <w:bookmarkEnd w:id="29"/>
       <w:bookmarkEnd w:id="30"/>
       <w:bookmarkEnd w:id="31"/>
+      <w:bookmarkEnd w:id="32"/>
+      <w:bookmarkEnd w:id="33"/>
     </w:p>
     <w:p>
       <w:pPr>
@@ -5159,14 +5370,51 @@
           <w:szCs w:val="40"/>
         </w:rPr>
       </w:pPr>
-      <w:bookmarkStart w:id="32" w:name="_Toc50990020"/>
-      <w:bookmarkStart w:id="33" w:name="_Toc50990056"/>
-      <w:bookmarkStart w:id="34" w:name="_Toc51002755"/>
-      <w:bookmarkStart w:id="35" w:name="_Toc51005028"/>
-      <w:bookmarkEnd w:id="32"/>
-      <w:bookmarkEnd w:id="33"/>
+      <w:bookmarkStart w:id="34" w:name="_Toc50990019"/>
+      <w:bookmarkStart w:id="35" w:name="_Toc50990055"/>
+      <w:bookmarkStart w:id="36" w:name="_Toc51002754"/>
+      <w:bookmarkStart w:id="37" w:name="_Toc51005027"/>
+      <w:bookmarkStart w:id="38" w:name="_Toc51253036"/>
+      <w:bookmarkStart w:id="39" w:name="_Toc51253925"/>
       <w:bookmarkEnd w:id="34"/>
       <w:bookmarkEnd w:id="35"/>
+      <w:bookmarkEnd w:id="36"/>
+      <w:bookmarkEnd w:id="37"/>
+      <w:bookmarkEnd w:id="38"/>
+      <w:bookmarkEnd w:id="39"/>
+    </w:p>
+    <w:p>
+      <w:pPr>
+        <w:pStyle w:val="ListParagraph"/>
+        <w:keepNext/>
+        <w:keepLines/>
+        <w:widowControl/>
+        <w:numPr>
+          <w:ilvl w:val="0"/>
+          <w:numId w:val="11"/>
+        </w:numPr>
+        <w:spacing w:before="400" w:after="120" w:line="240" w:lineRule="auto"/>
+        <w:contextualSpacing w:val="0"/>
+        <w:outlineLvl w:val="0"/>
+        <w:rPr>
+          <w:rFonts w:cs="Arial"/>
+          <w:vanish/>
+          <w:sz w:val="40"/>
+          <w:szCs w:val="40"/>
+        </w:rPr>
+      </w:pPr>
+      <w:bookmarkStart w:id="40" w:name="_Toc50990020"/>
+      <w:bookmarkStart w:id="41" w:name="_Toc50990056"/>
+      <w:bookmarkStart w:id="42" w:name="_Toc51002755"/>
+      <w:bookmarkStart w:id="43" w:name="_Toc51005028"/>
+      <w:bookmarkStart w:id="44" w:name="_Toc51253037"/>
+      <w:bookmarkStart w:id="45" w:name="_Toc51253926"/>
+      <w:bookmarkEnd w:id="40"/>
+      <w:bookmarkEnd w:id="41"/>
+      <w:bookmarkEnd w:id="42"/>
+      <w:bookmarkEnd w:id="43"/>
+      <w:bookmarkEnd w:id="44"/>
+      <w:bookmarkEnd w:id="45"/>
     </w:p>
     <w:p>
       <w:pPr>
@@ -5188,97 +5436,14 @@
           <w:szCs w:val="40"/>
         </w:rPr>
       </w:pPr>
-      <w:bookmarkStart w:id="36" w:name="_Toc50990021"/>
-      <w:bookmarkStart w:id="37" w:name="_Toc50990057"/>
-      <w:bookmarkStart w:id="38" w:name="_Toc51002756"/>
-      <w:bookmarkStart w:id="39" w:name="_Toc51005029"/>
-      <w:bookmarkEnd w:id="36"/>
-      <w:bookmarkEnd w:id="37"/>
-      <w:bookmarkEnd w:id="38"/>
-      <w:bookmarkEnd w:id="39"/>
-    </w:p>
-    <w:p>
-      <w:pPr>
-        <w:pStyle w:val="ListParagraph"/>
-        <w:keepNext/>
-        <w:keepLines/>
-        <w:widowControl/>
-        <w:numPr>
-          <w:ilvl w:val="0"/>
-          <w:numId w:val="12"/>
-        </w:numPr>
-        <w:spacing w:before="400" w:after="120" w:line="240" w:lineRule="auto"/>
-        <w:contextualSpacing w:val="0"/>
-        <w:outlineLvl w:val="0"/>
-        <w:rPr>
-          <w:rFonts w:cs="Arial"/>
-          <w:vanish/>
-          <w:sz w:val="40"/>
-          <w:szCs w:val="40"/>
-        </w:rPr>
-      </w:pPr>
-      <w:bookmarkStart w:id="40" w:name="_Toc50990022"/>
-      <w:bookmarkStart w:id="41" w:name="_Toc50990058"/>
-      <w:bookmarkStart w:id="42" w:name="_Toc51002757"/>
-      <w:bookmarkStart w:id="43" w:name="_Toc51005030"/>
-      <w:bookmarkEnd w:id="40"/>
-      <w:bookmarkEnd w:id="41"/>
-      <w:bookmarkEnd w:id="42"/>
-      <w:bookmarkEnd w:id="43"/>
-    </w:p>
-    <w:p>
-      <w:pPr>
-        <w:pStyle w:val="ListParagraph"/>
-        <w:keepNext/>
-        <w:keepLines/>
-        <w:widowControl/>
-        <w:numPr>
-          <w:ilvl w:val="0"/>
-          <w:numId w:val="12"/>
-        </w:numPr>
-        <w:spacing w:before="400" w:after="120" w:line="240" w:lineRule="auto"/>
-        <w:contextualSpacing w:val="0"/>
-        <w:outlineLvl w:val="0"/>
-        <w:rPr>
-          <w:rFonts w:cs="Arial"/>
-          <w:vanish/>
-          <w:sz w:val="40"/>
-          <w:szCs w:val="40"/>
-        </w:rPr>
-      </w:pPr>
-      <w:bookmarkStart w:id="44" w:name="_Toc50990023"/>
-      <w:bookmarkStart w:id="45" w:name="_Toc50990059"/>
-      <w:bookmarkStart w:id="46" w:name="_Toc51002758"/>
-      <w:bookmarkStart w:id="47" w:name="_Toc51005031"/>
-      <w:bookmarkEnd w:id="44"/>
-      <w:bookmarkEnd w:id="45"/>
+      <w:bookmarkStart w:id="46" w:name="_Toc50990021"/>
+      <w:bookmarkStart w:id="47" w:name="_Toc50990057"/>
+      <w:bookmarkStart w:id="48" w:name="_Toc51002756"/>
+      <w:bookmarkStart w:id="49" w:name="_Toc51005029"/>
+      <w:bookmarkStart w:id="50" w:name="_Toc51253038"/>
+      <w:bookmarkStart w:id="51" w:name="_Toc51253927"/>
       <w:bookmarkEnd w:id="46"/>
       <w:bookmarkEnd w:id="47"/>
-    </w:p>
-    <w:p>
-      <w:pPr>
-        <w:pStyle w:val="ListParagraph"/>
-        <w:keepNext/>
-        <w:keepLines/>
-        <w:widowControl/>
-        <w:numPr>
-          <w:ilvl w:val="0"/>
-          <w:numId w:val="12"/>
-        </w:numPr>
-        <w:spacing w:before="400" w:after="120" w:line="240" w:lineRule="auto"/>
-        <w:contextualSpacing w:val="0"/>
-        <w:outlineLvl w:val="0"/>
-        <w:rPr>
-          <w:rFonts w:cs="Arial"/>
-          <w:vanish/>
-          <w:sz w:val="40"/>
-          <w:szCs w:val="40"/>
-        </w:rPr>
-      </w:pPr>
-      <w:bookmarkStart w:id="48" w:name="_Toc50990024"/>
-      <w:bookmarkStart w:id="49" w:name="_Toc50990060"/>
-      <w:bookmarkStart w:id="50" w:name="_Toc51002759"/>
-      <w:bookmarkStart w:id="51" w:name="_Toc51005032"/>
       <w:bookmarkEnd w:id="48"/>
       <w:bookmarkEnd w:id="49"/>
       <w:bookmarkEnd w:id="50"/>
@@ -5304,14 +5469,117 @@
           <w:szCs w:val="40"/>
         </w:rPr>
       </w:pPr>
-      <w:bookmarkStart w:id="52" w:name="_Toc50990025"/>
-      <w:bookmarkStart w:id="53" w:name="_Toc50990061"/>
-      <w:bookmarkStart w:id="54" w:name="_Toc51002760"/>
-      <w:bookmarkStart w:id="55" w:name="_Toc51005033"/>
+      <w:bookmarkStart w:id="52" w:name="_Toc50990022"/>
+      <w:bookmarkStart w:id="53" w:name="_Toc50990058"/>
+      <w:bookmarkStart w:id="54" w:name="_Toc51002757"/>
+      <w:bookmarkStart w:id="55" w:name="_Toc51005030"/>
+      <w:bookmarkStart w:id="56" w:name="_Toc51253039"/>
+      <w:bookmarkStart w:id="57" w:name="_Toc51253928"/>
       <w:bookmarkEnd w:id="52"/>
       <w:bookmarkEnd w:id="53"/>
       <w:bookmarkEnd w:id="54"/>
       <w:bookmarkEnd w:id="55"/>
+      <w:bookmarkEnd w:id="56"/>
+      <w:bookmarkEnd w:id="57"/>
+    </w:p>
+    <w:p>
+      <w:pPr>
+        <w:pStyle w:val="ListParagraph"/>
+        <w:keepNext/>
+        <w:keepLines/>
+        <w:widowControl/>
+        <w:numPr>
+          <w:ilvl w:val="0"/>
+          <w:numId w:val="12"/>
+        </w:numPr>
+        <w:spacing w:before="400" w:after="120" w:line="240" w:lineRule="auto"/>
+        <w:contextualSpacing w:val="0"/>
+        <w:outlineLvl w:val="0"/>
+        <w:rPr>
+          <w:rFonts w:cs="Arial"/>
+          <w:vanish/>
+          <w:sz w:val="40"/>
+          <w:szCs w:val="40"/>
+        </w:rPr>
+      </w:pPr>
+      <w:bookmarkStart w:id="58" w:name="_Toc50990023"/>
+      <w:bookmarkStart w:id="59" w:name="_Toc50990059"/>
+      <w:bookmarkStart w:id="60" w:name="_Toc51002758"/>
+      <w:bookmarkStart w:id="61" w:name="_Toc51005031"/>
+      <w:bookmarkStart w:id="62" w:name="_Toc51253040"/>
+      <w:bookmarkStart w:id="63" w:name="_Toc51253929"/>
+      <w:bookmarkEnd w:id="58"/>
+      <w:bookmarkEnd w:id="59"/>
+      <w:bookmarkEnd w:id="60"/>
+      <w:bookmarkEnd w:id="61"/>
+      <w:bookmarkEnd w:id="62"/>
+      <w:bookmarkEnd w:id="63"/>
+    </w:p>
+    <w:p>
+      <w:pPr>
+        <w:pStyle w:val="ListParagraph"/>
+        <w:keepNext/>
+        <w:keepLines/>
+        <w:widowControl/>
+        <w:numPr>
+          <w:ilvl w:val="0"/>
+          <w:numId w:val="12"/>
+        </w:numPr>
+        <w:spacing w:before="400" w:after="120" w:line="240" w:lineRule="auto"/>
+        <w:contextualSpacing w:val="0"/>
+        <w:outlineLvl w:val="0"/>
+        <w:rPr>
+          <w:rFonts w:cs="Arial"/>
+          <w:vanish/>
+          <w:sz w:val="40"/>
+          <w:szCs w:val="40"/>
+        </w:rPr>
+      </w:pPr>
+      <w:bookmarkStart w:id="64" w:name="_Toc50990024"/>
+      <w:bookmarkStart w:id="65" w:name="_Toc50990060"/>
+      <w:bookmarkStart w:id="66" w:name="_Toc51002759"/>
+      <w:bookmarkStart w:id="67" w:name="_Toc51005032"/>
+      <w:bookmarkStart w:id="68" w:name="_Toc51253041"/>
+      <w:bookmarkStart w:id="69" w:name="_Toc51253930"/>
+      <w:bookmarkEnd w:id="64"/>
+      <w:bookmarkEnd w:id="65"/>
+      <w:bookmarkEnd w:id="66"/>
+      <w:bookmarkEnd w:id="67"/>
+      <w:bookmarkEnd w:id="68"/>
+      <w:bookmarkEnd w:id="69"/>
+    </w:p>
+    <w:p>
+      <w:pPr>
+        <w:pStyle w:val="ListParagraph"/>
+        <w:keepNext/>
+        <w:keepLines/>
+        <w:widowControl/>
+        <w:numPr>
+          <w:ilvl w:val="0"/>
+          <w:numId w:val="12"/>
+        </w:numPr>
+        <w:spacing w:before="400" w:after="120" w:line="240" w:lineRule="auto"/>
+        <w:contextualSpacing w:val="0"/>
+        <w:outlineLvl w:val="0"/>
+        <w:rPr>
+          <w:rFonts w:cs="Arial"/>
+          <w:vanish/>
+          <w:sz w:val="40"/>
+          <w:szCs w:val="40"/>
+        </w:rPr>
+      </w:pPr>
+      <w:bookmarkStart w:id="70" w:name="_Toc50990025"/>
+      <w:bookmarkStart w:id="71" w:name="_Toc50990061"/>
+      <w:bookmarkStart w:id="72" w:name="_Toc51002760"/>
+      <w:bookmarkStart w:id="73" w:name="_Toc51005033"/>
+      <w:bookmarkStart w:id="74" w:name="_Toc51253042"/>
+      <w:bookmarkStart w:id="75" w:name="_Toc51253931"/>
+      <w:bookmarkEnd w:id="70"/>
+      <w:bookmarkEnd w:id="71"/>
+      <w:bookmarkEnd w:id="72"/>
+      <w:bookmarkEnd w:id="73"/>
+      <w:bookmarkEnd w:id="74"/>
+      <w:bookmarkEnd w:id="75"/>
     </w:p>
     <w:p>
       <w:pPr>
@@ -5321,14 +5589,14 @@
           <w:numId w:val="12"/>
         </w:numPr>
       </w:pPr>
-      <w:bookmarkStart w:id="56" w:name="_Toc51005034"/>
+      <w:bookmarkStart w:id="76" w:name="_Toc51253932"/>
       <w:r>
         <w:t xml:space="preserve">Postavka </w:t>
       </w:r>
       <w:r>
         <w:t>bekenda</w:t>
       </w:r>
-      <w:bookmarkEnd w:id="56"/>
+      <w:bookmarkEnd w:id="76"/>
     </w:p>
     <w:p>
       <w:pPr>
@@ -5351,11 +5619,11 @@
           <w:numId w:val="12"/>
         </w:numPr>
       </w:pPr>
-      <w:bookmarkStart w:id="57" w:name="_Toc51005035"/>
+      <w:bookmarkStart w:id="77" w:name="_Toc51253933"/>
       <w:r>
         <w:t>Postavke frontenda</w:t>
       </w:r>
-      <w:bookmarkEnd w:id="57"/>
+      <w:bookmarkEnd w:id="77"/>
     </w:p>
     <w:p>
       <w:r>
@@ -5388,13 +5656,13 @@
           <w:numId w:val="12"/>
         </w:numPr>
       </w:pPr>
-      <w:bookmarkStart w:id="58" w:name="_zhexh9hspxgs"/>
-      <w:bookmarkStart w:id="59" w:name="_Toc51005036"/>
-      <w:bookmarkEnd w:id="58"/>
+      <w:bookmarkStart w:id="78" w:name="_zhexh9hspxgs"/>
+      <w:bookmarkStart w:id="79" w:name="_Toc51253934"/>
+      <w:bookmarkEnd w:id="78"/>
       <w:r>
         <w:t>SparkJava</w:t>
       </w:r>
-      <w:bookmarkEnd w:id="59"/>
+      <w:bookmarkEnd w:id="79"/>
     </w:p>
     <w:p>
       <w:pPr>
@@ -12745,13 +13013,13 @@
           <w:numId w:val="12"/>
         </w:numPr>
       </w:pPr>
-      <w:bookmarkStart w:id="60" w:name="_bp5efwk7lnjm"/>
-      <w:bookmarkStart w:id="61" w:name="_Toc51005037"/>
-      <w:bookmarkEnd w:id="60"/>
+      <w:bookmarkStart w:id="80" w:name="_bp5efwk7lnjm"/>
+      <w:bookmarkStart w:id="81" w:name="_Toc51253935"/>
+      <w:bookmarkEnd w:id="80"/>
       <w:r>
         <w:t>Java Spring</w:t>
       </w:r>
-      <w:bookmarkEnd w:id="61"/>
+      <w:bookmarkEnd w:id="81"/>
     </w:p>
     <w:p>
       <w:pPr>
@@ -33057,13 +33325,13 @@
           <w:numId w:val="12"/>
         </w:numPr>
       </w:pPr>
-      <w:bookmarkStart w:id="62" w:name="_hwu8xdl2hk2e"/>
-      <w:bookmarkStart w:id="63" w:name="_Toc51005038"/>
-      <w:bookmarkEnd w:id="62"/>
+      <w:bookmarkStart w:id="82" w:name="_hwu8xdl2hk2e"/>
+      <w:bookmarkStart w:id="83" w:name="_Toc51253936"/>
+      <w:bookmarkEnd w:id="82"/>
       <w:r>
         <w:t>Maven</w:t>
       </w:r>
-      <w:bookmarkEnd w:id="63"/>
+      <w:bookmarkEnd w:id="83"/>
       <w:r>
         <w:t xml:space="preserve"> </w:t>
       </w:r>
@@ -35032,15 +35300,15 @@
           <w:numId w:val="12"/>
         </w:numPr>
       </w:pPr>
-      <w:bookmarkStart w:id="64" w:name="_2ur5myyj9zi6"/>
-      <w:bookmarkStart w:id="65" w:name="_ps11e0c73kv1"/>
-      <w:bookmarkStart w:id="66" w:name="_Toc51005039"/>
-      <w:bookmarkEnd w:id="64"/>
-      <w:bookmarkEnd w:id="65"/>
+      <w:bookmarkStart w:id="84" w:name="_2ur5myyj9zi6"/>
+      <w:bookmarkStart w:id="85" w:name="_ps11e0c73kv1"/>
+      <w:bookmarkStart w:id="86" w:name="_Toc51253937"/>
+      <w:bookmarkEnd w:id="84"/>
+      <w:bookmarkEnd w:id="85"/>
       <w:r>
         <w:t>Freemaker Template</w:t>
       </w:r>
-      <w:bookmarkEnd w:id="66"/>
+      <w:bookmarkEnd w:id="86"/>
     </w:p>
     <w:p>
       <w:pPr>
@@ -42469,13 +42737,13 @@
           <w:numId w:val="12"/>
         </w:numPr>
       </w:pPr>
-      <w:bookmarkStart w:id="67" w:name="_402vjhyqzvuq"/>
-      <w:bookmarkStart w:id="68" w:name="_Toc51005040"/>
-      <w:bookmarkEnd w:id="67"/>
+      <w:bookmarkStart w:id="87" w:name="_402vjhyqzvuq"/>
+      <w:bookmarkStart w:id="88" w:name="_Toc51253938"/>
+      <w:bookmarkEnd w:id="87"/>
       <w:r>
         <w:t>CSS</w:t>
       </w:r>
-      <w:bookmarkEnd w:id="68"/>
+      <w:bookmarkEnd w:id="88"/>
     </w:p>
     <w:p>
       <w:pPr>
@@ -43685,15 +43953,15 @@
           <w:numId w:val="12"/>
         </w:numPr>
       </w:pPr>
-      <w:bookmarkStart w:id="69" w:name="_Toc50990033"/>
-      <w:bookmarkStart w:id="70" w:name="_Toc50990069"/>
-      <w:bookmarkStart w:id="71" w:name="_Toc51005041"/>
-      <w:bookmarkEnd w:id="69"/>
-      <w:bookmarkEnd w:id="70"/>
+      <w:bookmarkStart w:id="89" w:name="_Toc50990033"/>
+      <w:bookmarkStart w:id="90" w:name="_Toc50990069"/>
+      <w:bookmarkStart w:id="91" w:name="_Toc51253939"/>
+      <w:bookmarkEnd w:id="89"/>
+      <w:bookmarkEnd w:id="90"/>
       <w:r>
         <w:t>Javascript i jQuery</w:t>
       </w:r>
-      <w:bookmarkEnd w:id="71"/>
+      <w:bookmarkEnd w:id="91"/>
     </w:p>
     <w:p>
       <w:pPr>
@@ -44323,13 +44591,13 @@
           <w:numId w:val="12"/>
         </w:numPr>
       </w:pPr>
-      <w:bookmarkStart w:id="72" w:name="_timcmrfzb5iy"/>
-      <w:bookmarkStart w:id="73" w:name="_Toc51005042"/>
-      <w:bookmarkEnd w:id="72"/>
+      <w:bookmarkStart w:id="92" w:name="_timcmrfzb5iy"/>
+      <w:bookmarkStart w:id="93" w:name="_Toc51253940"/>
+      <w:bookmarkEnd w:id="92"/>
       <w:r>
         <w:t>Git</w:t>
       </w:r>
-      <w:bookmarkEnd w:id="73"/>
+      <w:bookmarkEnd w:id="93"/>
       <w:r>
         <w:t xml:space="preserve"> </w:t>
       </w:r>
@@ -44427,7 +44695,153 @@
           <w:rFonts w:eastAsia="Times New Roman" w:cs="Times New Roman"/>
           <w:szCs w:val="24"/>
         </w:rPr>
-        <w:t>Prvobitno je rad počeo samo sa master granom, ali se kasnije tokom razvijanja aplikacije razgranao u dosta grana koje su se na kraju prispojile.</w:t>
+        <w:t>Prvobitno je rad počeo samo sa master granom, ali se kasnije tokom razvijanja aplikacije razgranao u dosta grana koje su se na kraju prispojile</w:t>
+      </w:r>
+      <w:r>
+        <w:rPr>
+          <w:rFonts w:eastAsia="Times New Roman" w:cs="Times New Roman"/>
+          <w:szCs w:val="24"/>
+        </w:rPr>
+        <w:t xml:space="preserve"> (slika 12)</w:t>
+      </w:r>
+      <w:r>
+        <w:rPr>
+          <w:rFonts w:eastAsia="Times New Roman" w:cs="Times New Roman"/>
+          <w:szCs w:val="24"/>
+        </w:rPr>
+        <w:t>.</w:t>
+      </w:r>
+    </w:p>
+    <w:p>
+      <w:pPr>
+        <w:spacing w:before="240" w:after="140" w:line="300" w:lineRule="auto"/>
+        <w:rPr>
+          <w:rFonts w:eastAsia="Times New Roman" w:cs="Times New Roman"/>
+          <w:szCs w:val="24"/>
+        </w:rPr>
+      </w:pPr>
+      <w:r>
+        <w:rPr>
+          <w:noProof/>
+          <w:lang w:val="en-US" w:eastAsia="en-US" w:bidi="ar-SA"/>
+        </w:rPr>
+        <w:lastRenderedPageBreak/>
+        <w:drawing>
+          <wp:inline distT="0" distB="0" distL="0" distR="0" wp14:anchorId="01C6DC3A" wp14:editId="6B33B828">
+            <wp:extent cx="4951562" cy="3769430"/>
+            <wp:effectExtent l="0" t="0" r="0" b="0"/>
+            <wp:docPr id="14" name="Picture 14"/>
+            <wp:cNvGraphicFramePr>
+              <a:graphicFrameLocks xmlns:a="http://schemas.openxmlformats.org/drawingml/2006/main" noChangeAspect="1"/>
+            </wp:cNvGraphicFramePr>
+            <a:graphic xmlns:a="http://schemas.openxmlformats.org/drawingml/2006/main">
+              <a:graphicData uri="http://schemas.openxmlformats.org/drawingml/2006/picture">
+                <pic:pic xmlns:pic="http://schemas.openxmlformats.org/drawingml/2006/picture">
+                  <pic:nvPicPr>
+                    <pic:cNvPr id="1" name=""/>
+                    <pic:cNvPicPr/>
+                  </pic:nvPicPr>
+                  <pic:blipFill>
+                    <a:blip r:embed="rId22"/>
+                    <a:stretch>
+                      <a:fillRect/>
+                    </a:stretch>
+                  </pic:blipFill>
+                  <pic:spPr>
+                    <a:xfrm>
+                      <a:off x="0" y="0"/>
+                      <a:ext cx="4959807" cy="3775706"/>
+                    </a:xfrm>
+                    <a:prstGeom prst="rect">
+                      <a:avLst/>
+                    </a:prstGeom>
+                  </pic:spPr>
+                </pic:pic>
+              </a:graphicData>
+            </a:graphic>
+          </wp:inline>
+        </w:drawing>
+      </w:r>
+    </w:p>
+    <w:p>
+      <w:pPr>
+        <w:spacing w:before="240" w:after="140" w:line="300" w:lineRule="auto"/>
+        <w:jc w:val="center"/>
+        <w:rPr>
+          <w:rFonts w:eastAsia="Times New Roman" w:cs="Times New Roman"/>
+          <w:i/>
+          <w:szCs w:val="24"/>
+        </w:rPr>
+      </w:pPr>
+      <w:r>
+        <w:rPr>
+          <w:rFonts w:eastAsia="Times New Roman" w:cs="Times New Roman"/>
+          <w:i/>
+          <w:szCs w:val="24"/>
+        </w:rPr>
+        <w:t>Slika 12. Grananje na gitu iz ugla kolege Nikola Bobinac</w:t>
+      </w:r>
+    </w:p>
+    <w:p>
+      <w:r>
+        <w:t>Obe kolege su radile na razvoje aplikacije i imaju broj commitova u dvocifrenim brojkama (slika 13.)</w:t>
+      </w:r>
+    </w:p>
+    <w:p>
+      <w:r>
+        <w:rPr>
+          <w:noProof/>
+          <w:lang w:val="en-US" w:eastAsia="en-US" w:bidi="ar-SA"/>
+        </w:rPr>
+        <w:drawing>
+          <wp:inline distT="0" distB="0" distL="0" distR="0" wp14:anchorId="6574B3F3" wp14:editId="079069BC">
+            <wp:extent cx="5399405" cy="3737610"/>
+            <wp:effectExtent l="0" t="0" r="0" b="0"/>
+            <wp:docPr id="15" name="Picture 15"/>
+            <wp:cNvGraphicFramePr>
+              <a:graphicFrameLocks xmlns:a="http://schemas.openxmlformats.org/drawingml/2006/main" noChangeAspect="1"/>
+            </wp:cNvGraphicFramePr>
+            <a:graphic xmlns:a="http://schemas.openxmlformats.org/drawingml/2006/main">
+              <a:graphicData uri="http://schemas.openxmlformats.org/drawingml/2006/picture">
+                <pic:pic xmlns:pic="http://schemas.openxmlformats.org/drawingml/2006/picture">
+                  <pic:nvPicPr>
+                    <pic:cNvPr id="1" name=""/>
+                    <pic:cNvPicPr/>
+                  </pic:nvPicPr>
+                  <pic:blipFill>
+                    <a:blip r:embed="rId23"/>
+                    <a:stretch>
+                      <a:fillRect/>
+                    </a:stretch>
+                  </pic:blipFill>
+                  <pic:spPr>
+                    <a:xfrm>
+                      <a:off x="0" y="0"/>
+                      <a:ext cx="5399405" cy="3737610"/>
+                    </a:xfrm>
+                    <a:prstGeom prst="rect">
+                      <a:avLst/>
+                    </a:prstGeom>
+                  </pic:spPr>
+                </pic:pic>
+              </a:graphicData>
+            </a:graphic>
+          </wp:inline>
+        </w:drawing>
+      </w:r>
+    </w:p>
+    <w:p>
+      <w:pPr>
+        <w:jc w:val="center"/>
+        <w:rPr>
+          <w:i/>
+        </w:rPr>
+      </w:pPr>
+      <w:r>
+        <w:rPr>
+          <w:i/>
+        </w:rPr>
+        <w:t>Slika 13. Grafik commitova</w:t>
       </w:r>
     </w:p>
     <w:p>
@@ -44438,13 +44852,14 @@
           <w:numId w:val="12"/>
         </w:numPr>
       </w:pPr>
-      <w:bookmarkStart w:id="74" w:name="_1dqkf69na7jx"/>
-      <w:bookmarkStart w:id="75" w:name="_Toc51005043"/>
-      <w:bookmarkEnd w:id="74"/>
-      <w:r>
+      <w:bookmarkStart w:id="94" w:name="_1dqkf69na7jx"/>
+      <w:bookmarkStart w:id="95" w:name="_Toc51253941"/>
+      <w:bookmarkEnd w:id="94"/>
+      <w:r>
+        <w:lastRenderedPageBreak/>
         <w:t>Deplyment I Hosting</w:t>
       </w:r>
-      <w:bookmarkEnd w:id="75"/>
+      <w:bookmarkEnd w:id="95"/>
     </w:p>
     <w:p>
       <w:pPr>
@@ -44459,15 +44874,7 @@
           <w:rFonts w:eastAsia="Times New Roman" w:cs="Times New Roman"/>
           <w:szCs w:val="24"/>
         </w:rPr>
-        <w:t xml:space="preserve">Live verzija sajta je gurnuta preko Heroku hosting platforme. Uzimajući u obzir modernost današnjih platformi, Heroku može da povuče kod sa GitHub platforme. Kada povuče kod, prepoznaće bazu I krenuti da automatski konfiguriše najbolju opciju. </w:t>
-      </w:r>
-      <w:r>
-        <w:rPr>
-          <w:rFonts w:eastAsia="Times New Roman" w:cs="Times New Roman"/>
-          <w:szCs w:val="24"/>
-        </w:rPr>
-        <w:lastRenderedPageBreak/>
-        <w:t>Imajući u vidu Maven automation build tool, Heroku može na svom instance serveru da preuzme I pokrene dependacy-je I zapakuje ih, u ovom slučaju u War file.</w:t>
+        <w:t>Live verzija sajta je gurnuta preko Heroku hosting platforme. Uzimajući u obzir modernost današnjih platformi, Heroku može da povuče kod sa GitHub platforme. Kada povuče kod, prepoznaće bazu I krenuti da automatski konfiguriše najbolju opciju. Imajući u vidu Maven automation build tool, Heroku može na svom instance serveru da preuzme I pokrene dependacy-je I zapakuje ih, u ovom slučaju u War file.</w:t>
       </w:r>
     </w:p>
     <w:p>
@@ -45017,11 +45424,11 @@
           <w:numId w:val="12"/>
         </w:numPr>
       </w:pPr>
-      <w:bookmarkStart w:id="76" w:name="_Toc51005044"/>
+      <w:bookmarkStart w:id="96" w:name="_Toc51253942"/>
       <w:r>
         <w:t>Baza podataka</w:t>
       </w:r>
-      <w:bookmarkEnd w:id="76"/>
+      <w:bookmarkEnd w:id="96"/>
     </w:p>
     <w:p>
       <w:r>
@@ -45106,6 +45513,7 @@
           </w:p>
           <w:p>
             <w:r>
+              <w:lastRenderedPageBreak/>
               <w:t xml:space="preserve">  user_id integer primary key GENERATED BY DEFAULT AS IDENTITY(START WITH 100),</w:t>
             </w:r>
           </w:p>
@@ -45126,7 +45534,6 @@
           </w:p>
           <w:p>
             <w:r>
-              <w:lastRenderedPageBreak/>
               <w:t>);</w:t>
             </w:r>
           </w:p>
@@ -45217,9 +45624,67 @@
     </w:p>
     <w:p>
       <w:pPr>
-        <w:widowControl/>
-        <w:spacing w:line="240" w:lineRule="auto"/>
+        <w:pStyle w:val="Heading3"/>
+        <w:numPr>
+          <w:ilvl w:val="1"/>
+          <w:numId w:val="12"/>
+        </w:numPr>
       </w:pPr>
+      <w:bookmarkStart w:id="97" w:name="_Toc51253943"/>
+      <w:r>
+        <w:t>Testiranje Aplikacije</w:t>
+      </w:r>
+      <w:bookmarkEnd w:id="97"/>
+    </w:p>
+    <w:p>
+      <w:pPr>
+        <w:rPr>
+          <w:lang w:val="sr-Latn-RS"/>
+        </w:rPr>
+      </w:pPr>
+      <w:r>
+        <w:t>Za testiranje ve</w:t>
+      </w:r>
+      <w:r>
+        <w:rPr>
+          <w:lang w:val="sr-Latn-RS"/>
+        </w:rPr>
+        <w:t xml:space="preserve">ćine aplikacije korišćena je end-to-end testing metodologija. Ova metodologija testira tok aplikacije od početka do kraja. Uloga ove metodologije jeste da simuliše </w:t>
+      </w:r>
+      <w:r>
+        <w:rPr>
+          <w:lang w:val="sr-Latn-RS"/>
+        </w:rPr>
+        <w:t>scenario pravog korisnika i validira sistem i njegove komponente za integraciju i integritet podataka.</w:t>
+      </w:r>
+    </w:p>
+    <w:p>
+      <w:pPr>
+        <w:rPr>
+          <w:lang w:val="sr-Latn-RS"/>
+        </w:rPr>
+      </w:pPr>
+    </w:p>
+    <w:p>
+      <w:pPr>
+        <w:rPr>
+          <w:lang w:val="sr-Latn-RS"/>
+        </w:rPr>
+      </w:pPr>
+      <w:r>
+        <w:rPr>
+          <w:lang w:val="sr-Latn-RS"/>
+        </w:rPr>
+        <w:t>Za određene API rute je takođe korišćena alatka Postman, koja pomaže pri testiranju API endpoint-ova RESTful API aplikacija ili bilo kojih drugih endpoint-ova programa.</w:t>
+      </w:r>
+    </w:p>
+    <w:p>
+      <w:r>
+        <w:rPr>
+          <w:lang w:val="sr-Latn-RS"/>
+        </w:rPr>
+        <w:t>Postman dopušta da se bez prevelike muke pozivaju API rute i lako menjaju parametri po potrebi kako bi se moglo brzo testirati što više slučajeva podataka.</w:t>
+      </w:r>
       <w:r>
         <w:br w:type="page"/>
       </w:r>
@@ -45235,7 +45700,7 @@
           <w:lang w:val="sr-Latn-RS"/>
         </w:rPr>
       </w:pPr>
-      <w:bookmarkStart w:id="77" w:name="_Toc51005045"/>
+      <w:bookmarkStart w:id="98" w:name="_Toc51253944"/>
       <w:r>
         <w:lastRenderedPageBreak/>
         <w:t>Kori</w:t>
@@ -45246,7 +45711,7 @@
         </w:rPr>
         <w:t>šteni alati i softveri</w:t>
       </w:r>
-      <w:bookmarkEnd w:id="77"/>
+      <w:bookmarkEnd w:id="98"/>
     </w:p>
     <w:p>
       <w:pPr>
@@ -45426,6 +45891,24 @@
           <w:lang w:val="sr-Latn-RS"/>
         </w:rPr>
         <w:t>HSQLDB</w:t>
+      </w:r>
+    </w:p>
+    <w:p>
+      <w:pPr>
+        <w:pStyle w:val="ListParagraph"/>
+        <w:numPr>
+          <w:ilvl w:val="0"/>
+          <w:numId w:val="14"/>
+        </w:numPr>
+        <w:rPr>
+          <w:lang w:val="sr-Latn-RS"/>
+        </w:rPr>
+      </w:pPr>
+      <w:r>
+        <w:rPr>
+          <w:lang w:val="sr-Latn-RS"/>
+        </w:rPr>
+        <w:t>Postman</w:t>
       </w:r>
     </w:p>
     <w:p>
@@ -45453,12 +45936,12 @@
           <w:numId w:val="15"/>
         </w:numPr>
       </w:pPr>
-      <w:bookmarkStart w:id="78" w:name="_Toc51005046"/>
+      <w:bookmarkStart w:id="99" w:name="_Toc51253945"/>
       <w:r>
         <w:lastRenderedPageBreak/>
         <w:t>Literatura</w:t>
       </w:r>
-      <w:bookmarkEnd w:id="78"/>
+      <w:bookmarkEnd w:id="99"/>
     </w:p>
     <w:p>
       <w:pPr>
@@ -45468,7 +45951,7 @@
           <w:numId w:val="16"/>
         </w:numPr>
       </w:pPr>
-      <w:hyperlink r:id="rId22" w:history="1">
+      <w:hyperlink r:id="rId24" w:history="1">
         <w:r>
           <w:rPr>
             <w:rStyle w:val="Hyperlink"/>
@@ -45485,7 +45968,7 @@
           <w:numId w:val="16"/>
         </w:numPr>
       </w:pPr>
-      <w:hyperlink r:id="rId23" w:history="1">
+      <w:hyperlink r:id="rId25" w:history="1">
         <w:r>
           <w:rPr>
             <w:rStyle w:val="Hyperlink"/>
@@ -45502,7 +45985,7 @@
           <w:numId w:val="16"/>
         </w:numPr>
       </w:pPr>
-      <w:hyperlink r:id="rId24" w:history="1">
+      <w:hyperlink r:id="rId26" w:history="1">
         <w:r>
           <w:rPr>
             <w:rStyle w:val="Hyperlink"/>
@@ -45519,7 +46002,7 @@
           <w:numId w:val="16"/>
         </w:numPr>
       </w:pPr>
-      <w:hyperlink r:id="rId25" w:history="1">
+      <w:hyperlink r:id="rId27" w:history="1">
         <w:r>
           <w:rPr>
             <w:rStyle w:val="Hyperlink"/>
@@ -45536,7 +46019,7 @@
           <w:numId w:val="16"/>
         </w:numPr>
       </w:pPr>
-      <w:hyperlink r:id="rId26" w:history="1">
+      <w:hyperlink r:id="rId28" w:history="1">
         <w:r>
           <w:rPr>
             <w:rStyle w:val="Hyperlink"/>
@@ -45553,7 +46036,7 @@
           <w:numId w:val="16"/>
         </w:numPr>
       </w:pPr>
-      <w:hyperlink r:id="rId27" w:history="1">
+      <w:hyperlink r:id="rId29" w:history="1">
         <w:r>
           <w:rPr>
             <w:rStyle w:val="Hyperlink"/>
@@ -45570,7 +46053,7 @@
           <w:numId w:val="16"/>
         </w:numPr>
       </w:pPr>
-      <w:hyperlink r:id="rId28" w:history="1">
+      <w:hyperlink r:id="rId30" w:history="1">
         <w:r>
           <w:rPr>
             <w:rStyle w:val="Hyperlink"/>
@@ -45595,7 +46078,7 @@
 </file>
 
 <file path=word/endnotes.xml><?xml version="1.0" encoding="utf-8"?>
-<w:endnotes xmlns:wpc="http://schemas.microsoft.com/office/word/2010/wordprocessingCanvas" xmlns:cx="http://schemas.microsoft.com/office/drawing/2014/chartex" xmlns:cx1="http://schemas.microsoft.com/office/drawing/2015/9/8/chartex" xmlns:cx2="http://schemas.microsoft.com/office/drawing/2015/10/21/chartex" xmlns:cx3="http://schemas.microsoft.com/office/drawing/2016/5/9/chartex" xmlns:cx4="http://schemas.microsoft.com/office/drawing/2016/5/10/chartex" xmlns:cx5="http://schemas.microsoft.com/office/drawing/2016/5/11/chartex" xmlns:cx6="http://schemas.microsoft.com/office/drawing/2016/5/12/chartex" xmlns:cx7="http://schemas.microsoft.com/office/drawing/2016/5/13/chartex" xmlns:cx8="http://schemas.microsoft.com/office/drawing/2016/5/14/chartex" xmlns:mc="http://schemas.openxmlformats.org/markup-compatibility/2006" xmlns:aink="http://schemas.microsoft.com/office/drawing/2016/ink" xmlns:am3d="http://schemas.microsoft.com/office/drawing/2017/model3d" xmlns:o="urn:schemas-microsoft-com:office:office" xmlns:r="http://schemas.openxmlformats.org/officeDocument/2006/relationships" xmlns:m="http://schemas.openxmlformats.org/officeDocument/2006/math" xmlns:v="urn:schemas-microsoft-com:vml" xmlns:wp14="http://schemas.microsoft.com/office/word/2010/wordprocessingDrawing" xmlns:wp="http://schemas.openxmlformats.org/drawingml/2006/wordprocessingDrawing" xmlns:w10="urn:schemas-microsoft-com:office:word" xmlns:w="http://schemas.openxmlformats.org/wordprocessingml/2006/main" xmlns:w14="http://schemas.microsoft.com/office/word/2010/wordml" xmlns:w15="http://schemas.microsoft.com/office/word/2012/wordml" xmlns:w16cid="http://schemas.microsoft.com/office/word/2016/wordml/cid" xmlns:w16se="http://schemas.microsoft.com/office/word/2015/wordml/symex" xmlns:wpg="http://schemas.microsoft.com/office/word/2010/wordprocessingGroup" xmlns:wpi="http://schemas.microsoft.com/office/word/2010/wordprocessingInk" xmlns:wne="http://schemas.microsoft.com/office/word/2006/wordml" xmlns:wps="http://schemas.microsoft.com/office/word/2010/wordprocessingShape" mc:Ignorable="w14 w15 w16se w16cid wp14">
+<w:endnotes xmlns:wpc="http://schemas.microsoft.com/office/word/2010/wordprocessingCanvas" xmlns:cx="http://schemas.microsoft.com/office/drawing/2014/chartex" xmlns:mc="http://schemas.openxmlformats.org/markup-compatibility/2006" xmlns:o="urn:schemas-microsoft-com:office:office" xmlns:r="http://schemas.openxmlformats.org/officeDocument/2006/relationships" xmlns:m="http://schemas.openxmlformats.org/officeDocument/2006/math" xmlns:v="urn:schemas-microsoft-com:vml" xmlns:wp14="http://schemas.microsoft.com/office/word/2010/wordprocessingDrawing" xmlns:wp="http://schemas.openxmlformats.org/drawingml/2006/wordprocessingDrawing" xmlns:w10="urn:schemas-microsoft-com:office:word" xmlns:w="http://schemas.openxmlformats.org/wordprocessingml/2006/main" xmlns:w14="http://schemas.microsoft.com/office/word/2010/wordml" xmlns:w15="http://schemas.microsoft.com/office/word/2012/wordml" xmlns:w16se="http://schemas.microsoft.com/office/word/2015/wordml/symex" xmlns:wpg="http://schemas.microsoft.com/office/word/2010/wordprocessingGroup" xmlns:wpi="http://schemas.microsoft.com/office/word/2010/wordprocessingInk" xmlns:wne="http://schemas.microsoft.com/office/word/2006/wordml" xmlns:wps="http://schemas.microsoft.com/office/word/2010/wordprocessingShape" mc:Ignorable="w14 w15 w16se wp14">
   <w:endnote w:type="separator" w:id="-1">
     <w:p>
       <w:pPr>
@@ -45620,7 +46103,7 @@
 </file>
 
 <file path=word/footnotes.xml><?xml version="1.0" encoding="utf-8"?>
-<w:footnotes xmlns:wpc="http://schemas.microsoft.com/office/word/2010/wordprocessingCanvas" xmlns:cx="http://schemas.microsoft.com/office/drawing/2014/chartex" xmlns:cx1="http://schemas.microsoft.com/office/drawing/2015/9/8/chartex" xmlns:cx2="http://schemas.microsoft.com/office/drawing/2015/10/21/chartex" xmlns:cx3="http://schemas.microsoft.com/office/drawing/2016/5/9/chartex" xmlns:cx4="http://schemas.microsoft.com/office/drawing/2016/5/10/chartex" xmlns:cx5="http://schemas.microsoft.com/office/drawing/2016/5/11/chartex" xmlns:cx6="http://schemas.microsoft.com/office/drawing/2016/5/12/chartex" xmlns:cx7="http://schemas.microsoft.com/office/drawing/2016/5/13/chartex" xmlns:cx8="http://schemas.microsoft.com/office/drawing/2016/5/14/chartex" xmlns:mc="http://schemas.openxmlformats.org/markup-compatibility/2006" xmlns:aink="http://schemas.microsoft.com/office/drawing/2016/ink" xmlns:am3d="http://schemas.microsoft.com/office/drawing/2017/model3d" xmlns:o="urn:schemas-microsoft-com:office:office" xmlns:r="http://schemas.openxmlformats.org/officeDocument/2006/relationships" xmlns:m="http://schemas.openxmlformats.org/officeDocument/2006/math" xmlns:v="urn:schemas-microsoft-com:vml" xmlns:wp14="http://schemas.microsoft.com/office/word/2010/wordprocessingDrawing" xmlns:wp="http://schemas.openxmlformats.org/drawingml/2006/wordprocessingDrawing" xmlns:w10="urn:schemas-microsoft-com:office:word" xmlns:w="http://schemas.openxmlformats.org/wordprocessingml/2006/main" xmlns:w14="http://schemas.microsoft.com/office/word/2010/wordml" xmlns:w15="http://schemas.microsoft.com/office/word/2012/wordml" xmlns:w16cid="http://schemas.microsoft.com/office/word/2016/wordml/cid" xmlns:w16se="http://schemas.microsoft.com/office/word/2015/wordml/symex" xmlns:wpg="http://schemas.microsoft.com/office/word/2010/wordprocessingGroup" xmlns:wpi="http://schemas.microsoft.com/office/word/2010/wordprocessingInk" xmlns:wne="http://schemas.microsoft.com/office/word/2006/wordml" xmlns:wps="http://schemas.microsoft.com/office/word/2010/wordprocessingShape" mc:Ignorable="w14 w15 w16se w16cid wp14">
+<w:footnotes xmlns:wpc="http://schemas.microsoft.com/office/word/2010/wordprocessingCanvas" xmlns:cx="http://schemas.microsoft.com/office/drawing/2014/chartex" xmlns:mc="http://schemas.openxmlformats.org/markup-compatibility/2006" xmlns:o="urn:schemas-microsoft-com:office:office" xmlns:r="http://schemas.openxmlformats.org/officeDocument/2006/relationships" xmlns:m="http://schemas.openxmlformats.org/officeDocument/2006/math" xmlns:v="urn:schemas-microsoft-com:vml" xmlns:wp14="http://schemas.microsoft.com/office/word/2010/wordprocessingDrawing" xmlns:wp="http://schemas.openxmlformats.org/drawingml/2006/wordprocessingDrawing" xmlns:w10="urn:schemas-microsoft-com:office:word" xmlns:w="http://schemas.openxmlformats.org/wordprocessingml/2006/main" xmlns:w14="http://schemas.microsoft.com/office/word/2010/wordml" xmlns:w15="http://schemas.microsoft.com/office/word/2012/wordml" xmlns:w16se="http://schemas.microsoft.com/office/word/2015/wordml/symex" xmlns:wpg="http://schemas.microsoft.com/office/word/2010/wordprocessingGroup" xmlns:wpi="http://schemas.microsoft.com/office/word/2010/wordprocessingInk" xmlns:wne="http://schemas.microsoft.com/office/word/2006/wordml" xmlns:wps="http://schemas.microsoft.com/office/word/2010/wordprocessingShape" mc:Ignorable="w14 w15 w16se wp14">
   <w:footnote w:type="separator" w:id="-1">
     <w:p>
       <w:pPr>
@@ -45645,7 +46128,7 @@
 </file>
 
 <file path=word/numbering.xml><?xml version="1.0" encoding="utf-8"?>
-<w:numbering xmlns:wpc="http://schemas.microsoft.com/office/word/2010/wordprocessingCanvas" xmlns:cx="http://schemas.microsoft.com/office/drawing/2014/chartex" xmlns:cx1="http://schemas.microsoft.com/office/drawing/2015/9/8/chartex" xmlns:cx2="http://schemas.microsoft.com/office/drawing/2015/10/21/chartex" xmlns:cx3="http://schemas.microsoft.com/office/drawing/2016/5/9/chartex" xmlns:cx4="http://schemas.microsoft.com/office/drawing/2016/5/10/chartex" xmlns:cx5="http://schemas.microsoft.com/office/drawing/2016/5/11/chartex" xmlns:cx6="http://schemas.microsoft.com/office/drawing/2016/5/12/chartex" xmlns:cx7="http://schemas.microsoft.com/office/drawing/2016/5/13/chartex" xmlns:cx8="http://schemas.microsoft.com/office/drawing/2016/5/14/chartex" xmlns:mc="http://schemas.openxmlformats.org/markup-compatibility/2006" xmlns:aink="http://schemas.microsoft.com/office/drawing/2016/ink" xmlns:am3d="http://schemas.microsoft.com/office/drawing/2017/model3d" xmlns:o="urn:schemas-microsoft-com:office:office" xmlns:r="http://schemas.openxmlformats.org/officeDocument/2006/relationships" xmlns:m="http://schemas.openxmlformats.org/officeDocument/2006/math" xmlns:v="urn:schemas-microsoft-com:vml" xmlns:wp14="http://schemas.microsoft.com/office/word/2010/wordprocessingDrawing" xmlns:wp="http://schemas.openxmlformats.org/drawingml/2006/wordprocessingDrawing" xmlns:w10="urn:schemas-microsoft-com:office:word" xmlns:w="http://schemas.openxmlformats.org/wordprocessingml/2006/main" xmlns:w14="http://schemas.microsoft.com/office/word/2010/wordml" xmlns:w15="http://schemas.microsoft.com/office/word/2012/wordml" xmlns:w16cid="http://schemas.microsoft.com/office/word/2016/wordml/cid" xmlns:w16se="http://schemas.microsoft.com/office/word/2015/wordml/symex" xmlns:wpg="http://schemas.microsoft.com/office/word/2010/wordprocessingGroup" xmlns:wpi="http://schemas.microsoft.com/office/word/2010/wordprocessingInk" xmlns:wne="http://schemas.microsoft.com/office/word/2006/wordml" xmlns:wps="http://schemas.microsoft.com/office/word/2010/wordprocessingShape" mc:Ignorable="w14 w15 w16se w16cid wp14">
+<w:numbering xmlns:wpc="http://schemas.microsoft.com/office/word/2010/wordprocessingCanvas" xmlns:cx="http://schemas.microsoft.com/office/drawing/2014/chartex" xmlns:mc="http://schemas.openxmlformats.org/markup-compatibility/2006" xmlns:o="urn:schemas-microsoft-com:office:office" xmlns:r="http://schemas.openxmlformats.org/officeDocument/2006/relationships" xmlns:m="http://schemas.openxmlformats.org/officeDocument/2006/math" xmlns:v="urn:schemas-microsoft-com:vml" xmlns:wp14="http://schemas.microsoft.com/office/word/2010/wordprocessingDrawing" xmlns:wp="http://schemas.openxmlformats.org/drawingml/2006/wordprocessingDrawing" xmlns:w10="urn:schemas-microsoft-com:office:word" xmlns:w="http://schemas.openxmlformats.org/wordprocessingml/2006/main" xmlns:w14="http://schemas.microsoft.com/office/word/2010/wordml" xmlns:w15="http://schemas.microsoft.com/office/word/2012/wordml" xmlns:w16se="http://schemas.microsoft.com/office/word/2015/wordml/symex" xmlns:wpg="http://schemas.microsoft.com/office/word/2010/wordprocessingGroup" xmlns:wpi="http://schemas.microsoft.com/office/word/2010/wordprocessingInk" xmlns:wne="http://schemas.microsoft.com/office/word/2006/wordml" xmlns:wps="http://schemas.microsoft.com/office/word/2010/wordprocessingShape" mc:Ignorable="w14 w15 w16se wp14">
   <w:abstractNum w:abstractNumId="0" w15:restartNumberingAfterBreak="0">
     <w:nsid w:val="01BB16C1"/>
     <w:multiLevelType w:val="multilevel"/>
@@ -47605,87 +48088,87 @@
   </w:abstractNum>
   <w:abstractNum w:abstractNumId="17" w15:restartNumberingAfterBreak="0">
     <w:nsid w:val="7FE66036"/>
-    <w:multiLevelType w:val="hybridMultilevel"/>
-    <w:tmpl w:val="F05220EA"/>
-    <w:lvl w:ilvl="0" w:tplc="0409000F">
+    <w:multiLevelType w:val="multilevel"/>
+    <w:tmpl w:val="0409001F"/>
+    <w:lvl w:ilvl="0">
       <w:start w:val="1"/>
       <w:numFmt w:val="decimal"/>
       <w:lvlText w:val="%1."/>
       <w:lvlJc w:val="left"/>
       <w:pPr>
-        <w:ind w:left="720" w:hanging="360"/>
+        <w:ind w:left="360" w:hanging="360"/>
       </w:pPr>
     </w:lvl>
-    <w:lvl w:ilvl="1" w:tplc="0409000F">
+    <w:lvl w:ilvl="1">
       <w:start w:val="1"/>
       <w:numFmt w:val="decimal"/>
-      <w:lvlText w:val="%2."/>
+      <w:lvlText w:val="%1.%2."/>
       <w:lvlJc w:val="left"/>
       <w:pPr>
-        <w:ind w:left="1440" w:hanging="360"/>
+        <w:ind w:left="792" w:hanging="432"/>
       </w:pPr>
     </w:lvl>
-    <w:lvl w:ilvl="2" w:tplc="0409001B" w:tentative="1">
+    <w:lvl w:ilvl="2">
       <w:start w:val="1"/>
-      <w:numFmt w:val="lowerRoman"/>
-      <w:lvlText w:val="%3."/>
-      <w:lvlJc w:val="right"/>
+      <w:numFmt w:val="decimal"/>
+      <w:lvlText w:val="%1.%2.%3."/>
+      <w:lvlJc w:val="left"/>
       <w:pPr>
-        <w:ind w:left="2160" w:hanging="180"/>
+        <w:ind w:left="1224" w:hanging="504"/>
       </w:pPr>
     </w:lvl>
-    <w:lvl w:ilvl="3" w:tplc="0409000F" w:tentative="1">
+    <w:lvl w:ilvl="3">
       <w:start w:val="1"/>
       <w:numFmt w:val="decimal"/>
-      <w:lvlText w:val="%4."/>
+      <w:lvlText w:val="%1.%2.%3.%4."/>
       <w:lvlJc w:val="left"/>
       <w:pPr>
-        <w:ind w:left="2880" w:hanging="360"/>
+        <w:ind w:left="1728" w:hanging="648"/>
       </w:pPr>
     </w:lvl>
-    <w:lvl w:ilvl="4" w:tplc="04090019" w:tentative="1">
+    <w:lvl w:ilvl="4">
       <w:start w:val="1"/>
-      <w:numFmt w:val="lowerLetter"/>
-      <w:lvlText w:val="%5."/>
+      <w:numFmt w:val="decimal"/>
+      <w:lvlText w:val="%1.%2.%3.%4.%5."/>
       <w:lvlJc w:val="left"/>
       <w:pPr>
-        <w:ind w:left="3600" w:hanging="360"/>
+        <w:ind w:left="2232" w:hanging="792"/>
       </w:pPr>
     </w:lvl>
-    <w:lvl w:ilvl="5" w:tplc="0409001B" w:tentative="1">
+    <w:lvl w:ilvl="5">
       <w:start w:val="1"/>
-      <w:numFmt w:val="lowerRoman"/>
-      <w:lvlText w:val="%6."/>
-      <w:lvlJc w:val="right"/>
+      <w:numFmt w:val="decimal"/>
+      <w:lvlText w:val="%1.%2.%3.%4.%5.%6."/>
+      <w:lvlJc w:val="left"/>
       <w:pPr>
-        <w:ind w:left="4320" w:hanging="180"/>
+        <w:ind w:left="2736" w:hanging="936"/>
       </w:pPr>
     </w:lvl>
-    <w:lvl w:ilvl="6" w:tplc="0409000F" w:tentative="1">
+    <w:lvl w:ilvl="6">
       <w:start w:val="1"/>
       <w:numFmt w:val="decimal"/>
-      <w:lvlText w:val="%7."/>
+      <w:lvlText w:val="%1.%2.%3.%4.%5.%6.%7."/>
       <w:lvlJc w:val="left"/>
       <w:pPr>
-        <w:ind w:left="5040" w:hanging="360"/>
+        <w:ind w:left="3240" w:hanging="1080"/>
       </w:pPr>
     </w:lvl>
-    <w:lvl w:ilvl="7" w:tplc="04090019" w:tentative="1">
+    <w:lvl w:ilvl="7">
       <w:start w:val="1"/>
-      <w:numFmt w:val="lowerLetter"/>
-      <w:lvlText w:val="%8."/>
+      <w:numFmt w:val="decimal"/>
+      <w:lvlText w:val="%1.%2.%3.%4.%5.%6.%7.%8."/>
       <w:lvlJc w:val="left"/>
       <w:pPr>
-        <w:ind w:left="5760" w:hanging="360"/>
+        <w:ind w:left="3744" w:hanging="1224"/>
       </w:pPr>
     </w:lvl>
-    <w:lvl w:ilvl="8" w:tplc="0409001B" w:tentative="1">
+    <w:lvl w:ilvl="8">
       <w:start w:val="1"/>
-      <w:numFmt w:val="lowerRoman"/>
-      <w:lvlText w:val="%9."/>
-      <w:lvlJc w:val="right"/>
+      <w:numFmt w:val="decimal"/>
+      <w:lvlText w:val="%1.%2.%3.%4.%5.%6.%7.%8.%9."/>
+      <w:lvlJc w:val="left"/>
       <w:pPr>
-        <w:ind w:left="6480" w:hanging="180"/>
+        <w:ind w:left="4320" w:hanging="1440"/>
       </w:pPr>
     </w:lvl>
   </w:abstractNum>
@@ -47747,7 +48230,7 @@
 </file>
 
 <file path=word/styles.xml><?xml version="1.0" encoding="utf-8"?>
-<w:styles xmlns:mc="http://schemas.openxmlformats.org/markup-compatibility/2006" xmlns:r="http://schemas.openxmlformats.org/officeDocument/2006/relationships" xmlns:w="http://schemas.openxmlformats.org/wordprocessingml/2006/main" xmlns:w14="http://schemas.microsoft.com/office/word/2010/wordml" xmlns:w15="http://schemas.microsoft.com/office/word/2012/wordml" xmlns:w16cid="http://schemas.microsoft.com/office/word/2016/wordml/cid" xmlns:w16se="http://schemas.microsoft.com/office/word/2015/wordml/symex" mc:Ignorable="w14 w15 w16se w16cid">
+<w:styles xmlns:mc="http://schemas.openxmlformats.org/markup-compatibility/2006" xmlns:r="http://schemas.openxmlformats.org/officeDocument/2006/relationships" xmlns:w="http://schemas.openxmlformats.org/wordprocessingml/2006/main" xmlns:w14="http://schemas.microsoft.com/office/word/2010/wordml" xmlns:w15="http://schemas.microsoft.com/office/word/2012/wordml" xmlns:w16se="http://schemas.microsoft.com/office/word/2015/wordml/symex" mc:Ignorable="w14 w15 w16se">
   <w:docDefaults>
     <w:rPrDefault>
       <w:rPr>
@@ -47763,7 +48246,7 @@
       </w:pPr>
     </w:pPrDefault>
   </w:docDefaults>
-  <w:latentStyles w:defLockedState="0" w:defUIPriority="99" w:defSemiHidden="0" w:defUnhideWhenUsed="0" w:defQFormat="0" w:count="377">
+  <w:latentStyles w:defLockedState="0" w:defUIPriority="99" w:defSemiHidden="0" w:defUnhideWhenUsed="0" w:defQFormat="0" w:count="371">
     <w:lsdException w:name="Normal" w:uiPriority="0" w:qFormat="1"/>
     <w:lsdException w:name="heading 1" w:uiPriority="9" w:qFormat="1"/>
     <w:lsdException w:name="heading 2" w:semiHidden="1" w:uiPriority="9" w:unhideWhenUsed="1" w:qFormat="1"/>
@@ -48135,12 +48618,6 @@
     <w:lsdException w:name="List Table 5 Dark Accent 6" w:uiPriority="50"/>
     <w:lsdException w:name="List Table 6 Colorful Accent 6" w:uiPriority="51"/>
     <w:lsdException w:name="List Table 7 Colorful Accent 6" w:uiPriority="52"/>
-    <w:lsdException w:name="Mention" w:semiHidden="1" w:unhideWhenUsed="1"/>
-    <w:lsdException w:name="Smart Hyperlink" w:semiHidden="1" w:unhideWhenUsed="1"/>
-    <w:lsdException w:name="Hashtag" w:semiHidden="1" w:unhideWhenUsed="1"/>
-    <w:lsdException w:name="Unresolved Mention" w:semiHidden="1" w:unhideWhenUsed="1"/>
-    <w:lsdException w:name="Smart Link" w:semiHidden="1" w:unhideWhenUsed="1"/>
-    <w:lsdException w:name="Smart Link Error" w:semiHidden="1" w:unhideWhenUsed="1"/>
   </w:latentStyles>
   <w:style w:type="paragraph" w:default="1" w:styleId="Normal">
     <w:name w:val="Normal"/>
@@ -48950,7 +49427,7 @@
 </file>
 
 <file path=customXml/itemProps1.xml><?xml version="1.0" encoding="utf-8"?>
-<ds:datastoreItem xmlns:ds="http://schemas.openxmlformats.org/officeDocument/2006/customXml" ds:itemID="{86DA8EAB-1592-4804-9247-E2333421607A}">
+<ds:datastoreItem xmlns:ds="http://schemas.openxmlformats.org/officeDocument/2006/customXml" ds:itemID="{324457F1-0651-426C-A6F0-7DBE84C77FBD}">
   <ds:schemaRefs>
     <ds:schemaRef ds:uri="http://schemas.openxmlformats.org/officeDocument/2006/bibliography"/>
   </ds:schemaRefs>

</xml_diff>